<commit_message>
[Big Orange] Updated command list
</commit_message>
<xml_diff>
--- a/doc/Big Orange Command List.docx
+++ b/doc/Big Orange Command List.docx
@@ -6,6 +6,22 @@
       <w:pPr>
         <w:pStyle w:val="Heading1"/>
         <w:rPr>
+          <w:sz w:val="48"/>
+          <w:szCs w:val="48"/>
+        </w:rPr>
+      </w:pPr>
+      <w:r>
+        <w:rPr>
+          <w:sz w:val="48"/>
+          <w:szCs w:val="48"/>
+        </w:rPr>
+        <w:t>Big Orange Command List</w:t>
+      </w:r>
+    </w:p>
+    <w:p>
+      <w:pPr>
+        <w:pStyle w:val="Heading1"/>
+        <w:rPr>
           <w:sz w:val="38"/>
           <w:szCs w:val="38"/>
         </w:rPr>
@@ -56,7 +72,7 @@
           <w:sz w:val="38"/>
           <w:szCs w:val="38"/>
         </w:rPr>
-        <w:t>Conversation Commands</w:t>
+        <w:t>Questions not requiring a proceeding “Orange.”</w:t>
       </w:r>
     </w:p>
     <w:p>
@@ -112,149 +128,6 @@
           <w:szCs w:val="38"/>
         </w:rPr>
         <w:t>hat did you say?</w:t>
-      </w:r>
-    </w:p>
-    <w:p>
-      <w:pPr>
-        <w:pStyle w:val="Heading2"/>
-        <w:ind w:left="720"/>
-        <w:rPr>
-          <w:sz w:val="38"/>
-          <w:szCs w:val="38"/>
-        </w:rPr>
-      </w:pPr>
-      <w:r>
-        <w:rPr>
-          <w:sz w:val="38"/>
-          <w:szCs w:val="38"/>
-        </w:rPr>
-        <w:t>resume listening</w:t>
-      </w:r>
-    </w:p>
-    <w:p>
-      <w:pPr>
-        <w:pStyle w:val="Heading2"/>
-        <w:ind w:left="720"/>
-        <w:rPr>
-          <w:sz w:val="38"/>
-          <w:szCs w:val="38"/>
-        </w:rPr>
-      </w:pPr>
-      <w:r>
-        <w:rPr>
-          <w:sz w:val="38"/>
-          <w:szCs w:val="38"/>
-        </w:rPr>
-        <w:t>pause listening</w:t>
-      </w:r>
-    </w:p>
-    <w:p>
-      <w:pPr>
-        <w:pStyle w:val="Heading2"/>
-        <w:ind w:left="720"/>
-        <w:rPr>
-          <w:sz w:val="38"/>
-          <w:szCs w:val="38"/>
-        </w:rPr>
-      </w:pPr>
-      <w:r>
-        <w:rPr>
-          <w:sz w:val="38"/>
-          <w:szCs w:val="38"/>
-        </w:rPr>
-        <w:t>goodbye</w:t>
-      </w:r>
-    </w:p>
-    <w:p>
-      <w:pPr>
-        <w:pStyle w:val="Heading2"/>
-        <w:ind w:left="720"/>
-        <w:rPr>
-          <w:sz w:val="38"/>
-          <w:szCs w:val="38"/>
-        </w:rPr>
-      </w:pPr>
-      <w:r>
-        <w:rPr>
-          <w:sz w:val="38"/>
-          <w:szCs w:val="38"/>
-        </w:rPr>
-        <w:t>who are you with?</w:t>
-      </w:r>
-    </w:p>
-    <w:p>
-      <w:pPr>
-        <w:pStyle w:val="Heading2"/>
-        <w:ind w:left="720"/>
-        <w:rPr>
-          <w:sz w:val="38"/>
-          <w:szCs w:val="38"/>
-        </w:rPr>
-      </w:pPr>
-      <w:r>
-        <w:rPr>
-          <w:sz w:val="38"/>
-          <w:szCs w:val="38"/>
-        </w:rPr>
-        <w:t>how are you?</w:t>
-      </w:r>
-    </w:p>
-    <w:p>
-      <w:pPr>
-        <w:pStyle w:val="Heading2"/>
-        <w:ind w:left="720"/>
-        <w:rPr>
-          <w:sz w:val="38"/>
-          <w:szCs w:val="38"/>
-        </w:rPr>
-      </w:pPr>
-      <w:r>
-        <w:rPr>
-          <w:sz w:val="38"/>
-          <w:szCs w:val="38"/>
-        </w:rPr>
-        <w:t>where are you?</w:t>
-      </w:r>
-    </w:p>
-    <w:p>
-      <w:pPr>
-        <w:pStyle w:val="Heading2"/>
-        <w:ind w:left="720"/>
-        <w:rPr>
-          <w:sz w:val="38"/>
-          <w:szCs w:val="38"/>
-        </w:rPr>
-      </w:pPr>
-      <w:r>
-        <w:rPr>
-          <w:sz w:val="38"/>
-          <w:szCs w:val="38"/>
-        </w:rPr>
-        <w:t>what time is it?</w:t>
-      </w:r>
-    </w:p>
-    <w:p>
-      <w:pPr>
-        <w:pStyle w:val="Heading2"/>
-        <w:ind w:left="720"/>
-        <w:rPr>
-          <w:sz w:val="38"/>
-          <w:szCs w:val="38"/>
-        </w:rPr>
-      </w:pPr>
-      <w:r>
-        <w:rPr>
-          <w:sz w:val="38"/>
-          <w:szCs w:val="38"/>
-        </w:rPr>
-        <w:t>status</w:t>
-      </w:r>
-      <w:r>
-        <w:rPr>
-          <w:sz w:val="38"/>
-          <w:szCs w:val="38"/>
-        </w:rPr>
-        <w:t>?</w:t>
       </w:r>
     </w:p>
     <w:p>
@@ -274,373 +147,165 @@
           <w:sz w:val="38"/>
           <w:szCs w:val="38"/>
         </w:rPr>
-        <w:t>Movement / Navigation Commands</w:t>
-      </w:r>
-    </w:p>
-    <w:p>
-      <w:pPr>
-        <w:pStyle w:val="Heading2"/>
-        <w:ind w:left="720"/>
-        <w:rPr>
-          <w:sz w:val="38"/>
-          <w:szCs w:val="38"/>
-        </w:rPr>
-      </w:pPr>
-      <w:r>
-        <w:rPr>
-          <w:sz w:val="38"/>
-          <w:szCs w:val="38"/>
-        </w:rPr>
-        <w:t>go across the room and come back</w:t>
-      </w:r>
-    </w:p>
-    <w:p>
-      <w:pPr>
-        <w:pStyle w:val="Heading2"/>
-        <w:ind w:left="720"/>
-        <w:rPr>
-          <w:sz w:val="38"/>
-          <w:szCs w:val="38"/>
-        </w:rPr>
-      </w:pPr>
-      <w:r>
-        <w:rPr>
-          <w:sz w:val="38"/>
-          <w:szCs w:val="38"/>
-        </w:rPr>
-        <w:t>go recharge / go to dock</w:t>
-      </w:r>
-    </w:p>
-    <w:p>
-      <w:pPr>
-        <w:pStyle w:val="Heading2"/>
-        <w:ind w:left="720"/>
-        <w:rPr>
-          <w:sz w:val="38"/>
-          <w:szCs w:val="38"/>
-        </w:rPr>
-      </w:pPr>
-      <w:r>
-        <w:rPr>
-          <w:sz w:val="38"/>
-          <w:szCs w:val="38"/>
-        </w:rPr>
-        <w:t>go home</w:t>
-      </w:r>
-    </w:p>
-    <w:p>
-      <w:pPr>
-        <w:pStyle w:val="Heading2"/>
-        <w:ind w:left="720"/>
-        <w:rPr>
-          <w:sz w:val="38"/>
-          <w:szCs w:val="38"/>
-        </w:rPr>
-      </w:pPr>
-      <w:r>
-        <w:rPr>
-          <w:sz w:val="38"/>
-          <w:szCs w:val="38"/>
-        </w:rPr>
-        <w:t>go forward/backward/right/left [at &lt;d&gt; degrees] &lt;n&gt; centimeters/meters/inches/yards</w:t>
-      </w:r>
-    </w:p>
-    <w:p>
-      <w:pPr>
-        <w:pStyle w:val="Heading2"/>
-        <w:ind w:left="720"/>
-        <w:rPr>
-          <w:sz w:val="38"/>
-          <w:szCs w:val="38"/>
-        </w:rPr>
-      </w:pPr>
-      <w:r>
-        <w:rPr>
-          <w:sz w:val="38"/>
-          <w:szCs w:val="38"/>
-        </w:rPr>
-        <w:t>wake up</w:t>
-      </w:r>
-    </w:p>
-    <w:p>
-      <w:pPr>
-        <w:pStyle w:val="Heading2"/>
-        <w:ind w:left="720"/>
-        <w:rPr>
-          <w:sz w:val="38"/>
-          <w:szCs w:val="38"/>
-        </w:rPr>
-      </w:pPr>
-      <w:r>
-        <w:rPr>
-          <w:sz w:val="38"/>
-          <w:szCs w:val="38"/>
-        </w:rPr>
-        <w:t xml:space="preserve">go to &lt;location&gt; </w:t>
-      </w:r>
-    </w:p>
-    <w:p>
-      <w:pPr>
-        <w:pStyle w:val="Heading2"/>
-        <w:ind w:left="720"/>
-        <w:rPr>
-          <w:sz w:val="38"/>
-          <w:szCs w:val="38"/>
-        </w:rPr>
-      </w:pPr>
-      <w:r>
-        <w:rPr>
-          <w:sz w:val="38"/>
-          <w:szCs w:val="38"/>
-        </w:rPr>
-        <w:t>you are in the &lt;location&gt; - help robot find itself</w:t>
-      </w:r>
-    </w:p>
-    <w:p>
-      <w:pPr>
-        <w:pStyle w:val="Heading2"/>
-        <w:ind w:left="720"/>
-        <w:rPr>
-          <w:sz w:val="38"/>
-          <w:szCs w:val="38"/>
-        </w:rPr>
-      </w:pPr>
-      <w:r>
-        <w:rPr>
-          <w:sz w:val="38"/>
-          <w:szCs w:val="38"/>
-        </w:rPr>
-        <w:t>recover localization</w:t>
-      </w:r>
-    </w:p>
-    <w:p>
-      <w:pPr>
-        <w:pStyle w:val="Heading2"/>
-        <w:ind w:left="720"/>
-        <w:rPr>
-          <w:sz w:val="38"/>
-          <w:szCs w:val="38"/>
-        </w:rPr>
-      </w:pPr>
-      <w:r>
-        <w:rPr>
-          <w:sz w:val="38"/>
-          <w:szCs w:val="38"/>
-        </w:rPr>
-        <w:t>load map</w:t>
-      </w:r>
-      <w:r>
-        <w:rPr>
-          <w:sz w:val="38"/>
-          <w:szCs w:val="38"/>
-        </w:rPr>
-        <w:t xml:space="preserve"> [&lt;map name = my house&gt;]</w:t>
-      </w:r>
-    </w:p>
-    <w:p>
-      <w:pPr>
-        <w:pStyle w:val="Heading2"/>
-        <w:ind w:left="720"/>
-        <w:rPr>
-          <w:sz w:val="38"/>
-          <w:szCs w:val="38"/>
-        </w:rPr>
-      </w:pPr>
-      <w:r>
-        <w:rPr>
-          <w:sz w:val="38"/>
-          <w:szCs w:val="38"/>
-        </w:rPr>
-        <w:lastRenderedPageBreak/>
-        <w:t>save map</w:t>
-      </w:r>
-    </w:p>
-    <w:p>
-      <w:pPr>
-        <w:pStyle w:val="Heading2"/>
-        <w:ind w:left="720"/>
-        <w:rPr>
-          <w:sz w:val="38"/>
-          <w:szCs w:val="38"/>
-        </w:rPr>
-      </w:pPr>
-      <w:r>
-        <w:rPr>
-          <w:sz w:val="38"/>
-          <w:szCs w:val="38"/>
-        </w:rPr>
-        <w:t>clear map</w:t>
-      </w:r>
-    </w:p>
-    <w:p>
-      <w:pPr>
-        <w:pStyle w:val="Heading2"/>
-        <w:ind w:left="720"/>
-        <w:rPr>
-          <w:sz w:val="38"/>
-          <w:szCs w:val="38"/>
-        </w:rPr>
-      </w:pPr>
-      <w:r>
-        <w:rPr>
-          <w:sz w:val="38"/>
-          <w:szCs w:val="38"/>
-        </w:rPr>
-        <w:t>enable/disable map updating - toggle active mapping</w:t>
-      </w:r>
-    </w:p>
-    <w:p>
-      <w:pPr>
-        <w:pStyle w:val="Heading2"/>
-        <w:ind w:left="720"/>
-        <w:rPr>
-          <w:sz w:val="38"/>
-          <w:szCs w:val="38"/>
-        </w:rPr>
-      </w:pPr>
-      <w:r>
-        <w:rPr>
-          <w:sz w:val="38"/>
-          <w:szCs w:val="38"/>
-        </w:rPr>
-        <w:t>set speed low/medium/high</w:t>
-      </w:r>
-    </w:p>
-    <w:p>
-      <w:pPr>
-        <w:pStyle w:val="Heading2"/>
-        <w:ind w:left="720"/>
-        <w:rPr>
-          <w:sz w:val="38"/>
-          <w:szCs w:val="38"/>
-        </w:rPr>
-      </w:pPr>
-      <w:r>
-        <w:rPr>
-          <w:sz w:val="38"/>
-          <w:szCs w:val="38"/>
-        </w:rPr>
-        <w:t xml:space="preserve">update </w:t>
-      </w:r>
-      <w:r>
-        <w:rPr>
-          <w:sz w:val="38"/>
-          <w:szCs w:val="38"/>
-        </w:rPr>
-        <w:t>location of &lt;location&gt;</w:t>
-      </w:r>
-    </w:p>
-    <w:p>
-      <w:pPr>
-        <w:pStyle w:val="Heading2"/>
-        <w:ind w:left="720"/>
-        <w:rPr>
-          <w:sz w:val="38"/>
-          <w:szCs w:val="38"/>
-        </w:rPr>
-      </w:pPr>
-      <w:r>
-        <w:rPr>
-          <w:sz w:val="38"/>
-          <w:szCs w:val="38"/>
-        </w:rPr>
-        <w:t>clear locations</w:t>
-      </w:r>
-    </w:p>
-    <w:p>
-      <w:pPr>
-        <w:pStyle w:val="Heading2"/>
-        <w:ind w:left="720"/>
-        <w:rPr>
-          <w:sz w:val="38"/>
-          <w:szCs w:val="38"/>
-        </w:rPr>
-      </w:pPr>
-      <w:r>
-        <w:rPr>
-          <w:sz w:val="38"/>
-          <w:szCs w:val="38"/>
-        </w:rPr>
-        <w:t>turn &lt;n&gt; degrees [clockwise]</w:t>
-      </w:r>
-    </w:p>
-    <w:p>
-      <w:pPr>
-        <w:pStyle w:val="Heading2"/>
-        <w:ind w:left="720"/>
-        <w:rPr>
-          <w:sz w:val="38"/>
-          <w:szCs w:val="38"/>
-        </w:rPr>
-      </w:pPr>
-      <w:r>
-        <w:rPr>
-          <w:sz w:val="38"/>
-          <w:szCs w:val="38"/>
-        </w:rPr>
-        <w:t>turn around</w:t>
-      </w:r>
-    </w:p>
-    <w:p>
-      <w:pPr>
-        <w:pStyle w:val="Heading2"/>
-        <w:ind w:left="720"/>
-        <w:rPr>
-          <w:sz w:val="38"/>
-          <w:szCs w:val="38"/>
-        </w:rPr>
-      </w:pPr>
-      <w:r>
-        <w:rPr>
-          <w:sz w:val="38"/>
-          <w:szCs w:val="38"/>
-        </w:rPr>
-        <w:t>s</w:t>
-      </w:r>
-      <w:r>
-        <w:rPr>
-          <w:sz w:val="38"/>
-          <w:szCs w:val="38"/>
-        </w:rPr>
-        <w:t>top</w:t>
-      </w:r>
-    </w:p>
-    <w:p>
-      <w:pPr>
-        <w:pStyle w:val="Heading2"/>
-        <w:ind w:left="720"/>
-        <w:rPr>
-          <w:sz w:val="38"/>
-          <w:szCs w:val="38"/>
-        </w:rPr>
-      </w:pPr>
-      <w:r>
-        <w:rPr>
-          <w:sz w:val="38"/>
-          <w:szCs w:val="38"/>
-        </w:rPr>
-        <w:t>g</w:t>
-      </w:r>
-      <w:r>
-        <w:rPr>
-          <w:sz w:val="38"/>
-          <w:szCs w:val="38"/>
-        </w:rPr>
-        <w:t xml:space="preserve">o recharge / </w:t>
-      </w:r>
-      <w:r>
-        <w:rPr>
-          <w:sz w:val="38"/>
-          <w:szCs w:val="38"/>
-        </w:rPr>
-        <w:t>g</w:t>
-      </w:r>
-      <w:r>
-        <w:rPr>
-          <w:sz w:val="38"/>
-          <w:szCs w:val="38"/>
-        </w:rPr>
-        <w:t>o to dock</w:t>
+        <w:t>Conversation Commands</w:t>
+      </w:r>
+    </w:p>
+    <w:p>
+      <w:pPr>
+        <w:pStyle w:val="Heading2"/>
+        <w:ind w:left="720"/>
+        <w:rPr>
+          <w:sz w:val="38"/>
+          <w:szCs w:val="38"/>
+        </w:rPr>
+      </w:pPr>
+      <w:r>
+        <w:rPr>
+          <w:sz w:val="38"/>
+          <w:szCs w:val="38"/>
+        </w:rPr>
+        <w:t>resume listening</w:t>
+      </w:r>
+    </w:p>
+    <w:p>
+      <w:pPr>
+        <w:pStyle w:val="Heading2"/>
+        <w:ind w:left="720"/>
+        <w:rPr>
+          <w:sz w:val="38"/>
+          <w:szCs w:val="38"/>
+        </w:rPr>
+      </w:pPr>
+      <w:r>
+        <w:rPr>
+          <w:sz w:val="38"/>
+          <w:szCs w:val="38"/>
+        </w:rPr>
+        <w:t>pause listening</w:t>
+      </w:r>
+    </w:p>
+    <w:p>
+      <w:pPr>
+        <w:pStyle w:val="Heading2"/>
+        <w:ind w:left="720"/>
+        <w:rPr>
+          <w:sz w:val="38"/>
+          <w:szCs w:val="38"/>
+        </w:rPr>
+      </w:pPr>
+      <w:r>
+        <w:rPr>
+          <w:sz w:val="38"/>
+          <w:szCs w:val="38"/>
+        </w:rPr>
+        <w:t>goodbye</w:t>
+      </w:r>
+    </w:p>
+    <w:p>
+      <w:pPr>
+        <w:pStyle w:val="Heading2"/>
+        <w:ind w:left="720"/>
+        <w:rPr>
+          <w:sz w:val="38"/>
+          <w:szCs w:val="38"/>
+        </w:rPr>
+      </w:pPr>
+      <w:r>
+        <w:rPr>
+          <w:sz w:val="38"/>
+          <w:szCs w:val="38"/>
+        </w:rPr>
+        <w:t>who are you with?</w:t>
+      </w:r>
+    </w:p>
+    <w:p>
+      <w:pPr>
+        <w:pStyle w:val="Heading2"/>
+        <w:ind w:left="720"/>
+        <w:rPr>
+          <w:sz w:val="38"/>
+          <w:szCs w:val="38"/>
+        </w:rPr>
+      </w:pPr>
+      <w:r>
+        <w:rPr>
+          <w:sz w:val="38"/>
+          <w:szCs w:val="38"/>
+        </w:rPr>
+        <w:t>how are you?</w:t>
+      </w:r>
+    </w:p>
+    <w:p>
+      <w:pPr>
+        <w:pStyle w:val="Heading2"/>
+        <w:ind w:left="720"/>
+        <w:rPr>
+          <w:sz w:val="38"/>
+          <w:szCs w:val="38"/>
+        </w:rPr>
+      </w:pPr>
+      <w:r>
+        <w:rPr>
+          <w:sz w:val="38"/>
+          <w:szCs w:val="38"/>
+        </w:rPr>
+        <w:t>where are you?</w:t>
+      </w:r>
+    </w:p>
+    <w:p>
+      <w:pPr>
+        <w:pStyle w:val="Heading2"/>
+        <w:ind w:left="720"/>
+        <w:rPr>
+          <w:sz w:val="38"/>
+          <w:szCs w:val="38"/>
+        </w:rPr>
+      </w:pPr>
+      <w:r>
+        <w:rPr>
+          <w:sz w:val="38"/>
+          <w:szCs w:val="38"/>
+        </w:rPr>
+        <w:t>what time is it?</w:t>
+      </w:r>
+    </w:p>
+    <w:p>
+      <w:pPr>
+        <w:pStyle w:val="Heading2"/>
+        <w:ind w:left="720"/>
+        <w:rPr>
+          <w:sz w:val="38"/>
+          <w:szCs w:val="38"/>
+        </w:rPr>
+      </w:pPr>
+      <w:r>
+        <w:rPr>
+          <w:sz w:val="38"/>
+          <w:szCs w:val="38"/>
+        </w:rPr>
+        <w:t>status</w:t>
+      </w:r>
+      <w:r>
+        <w:rPr>
+          <w:sz w:val="38"/>
+          <w:szCs w:val="38"/>
+        </w:rPr>
+        <w:t>?</w:t>
+      </w:r>
+      <w:r>
+        <w:rPr>
+          <w:sz w:val="38"/>
+          <w:szCs w:val="38"/>
+        </w:rPr>
+        <w:br/>
+        <w:t>ask google, &lt;question to google&gt;</w:t>
+      </w:r>
+      <w:r>
+        <w:rPr>
+          <w:sz w:val="38"/>
+          <w:szCs w:val="38"/>
+        </w:rPr>
+        <w:t>?</w:t>
       </w:r>
     </w:p>
     <w:p>
@@ -660,65 +325,373 @@
           <w:sz w:val="38"/>
           <w:szCs w:val="38"/>
         </w:rPr>
-        <w:t>Display Commands</w:t>
-      </w:r>
-    </w:p>
-    <w:p>
-      <w:pPr>
-        <w:pStyle w:val="Heading2"/>
-        <w:ind w:left="720"/>
-        <w:rPr>
-          <w:sz w:val="38"/>
-          <w:szCs w:val="38"/>
-        </w:rPr>
-      </w:pPr>
-      <w:r>
-        <w:rPr>
-          <w:sz w:val="38"/>
-          <w:szCs w:val="38"/>
-        </w:rPr>
-        <w:t>open your eyes</w:t>
-      </w:r>
-    </w:p>
-    <w:p>
-      <w:pPr>
-        <w:pStyle w:val="Heading2"/>
-        <w:ind w:left="720"/>
-        <w:rPr>
-          <w:sz w:val="38"/>
-          <w:szCs w:val="38"/>
-        </w:rPr>
-      </w:pPr>
-      <w:r>
-        <w:rPr>
-          <w:sz w:val="38"/>
-          <w:szCs w:val="38"/>
-        </w:rPr>
-        <w:t>close your eyes</w:t>
-      </w:r>
-    </w:p>
-    <w:p>
-      <w:pPr>
-        <w:pStyle w:val="Heading2"/>
-        <w:ind w:left="720"/>
-        <w:rPr>
-          <w:sz w:val="38"/>
-          <w:szCs w:val="38"/>
-        </w:rPr>
-      </w:pPr>
-      <w:r>
-        <w:rPr>
-          <w:sz w:val="38"/>
-          <w:szCs w:val="38"/>
-        </w:rPr>
-        <w:t>clear windows</w:t>
-      </w:r>
-      <w:r>
-        <w:rPr>
-          <w:sz w:val="38"/>
-          <w:szCs w:val="38"/>
-        </w:rPr>
-        <w:t xml:space="preserve"> (photos)</w:t>
+        <w:t>Movement / Navigation Commands</w:t>
+      </w:r>
+    </w:p>
+    <w:p>
+      <w:pPr>
+        <w:pStyle w:val="Heading2"/>
+        <w:ind w:left="720"/>
+        <w:rPr>
+          <w:sz w:val="38"/>
+          <w:szCs w:val="38"/>
+        </w:rPr>
+      </w:pPr>
+      <w:r>
+        <w:rPr>
+          <w:sz w:val="38"/>
+          <w:szCs w:val="38"/>
+        </w:rPr>
+        <w:t>go across the room and come back</w:t>
+      </w:r>
+    </w:p>
+    <w:p>
+      <w:pPr>
+        <w:pStyle w:val="Heading2"/>
+        <w:ind w:left="720"/>
+        <w:rPr>
+          <w:sz w:val="38"/>
+          <w:szCs w:val="38"/>
+        </w:rPr>
+      </w:pPr>
+      <w:r>
+        <w:rPr>
+          <w:sz w:val="38"/>
+          <w:szCs w:val="38"/>
+        </w:rPr>
+        <w:t>go recharge / go to dock</w:t>
+      </w:r>
+    </w:p>
+    <w:p>
+      <w:pPr>
+        <w:pStyle w:val="Heading2"/>
+        <w:ind w:left="720"/>
+        <w:rPr>
+          <w:sz w:val="38"/>
+          <w:szCs w:val="38"/>
+        </w:rPr>
+      </w:pPr>
+      <w:r>
+        <w:rPr>
+          <w:sz w:val="38"/>
+          <w:szCs w:val="38"/>
+        </w:rPr>
+        <w:t>go home</w:t>
+      </w:r>
+    </w:p>
+    <w:p>
+      <w:pPr>
+        <w:pStyle w:val="Heading2"/>
+        <w:ind w:left="720"/>
+        <w:rPr>
+          <w:sz w:val="38"/>
+          <w:szCs w:val="38"/>
+        </w:rPr>
+      </w:pPr>
+      <w:r>
+        <w:rPr>
+          <w:sz w:val="38"/>
+          <w:szCs w:val="38"/>
+        </w:rPr>
+        <w:t>go forward/backward/right/left [at &lt;d&gt; degrees] &lt;n&gt; centimeters/meters/inches/yards</w:t>
+      </w:r>
+    </w:p>
+    <w:p>
+      <w:pPr>
+        <w:pStyle w:val="Heading2"/>
+        <w:ind w:left="720"/>
+        <w:rPr>
+          <w:sz w:val="38"/>
+          <w:szCs w:val="38"/>
+        </w:rPr>
+      </w:pPr>
+      <w:r>
+        <w:rPr>
+          <w:sz w:val="38"/>
+          <w:szCs w:val="38"/>
+        </w:rPr>
+        <w:t>wake up</w:t>
+      </w:r>
+    </w:p>
+    <w:p>
+      <w:pPr>
+        <w:pStyle w:val="Heading2"/>
+        <w:ind w:left="720"/>
+        <w:rPr>
+          <w:sz w:val="38"/>
+          <w:szCs w:val="38"/>
+        </w:rPr>
+      </w:pPr>
+      <w:r>
+        <w:rPr>
+          <w:sz w:val="38"/>
+          <w:szCs w:val="38"/>
+        </w:rPr>
+        <w:lastRenderedPageBreak/>
+        <w:t xml:space="preserve">go to &lt;location&gt; </w:t>
+      </w:r>
+    </w:p>
+    <w:p>
+      <w:pPr>
+        <w:pStyle w:val="Heading2"/>
+        <w:ind w:left="720"/>
+        <w:rPr>
+          <w:sz w:val="38"/>
+          <w:szCs w:val="38"/>
+        </w:rPr>
+      </w:pPr>
+      <w:r>
+        <w:rPr>
+          <w:sz w:val="38"/>
+          <w:szCs w:val="38"/>
+        </w:rPr>
+        <w:t>you are in the &lt;location&gt; - help robot find itself</w:t>
+      </w:r>
+    </w:p>
+    <w:p>
+      <w:pPr>
+        <w:pStyle w:val="Heading2"/>
+        <w:ind w:left="720"/>
+        <w:rPr>
+          <w:sz w:val="38"/>
+          <w:szCs w:val="38"/>
+        </w:rPr>
+      </w:pPr>
+      <w:r>
+        <w:rPr>
+          <w:sz w:val="38"/>
+          <w:szCs w:val="38"/>
+        </w:rPr>
+        <w:t>recover localization</w:t>
+      </w:r>
+    </w:p>
+    <w:p>
+      <w:pPr>
+        <w:pStyle w:val="Heading2"/>
+        <w:ind w:left="720"/>
+        <w:rPr>
+          <w:sz w:val="38"/>
+          <w:szCs w:val="38"/>
+        </w:rPr>
+      </w:pPr>
+      <w:r>
+        <w:rPr>
+          <w:sz w:val="38"/>
+          <w:szCs w:val="38"/>
+        </w:rPr>
+        <w:t>load map</w:t>
+      </w:r>
+      <w:r>
+        <w:rPr>
+          <w:sz w:val="38"/>
+          <w:szCs w:val="38"/>
+        </w:rPr>
+        <w:t xml:space="preserve"> [&lt;map name = my house&gt;]</w:t>
+      </w:r>
+    </w:p>
+    <w:p>
+      <w:pPr>
+        <w:pStyle w:val="Heading2"/>
+        <w:ind w:left="720"/>
+        <w:rPr>
+          <w:sz w:val="38"/>
+          <w:szCs w:val="38"/>
+        </w:rPr>
+      </w:pPr>
+      <w:r>
+        <w:rPr>
+          <w:sz w:val="38"/>
+          <w:szCs w:val="38"/>
+        </w:rPr>
+        <w:t>save map</w:t>
+      </w:r>
+    </w:p>
+    <w:p>
+      <w:pPr>
+        <w:pStyle w:val="Heading2"/>
+        <w:ind w:left="720"/>
+        <w:rPr>
+          <w:sz w:val="38"/>
+          <w:szCs w:val="38"/>
+        </w:rPr>
+      </w:pPr>
+      <w:r>
+        <w:rPr>
+          <w:sz w:val="38"/>
+          <w:szCs w:val="38"/>
+        </w:rPr>
+        <w:t>clear map</w:t>
+      </w:r>
+    </w:p>
+    <w:p>
+      <w:pPr>
+        <w:pStyle w:val="Heading2"/>
+        <w:ind w:left="720"/>
+        <w:rPr>
+          <w:sz w:val="38"/>
+          <w:szCs w:val="38"/>
+        </w:rPr>
+      </w:pPr>
+      <w:r>
+        <w:rPr>
+          <w:sz w:val="38"/>
+          <w:szCs w:val="38"/>
+        </w:rPr>
+        <w:t>enable/disable map updating - toggle active mapping</w:t>
+      </w:r>
+    </w:p>
+    <w:p>
+      <w:pPr>
+        <w:pStyle w:val="Heading2"/>
+        <w:ind w:left="720"/>
+        <w:rPr>
+          <w:sz w:val="38"/>
+          <w:szCs w:val="38"/>
+        </w:rPr>
+      </w:pPr>
+      <w:r>
+        <w:rPr>
+          <w:sz w:val="38"/>
+          <w:szCs w:val="38"/>
+        </w:rPr>
+        <w:t>set speed low/medium/high</w:t>
+      </w:r>
+    </w:p>
+    <w:p>
+      <w:pPr>
+        <w:pStyle w:val="Heading2"/>
+        <w:ind w:left="720"/>
+        <w:rPr>
+          <w:sz w:val="38"/>
+          <w:szCs w:val="38"/>
+        </w:rPr>
+      </w:pPr>
+      <w:r>
+        <w:rPr>
+          <w:sz w:val="38"/>
+          <w:szCs w:val="38"/>
+        </w:rPr>
+        <w:t xml:space="preserve">update </w:t>
+      </w:r>
+      <w:r>
+        <w:rPr>
+          <w:sz w:val="38"/>
+          <w:szCs w:val="38"/>
+        </w:rPr>
+        <w:t>location of &lt;location&gt;</w:t>
+      </w:r>
+    </w:p>
+    <w:p>
+      <w:pPr>
+        <w:pStyle w:val="Heading2"/>
+        <w:ind w:left="720"/>
+        <w:rPr>
+          <w:sz w:val="38"/>
+          <w:szCs w:val="38"/>
+        </w:rPr>
+      </w:pPr>
+      <w:r>
+        <w:rPr>
+          <w:sz w:val="38"/>
+          <w:szCs w:val="38"/>
+        </w:rPr>
+        <w:t>clear locations</w:t>
+      </w:r>
+    </w:p>
+    <w:p>
+      <w:pPr>
+        <w:pStyle w:val="Heading2"/>
+        <w:ind w:left="720"/>
+        <w:rPr>
+          <w:sz w:val="38"/>
+          <w:szCs w:val="38"/>
+        </w:rPr>
+      </w:pPr>
+      <w:r>
+        <w:rPr>
+          <w:sz w:val="38"/>
+          <w:szCs w:val="38"/>
+        </w:rPr>
+        <w:t>turn &lt;n&gt; degrees [clockwise]</w:t>
+      </w:r>
+    </w:p>
+    <w:p>
+      <w:pPr>
+        <w:pStyle w:val="Heading2"/>
+        <w:ind w:left="720"/>
+        <w:rPr>
+          <w:sz w:val="38"/>
+          <w:szCs w:val="38"/>
+        </w:rPr>
+      </w:pPr>
+      <w:r>
+        <w:rPr>
+          <w:sz w:val="38"/>
+          <w:szCs w:val="38"/>
+        </w:rPr>
+        <w:t>turn around</w:t>
+      </w:r>
+    </w:p>
+    <w:p>
+      <w:pPr>
+        <w:pStyle w:val="Heading2"/>
+        <w:ind w:left="720"/>
+        <w:rPr>
+          <w:sz w:val="38"/>
+          <w:szCs w:val="38"/>
+        </w:rPr>
+      </w:pPr>
+      <w:r>
+        <w:rPr>
+          <w:sz w:val="38"/>
+          <w:szCs w:val="38"/>
+        </w:rPr>
+        <w:t>s</w:t>
+      </w:r>
+      <w:r>
+        <w:rPr>
+          <w:sz w:val="38"/>
+          <w:szCs w:val="38"/>
+        </w:rPr>
+        <w:t>top</w:t>
+      </w:r>
+    </w:p>
+    <w:p>
+      <w:pPr>
+        <w:pStyle w:val="Heading2"/>
+        <w:ind w:left="720"/>
+        <w:rPr>
+          <w:sz w:val="38"/>
+          <w:szCs w:val="38"/>
+        </w:rPr>
+      </w:pPr>
+      <w:r>
+        <w:rPr>
+          <w:sz w:val="38"/>
+          <w:szCs w:val="38"/>
+        </w:rPr>
+        <w:t>g</w:t>
+      </w:r>
+      <w:r>
+        <w:rPr>
+          <w:sz w:val="38"/>
+          <w:szCs w:val="38"/>
+        </w:rPr>
+        <w:t xml:space="preserve">o recharge / </w:t>
+      </w:r>
+      <w:r>
+        <w:rPr>
+          <w:sz w:val="38"/>
+          <w:szCs w:val="38"/>
+        </w:rPr>
+        <w:t>g</w:t>
+      </w:r>
+      <w:r>
+        <w:rPr>
+          <w:sz w:val="38"/>
+          <w:szCs w:val="38"/>
+        </w:rPr>
+        <w:t>o to dock</w:t>
       </w:r>
     </w:p>
     <w:p>
@@ -738,6 +711,84 @@
           <w:sz w:val="38"/>
           <w:szCs w:val="38"/>
         </w:rPr>
+        <w:t>Display Commands</w:t>
+      </w:r>
+    </w:p>
+    <w:p>
+      <w:pPr>
+        <w:pStyle w:val="Heading2"/>
+        <w:ind w:left="720"/>
+        <w:rPr>
+          <w:sz w:val="38"/>
+          <w:szCs w:val="38"/>
+        </w:rPr>
+      </w:pPr>
+      <w:r>
+        <w:rPr>
+          <w:sz w:val="38"/>
+          <w:szCs w:val="38"/>
+        </w:rPr>
+        <w:t>open your eyes</w:t>
+      </w:r>
+    </w:p>
+    <w:p>
+      <w:pPr>
+        <w:pStyle w:val="Heading2"/>
+        <w:ind w:left="720"/>
+        <w:rPr>
+          <w:sz w:val="38"/>
+          <w:szCs w:val="38"/>
+        </w:rPr>
+      </w:pPr>
+      <w:r>
+        <w:rPr>
+          <w:sz w:val="38"/>
+          <w:szCs w:val="38"/>
+        </w:rPr>
+        <w:t>close your eyes</w:t>
+      </w:r>
+    </w:p>
+    <w:p>
+      <w:pPr>
+        <w:pStyle w:val="Heading2"/>
+        <w:ind w:left="720"/>
+        <w:rPr>
+          <w:sz w:val="38"/>
+          <w:szCs w:val="38"/>
+        </w:rPr>
+      </w:pPr>
+      <w:r>
+        <w:rPr>
+          <w:sz w:val="38"/>
+          <w:szCs w:val="38"/>
+        </w:rPr>
+        <w:t>clear windows</w:t>
+      </w:r>
+      <w:r>
+        <w:rPr>
+          <w:sz w:val="38"/>
+          <w:szCs w:val="38"/>
+        </w:rPr>
+        <w:t xml:space="preserve"> (photos)</w:t>
+      </w:r>
+    </w:p>
+    <w:p>
+      <w:pPr>
+        <w:pStyle w:val="Heading1"/>
+        <w:rPr>
+          <w:b/>
+          <w:bCs/>
+          <w:sz w:val="38"/>
+          <w:szCs w:val="38"/>
+        </w:rPr>
+      </w:pPr>
+      <w:r>
+        <w:rPr>
+          <w:b/>
+          <w:bCs/>
+          <w:sz w:val="38"/>
+          <w:szCs w:val="38"/>
+        </w:rPr>
         <w:t>System Commands</w:t>
       </w:r>
     </w:p>
@@ -821,6 +872,7 @@
           <w:sz w:val="38"/>
           <w:szCs w:val="38"/>
         </w:rPr>
+        <w:lastRenderedPageBreak/>
         <w:t>battery/voltage</w:t>
       </w:r>
     </w:p>
@@ -910,7 +962,6 @@
           <w:sz w:val="38"/>
           <w:szCs w:val="38"/>
         </w:rPr>
-        <w:lastRenderedPageBreak/>
         <w:t>find the &lt;object&gt; (e.g. remote, baseball) [in the</w:t>
       </w:r>
       <w:r>
@@ -1330,6 +1381,7 @@
           <w:sz w:val="38"/>
           <w:szCs w:val="38"/>
         </w:rPr>
+        <w:lastRenderedPageBreak/>
         <w:t>map the room</w:t>
       </w:r>
     </w:p>
@@ -1502,6 +1554,12 @@
     </w:p>
     <w:p/>
     <w:sectPr>
+      <w:headerReference w:type="even" r:id="rId7"/>
+      <w:headerReference w:type="default" r:id="rId8"/>
+      <w:footerReference w:type="even" r:id="rId9"/>
+      <w:footerReference w:type="default" r:id="rId10"/>
+      <w:headerReference w:type="first" r:id="rId11"/>
+      <w:footerReference w:type="first" r:id="rId12"/>
       <w:pgSz w:w="12240" w:h="15840"/>
       <w:pgMar w:top="1440" w:right="1440" w:bottom="1440" w:left="1440" w:header="720" w:footer="720" w:gutter="0"/>
       <w:cols w:space="720"/>
@@ -1509,6 +1567,184 @@
     </w:sectPr>
   </w:body>
 </w:document>
+</file>
+
+<file path=word/endnotes.xml><?xml version="1.0" encoding="utf-8"?>
+<w:endnotes xmlns:wpc="http://schemas.microsoft.com/office/word/2010/wordprocessingCanvas" xmlns:cx="http://schemas.microsoft.com/office/drawing/2014/chartex" xmlns:cx1="http://schemas.microsoft.com/office/drawing/2015/9/8/chartex" xmlns:cx2="http://schemas.microsoft.com/office/drawing/2015/10/21/chartex" xmlns:cx3="http://schemas.microsoft.com/office/drawing/2016/5/9/chartex" xmlns:cx4="http://schemas.microsoft.com/office/drawing/2016/5/10/chartex" xmlns:cx5="http://schemas.microsoft.com/office/drawing/2016/5/11/chartex" xmlns:cx6="http://schemas.microsoft.com/office/drawing/2016/5/12/chartex" xmlns:cx7="http://schemas.microsoft.com/office/drawing/2016/5/13/chartex" xmlns:cx8="http://schemas.microsoft.com/office/drawing/2016/5/14/chartex" xmlns:mc="http://schemas.openxmlformats.org/markup-compatibility/2006" xmlns:aink="http://schemas.microsoft.com/office/drawing/2016/ink" xmlns:am3d="http://schemas.microsoft.com/office/drawing/2017/model3d" xmlns:o="urn:schemas-microsoft-com:office:office" xmlns:r="http://schemas.openxmlformats.org/officeDocument/2006/relationships" xmlns:m="http://schemas.openxmlformats.org/officeDocument/2006/math" xmlns:v="urn:schemas-microsoft-com:vml" xmlns:wp14="http://schemas.microsoft.com/office/word/2010/wordprocessingDrawing" xmlns:wp="http://schemas.openxmlformats.org/drawingml/2006/wordprocessingDrawing" xmlns:w10="urn:schemas-microsoft-com:office:word" xmlns:w="http://schemas.openxmlformats.org/wordprocessingml/2006/main" xmlns:w14="http://schemas.microsoft.com/office/word/2010/wordml" xmlns:w15="http://schemas.microsoft.com/office/word/2012/wordml" xmlns:w16cex="http://schemas.microsoft.com/office/word/2018/wordml/cex" xmlns:w16cid="http://schemas.microsoft.com/office/word/2016/wordml/cid" xmlns:w16="http://schemas.microsoft.com/office/word/2018/wordml" xmlns:w16sdtdh="http://schemas.microsoft.com/office/word/2020/wordml/sdtdatahash" xmlns:w16se="http://schemas.microsoft.com/office/word/2015/wordml/symex" xmlns:wpg="http://schemas.microsoft.com/office/word/2010/wordprocessingGroup" xmlns:wpi="http://schemas.microsoft.com/office/word/2010/wordprocessingInk" xmlns:wne="http://schemas.microsoft.com/office/word/2006/wordml" xmlns:wps="http://schemas.microsoft.com/office/word/2010/wordprocessingShape" mc:Ignorable="w14 w15 w16se w16cid w16 w16cex w16sdtdh wp14">
+  <w:endnote w:type="separator" w:id="-1">
+    <w:p>
+      <w:pPr>
+        <w:spacing w:after="0" w:line="240" w:lineRule="auto"/>
+      </w:pPr>
+      <w:r>
+        <w:separator/>
+      </w:r>
+    </w:p>
+  </w:endnote>
+  <w:endnote w:type="continuationSeparator" w:id="0">
+    <w:p>
+      <w:pPr>
+        <w:spacing w:after="0" w:line="240" w:lineRule="auto"/>
+      </w:pPr>
+      <w:r>
+        <w:continuationSeparator/>
+      </w:r>
+    </w:p>
+  </w:endnote>
+</w:endnotes>
+</file>
+
+<file path=word/footer1.xml><?xml version="1.0" encoding="utf-8"?>
+<w:ftr xmlns:wpc="http://schemas.microsoft.com/office/word/2010/wordprocessingCanvas" xmlns:cx="http://schemas.microsoft.com/office/drawing/2014/chartex" xmlns:cx1="http://schemas.microsoft.com/office/drawing/2015/9/8/chartex" xmlns:cx2="http://schemas.microsoft.com/office/drawing/2015/10/21/chartex" xmlns:cx3="http://schemas.microsoft.com/office/drawing/2016/5/9/chartex" xmlns:cx4="http://schemas.microsoft.com/office/drawing/2016/5/10/chartex" xmlns:cx5="http://schemas.microsoft.com/office/drawing/2016/5/11/chartex" xmlns:cx6="http://schemas.microsoft.com/office/drawing/2016/5/12/chartex" xmlns:cx7="http://schemas.microsoft.com/office/drawing/2016/5/13/chartex" xmlns:cx8="http://schemas.microsoft.com/office/drawing/2016/5/14/chartex" xmlns:mc="http://schemas.openxmlformats.org/markup-compatibility/2006" xmlns:aink="http://schemas.microsoft.com/office/drawing/2016/ink" xmlns:am3d="http://schemas.microsoft.com/office/drawing/2017/model3d" xmlns:o="urn:schemas-microsoft-com:office:office" xmlns:r="http://schemas.openxmlformats.org/officeDocument/2006/relationships" xmlns:m="http://schemas.openxmlformats.org/officeDocument/2006/math" xmlns:v="urn:schemas-microsoft-com:vml" xmlns:wp14="http://schemas.microsoft.com/office/word/2010/wordprocessingDrawing" xmlns:wp="http://schemas.openxmlformats.org/drawingml/2006/wordprocessingDrawing" xmlns:w10="urn:schemas-microsoft-com:office:word" xmlns:w="http://schemas.openxmlformats.org/wordprocessingml/2006/main" xmlns:w14="http://schemas.microsoft.com/office/word/2010/wordml" xmlns:w15="http://schemas.microsoft.com/office/word/2012/wordml" xmlns:w16cex="http://schemas.microsoft.com/office/word/2018/wordml/cex" xmlns:w16cid="http://schemas.microsoft.com/office/word/2016/wordml/cid" xmlns:w16="http://schemas.microsoft.com/office/word/2018/wordml" xmlns:w16sdtdh="http://schemas.microsoft.com/office/word/2020/wordml/sdtdatahash" xmlns:w16se="http://schemas.microsoft.com/office/word/2015/wordml/symex" xmlns:wpg="http://schemas.microsoft.com/office/word/2010/wordprocessingGroup" xmlns:wpi="http://schemas.microsoft.com/office/word/2010/wordprocessingInk" xmlns:wne="http://schemas.microsoft.com/office/word/2006/wordml" xmlns:wps="http://schemas.microsoft.com/office/word/2010/wordprocessingShape" mc:Ignorable="w14 w15 w16se w16cid w16 w16cex w16sdtdh wp14">
+  <w:p>
+    <w:pPr>
+      <w:pStyle w:val="Footer"/>
+    </w:pPr>
+  </w:p>
+</w:ftr>
+</file>
+
+<file path=word/footer2.xml><?xml version="1.0" encoding="utf-8"?>
+<w:ftr xmlns:wpc="http://schemas.microsoft.com/office/word/2010/wordprocessingCanvas" xmlns:cx="http://schemas.microsoft.com/office/drawing/2014/chartex" xmlns:cx1="http://schemas.microsoft.com/office/drawing/2015/9/8/chartex" xmlns:cx2="http://schemas.microsoft.com/office/drawing/2015/10/21/chartex" xmlns:cx3="http://schemas.microsoft.com/office/drawing/2016/5/9/chartex" xmlns:cx4="http://schemas.microsoft.com/office/drawing/2016/5/10/chartex" xmlns:cx5="http://schemas.microsoft.com/office/drawing/2016/5/11/chartex" xmlns:cx6="http://schemas.microsoft.com/office/drawing/2016/5/12/chartex" xmlns:cx7="http://schemas.microsoft.com/office/drawing/2016/5/13/chartex" xmlns:cx8="http://schemas.microsoft.com/office/drawing/2016/5/14/chartex" xmlns:mc="http://schemas.openxmlformats.org/markup-compatibility/2006" xmlns:aink="http://schemas.microsoft.com/office/drawing/2016/ink" xmlns:am3d="http://schemas.microsoft.com/office/drawing/2017/model3d" xmlns:o="urn:schemas-microsoft-com:office:office" xmlns:r="http://schemas.openxmlformats.org/officeDocument/2006/relationships" xmlns:m="http://schemas.openxmlformats.org/officeDocument/2006/math" xmlns:v="urn:schemas-microsoft-com:vml" xmlns:wp14="http://schemas.microsoft.com/office/word/2010/wordprocessingDrawing" xmlns:wp="http://schemas.openxmlformats.org/drawingml/2006/wordprocessingDrawing" xmlns:w10="urn:schemas-microsoft-com:office:word" xmlns:w="http://schemas.openxmlformats.org/wordprocessingml/2006/main" xmlns:w14="http://schemas.microsoft.com/office/word/2010/wordml" xmlns:w15="http://schemas.microsoft.com/office/word/2012/wordml" xmlns:w16cex="http://schemas.microsoft.com/office/word/2018/wordml/cex" xmlns:w16cid="http://schemas.microsoft.com/office/word/2016/wordml/cid" xmlns:w16="http://schemas.microsoft.com/office/word/2018/wordml" xmlns:w16sdtdh="http://schemas.microsoft.com/office/word/2020/wordml/sdtdatahash" xmlns:w16se="http://schemas.microsoft.com/office/word/2015/wordml/symex" xmlns:wpg="http://schemas.microsoft.com/office/word/2010/wordprocessingGroup" xmlns:wpi="http://schemas.microsoft.com/office/word/2010/wordprocessingInk" xmlns:wne="http://schemas.microsoft.com/office/word/2006/wordml" xmlns:wps="http://schemas.microsoft.com/office/word/2010/wordprocessingShape" mc:Ignorable="w14 w15 w16se w16cid w16 w16cex w16sdtdh wp14">
+  <w:sdt>
+    <w:sdtPr>
+      <w:id w:val="419533669"/>
+      <w:docPartObj>
+        <w:docPartGallery w:val="Page Numbers (Bottom of Page)"/>
+        <w:docPartUnique/>
+      </w:docPartObj>
+    </w:sdtPr>
+    <w:sdtEndPr>
+      <w:rPr>
+        <w:color w:val="7F7F7F" w:themeColor="background1" w:themeShade="7F"/>
+        <w:spacing w:val="60"/>
+      </w:rPr>
+    </w:sdtEndPr>
+    <w:sdtContent>
+      <w:p>
+        <w:pPr>
+          <w:pStyle w:val="Footer"/>
+          <w:pBdr>
+            <w:top w:val="single" w:sz="4" w:space="1" w:color="D9D9D9" w:themeColor="background1" w:themeShade="D9"/>
+          </w:pBdr>
+          <w:rPr>
+            <w:b/>
+            <w:bCs/>
+          </w:rPr>
+        </w:pPr>
+        <w:r>
+          <w:fldChar w:fldCharType="begin"/>
+        </w:r>
+        <w:r>
+          <w:instrText xml:space="preserve"> PAGE   \* MERGEFORMAT </w:instrText>
+        </w:r>
+        <w:r>
+          <w:fldChar w:fldCharType="separate"/>
+        </w:r>
+        <w:r>
+          <w:rPr>
+            <w:b/>
+            <w:bCs/>
+            <w:noProof/>
+          </w:rPr>
+          <w:t>2</w:t>
+        </w:r>
+        <w:r>
+          <w:rPr>
+            <w:b/>
+            <w:bCs/>
+            <w:noProof/>
+          </w:rPr>
+          <w:fldChar w:fldCharType="end"/>
+        </w:r>
+        <w:r>
+          <w:rPr>
+            <w:b/>
+            <w:bCs/>
+          </w:rPr>
+          <w:t xml:space="preserve"> | </w:t>
+        </w:r>
+        <w:r>
+          <w:rPr>
+            <w:color w:val="7F7F7F" w:themeColor="background1" w:themeShade="7F"/>
+            <w:spacing w:val="60"/>
+          </w:rPr>
+          <w:t>Big Orange Command List</w:t>
+        </w:r>
+      </w:p>
+    </w:sdtContent>
+  </w:sdt>
+  <w:p>
+    <w:pPr>
+      <w:pStyle w:val="Footer"/>
+    </w:pPr>
+  </w:p>
+</w:ftr>
+</file>
+
+<file path=word/footer3.xml><?xml version="1.0" encoding="utf-8"?>
+<w:ftr xmlns:wpc="http://schemas.microsoft.com/office/word/2010/wordprocessingCanvas" xmlns:cx="http://schemas.microsoft.com/office/drawing/2014/chartex" xmlns:cx1="http://schemas.microsoft.com/office/drawing/2015/9/8/chartex" xmlns:cx2="http://schemas.microsoft.com/office/drawing/2015/10/21/chartex" xmlns:cx3="http://schemas.microsoft.com/office/drawing/2016/5/9/chartex" xmlns:cx4="http://schemas.microsoft.com/office/drawing/2016/5/10/chartex" xmlns:cx5="http://schemas.microsoft.com/office/drawing/2016/5/11/chartex" xmlns:cx6="http://schemas.microsoft.com/office/drawing/2016/5/12/chartex" xmlns:cx7="http://schemas.microsoft.com/office/drawing/2016/5/13/chartex" xmlns:cx8="http://schemas.microsoft.com/office/drawing/2016/5/14/chartex" xmlns:mc="http://schemas.openxmlformats.org/markup-compatibility/2006" xmlns:aink="http://schemas.microsoft.com/office/drawing/2016/ink" xmlns:am3d="http://schemas.microsoft.com/office/drawing/2017/model3d" xmlns:o="urn:schemas-microsoft-com:office:office" xmlns:r="http://schemas.openxmlformats.org/officeDocument/2006/relationships" xmlns:m="http://schemas.openxmlformats.org/officeDocument/2006/math" xmlns:v="urn:schemas-microsoft-com:vml" xmlns:wp14="http://schemas.microsoft.com/office/word/2010/wordprocessingDrawing" xmlns:wp="http://schemas.openxmlformats.org/drawingml/2006/wordprocessingDrawing" xmlns:w10="urn:schemas-microsoft-com:office:word" xmlns:w="http://schemas.openxmlformats.org/wordprocessingml/2006/main" xmlns:w14="http://schemas.microsoft.com/office/word/2010/wordml" xmlns:w15="http://schemas.microsoft.com/office/word/2012/wordml" xmlns:w16cex="http://schemas.microsoft.com/office/word/2018/wordml/cex" xmlns:w16cid="http://schemas.microsoft.com/office/word/2016/wordml/cid" xmlns:w16="http://schemas.microsoft.com/office/word/2018/wordml" xmlns:w16sdtdh="http://schemas.microsoft.com/office/word/2020/wordml/sdtdatahash" xmlns:w16se="http://schemas.microsoft.com/office/word/2015/wordml/symex" xmlns:wpg="http://schemas.microsoft.com/office/word/2010/wordprocessingGroup" xmlns:wpi="http://schemas.microsoft.com/office/word/2010/wordprocessingInk" xmlns:wne="http://schemas.microsoft.com/office/word/2006/wordml" xmlns:wps="http://schemas.microsoft.com/office/word/2010/wordprocessingShape" mc:Ignorable="w14 w15 w16se w16cid w16 w16cex w16sdtdh wp14">
+  <w:p>
+    <w:pPr>
+      <w:pStyle w:val="Footer"/>
+    </w:pPr>
+  </w:p>
+</w:ftr>
+</file>
+
+<file path=word/footnotes.xml><?xml version="1.0" encoding="utf-8"?>
+<w:footnotes xmlns:wpc="http://schemas.microsoft.com/office/word/2010/wordprocessingCanvas" xmlns:cx="http://schemas.microsoft.com/office/drawing/2014/chartex" xmlns:cx1="http://schemas.microsoft.com/office/drawing/2015/9/8/chartex" xmlns:cx2="http://schemas.microsoft.com/office/drawing/2015/10/21/chartex" xmlns:cx3="http://schemas.microsoft.com/office/drawing/2016/5/9/chartex" xmlns:cx4="http://schemas.microsoft.com/office/drawing/2016/5/10/chartex" xmlns:cx5="http://schemas.microsoft.com/office/drawing/2016/5/11/chartex" xmlns:cx6="http://schemas.microsoft.com/office/drawing/2016/5/12/chartex" xmlns:cx7="http://schemas.microsoft.com/office/drawing/2016/5/13/chartex" xmlns:cx8="http://schemas.microsoft.com/office/drawing/2016/5/14/chartex" xmlns:mc="http://schemas.openxmlformats.org/markup-compatibility/2006" xmlns:aink="http://schemas.microsoft.com/office/drawing/2016/ink" xmlns:am3d="http://schemas.microsoft.com/office/drawing/2017/model3d" xmlns:o="urn:schemas-microsoft-com:office:office" xmlns:r="http://schemas.openxmlformats.org/officeDocument/2006/relationships" xmlns:m="http://schemas.openxmlformats.org/officeDocument/2006/math" xmlns:v="urn:schemas-microsoft-com:vml" xmlns:wp14="http://schemas.microsoft.com/office/word/2010/wordprocessingDrawing" xmlns:wp="http://schemas.openxmlformats.org/drawingml/2006/wordprocessingDrawing" xmlns:w10="urn:schemas-microsoft-com:office:word" xmlns:w="http://schemas.openxmlformats.org/wordprocessingml/2006/main" xmlns:w14="http://schemas.microsoft.com/office/word/2010/wordml" xmlns:w15="http://schemas.microsoft.com/office/word/2012/wordml" xmlns:w16cex="http://schemas.microsoft.com/office/word/2018/wordml/cex" xmlns:w16cid="http://schemas.microsoft.com/office/word/2016/wordml/cid" xmlns:w16="http://schemas.microsoft.com/office/word/2018/wordml" xmlns:w16sdtdh="http://schemas.microsoft.com/office/word/2020/wordml/sdtdatahash" xmlns:w16se="http://schemas.microsoft.com/office/word/2015/wordml/symex" xmlns:wpg="http://schemas.microsoft.com/office/word/2010/wordprocessingGroup" xmlns:wpi="http://schemas.microsoft.com/office/word/2010/wordprocessingInk" xmlns:wne="http://schemas.microsoft.com/office/word/2006/wordml" xmlns:wps="http://schemas.microsoft.com/office/word/2010/wordprocessingShape" mc:Ignorable="w14 w15 w16se w16cid w16 w16cex w16sdtdh wp14">
+  <w:footnote w:type="separator" w:id="-1">
+    <w:p>
+      <w:pPr>
+        <w:spacing w:after="0" w:line="240" w:lineRule="auto"/>
+      </w:pPr>
+      <w:r>
+        <w:separator/>
+      </w:r>
+    </w:p>
+  </w:footnote>
+  <w:footnote w:type="continuationSeparator" w:id="0">
+    <w:p>
+      <w:pPr>
+        <w:spacing w:after="0" w:line="240" w:lineRule="auto"/>
+      </w:pPr>
+      <w:r>
+        <w:continuationSeparator/>
+      </w:r>
+    </w:p>
+  </w:footnote>
+</w:footnotes>
+</file>
+
+<file path=word/header1.xml><?xml version="1.0" encoding="utf-8"?>
+<w:hdr xmlns:wpc="http://schemas.microsoft.com/office/word/2010/wordprocessingCanvas" xmlns:cx="http://schemas.microsoft.com/office/drawing/2014/chartex" xmlns:cx1="http://schemas.microsoft.com/office/drawing/2015/9/8/chartex" xmlns:cx2="http://schemas.microsoft.com/office/drawing/2015/10/21/chartex" xmlns:cx3="http://schemas.microsoft.com/office/drawing/2016/5/9/chartex" xmlns:cx4="http://schemas.microsoft.com/office/drawing/2016/5/10/chartex" xmlns:cx5="http://schemas.microsoft.com/office/drawing/2016/5/11/chartex" xmlns:cx6="http://schemas.microsoft.com/office/drawing/2016/5/12/chartex" xmlns:cx7="http://schemas.microsoft.com/office/drawing/2016/5/13/chartex" xmlns:cx8="http://schemas.microsoft.com/office/drawing/2016/5/14/chartex" xmlns:mc="http://schemas.openxmlformats.org/markup-compatibility/2006" xmlns:aink="http://schemas.microsoft.com/office/drawing/2016/ink" xmlns:am3d="http://schemas.microsoft.com/office/drawing/2017/model3d" xmlns:o="urn:schemas-microsoft-com:office:office" xmlns:r="http://schemas.openxmlformats.org/officeDocument/2006/relationships" xmlns:m="http://schemas.openxmlformats.org/officeDocument/2006/math" xmlns:v="urn:schemas-microsoft-com:vml" xmlns:wp14="http://schemas.microsoft.com/office/word/2010/wordprocessingDrawing" xmlns:wp="http://schemas.openxmlformats.org/drawingml/2006/wordprocessingDrawing" xmlns:w10="urn:schemas-microsoft-com:office:word" xmlns:w="http://schemas.openxmlformats.org/wordprocessingml/2006/main" xmlns:w14="http://schemas.microsoft.com/office/word/2010/wordml" xmlns:w15="http://schemas.microsoft.com/office/word/2012/wordml" xmlns:w16cex="http://schemas.microsoft.com/office/word/2018/wordml/cex" xmlns:w16cid="http://schemas.microsoft.com/office/word/2016/wordml/cid" xmlns:w16="http://schemas.microsoft.com/office/word/2018/wordml" xmlns:w16sdtdh="http://schemas.microsoft.com/office/word/2020/wordml/sdtdatahash" xmlns:w16se="http://schemas.microsoft.com/office/word/2015/wordml/symex" xmlns:wpg="http://schemas.microsoft.com/office/word/2010/wordprocessingGroup" xmlns:wpi="http://schemas.microsoft.com/office/word/2010/wordprocessingInk" xmlns:wne="http://schemas.microsoft.com/office/word/2006/wordml" xmlns:wps="http://schemas.microsoft.com/office/word/2010/wordprocessingShape" mc:Ignorable="w14 w15 w16se w16cid w16 w16cex w16sdtdh wp14">
+  <w:p>
+    <w:pPr>
+      <w:pStyle w:val="Header"/>
+    </w:pPr>
+  </w:p>
+</w:hdr>
+</file>
+
+<file path=word/header2.xml><?xml version="1.0" encoding="utf-8"?>
+<w:hdr xmlns:wpc="http://schemas.microsoft.com/office/word/2010/wordprocessingCanvas" xmlns:cx="http://schemas.microsoft.com/office/drawing/2014/chartex" xmlns:cx1="http://schemas.microsoft.com/office/drawing/2015/9/8/chartex" xmlns:cx2="http://schemas.microsoft.com/office/drawing/2015/10/21/chartex" xmlns:cx3="http://schemas.microsoft.com/office/drawing/2016/5/9/chartex" xmlns:cx4="http://schemas.microsoft.com/office/drawing/2016/5/10/chartex" xmlns:cx5="http://schemas.microsoft.com/office/drawing/2016/5/11/chartex" xmlns:cx6="http://schemas.microsoft.com/office/drawing/2016/5/12/chartex" xmlns:cx7="http://schemas.microsoft.com/office/drawing/2016/5/13/chartex" xmlns:cx8="http://schemas.microsoft.com/office/drawing/2016/5/14/chartex" xmlns:mc="http://schemas.openxmlformats.org/markup-compatibility/2006" xmlns:aink="http://schemas.microsoft.com/office/drawing/2016/ink" xmlns:am3d="http://schemas.microsoft.com/office/drawing/2017/model3d" xmlns:o="urn:schemas-microsoft-com:office:office" xmlns:r="http://schemas.openxmlformats.org/officeDocument/2006/relationships" xmlns:m="http://schemas.openxmlformats.org/officeDocument/2006/math" xmlns:v="urn:schemas-microsoft-com:vml" xmlns:wp14="http://schemas.microsoft.com/office/word/2010/wordprocessingDrawing" xmlns:wp="http://schemas.openxmlformats.org/drawingml/2006/wordprocessingDrawing" xmlns:w10="urn:schemas-microsoft-com:office:word" xmlns:w="http://schemas.openxmlformats.org/wordprocessingml/2006/main" xmlns:w14="http://schemas.microsoft.com/office/word/2010/wordml" xmlns:w15="http://schemas.microsoft.com/office/word/2012/wordml" xmlns:w16cex="http://schemas.microsoft.com/office/word/2018/wordml/cex" xmlns:w16cid="http://schemas.microsoft.com/office/word/2016/wordml/cid" xmlns:w16="http://schemas.microsoft.com/office/word/2018/wordml" xmlns:w16sdtdh="http://schemas.microsoft.com/office/word/2020/wordml/sdtdatahash" xmlns:w16se="http://schemas.microsoft.com/office/word/2015/wordml/symex" xmlns:wpg="http://schemas.microsoft.com/office/word/2010/wordprocessingGroup" xmlns:wpi="http://schemas.microsoft.com/office/word/2010/wordprocessingInk" xmlns:wne="http://schemas.microsoft.com/office/word/2006/wordml" xmlns:wps="http://schemas.microsoft.com/office/word/2010/wordprocessingShape" mc:Ignorable="w14 w15 w16se w16cid w16 w16cex w16sdtdh wp14">
+  <w:p>
+    <w:pPr>
+      <w:pStyle w:val="Header"/>
+    </w:pPr>
+  </w:p>
+</w:hdr>
+</file>
+
+<file path=word/header3.xml><?xml version="1.0" encoding="utf-8"?>
+<w:hdr xmlns:wpc="http://schemas.microsoft.com/office/word/2010/wordprocessingCanvas" xmlns:cx="http://schemas.microsoft.com/office/drawing/2014/chartex" xmlns:cx1="http://schemas.microsoft.com/office/drawing/2015/9/8/chartex" xmlns:cx2="http://schemas.microsoft.com/office/drawing/2015/10/21/chartex" xmlns:cx3="http://schemas.microsoft.com/office/drawing/2016/5/9/chartex" xmlns:cx4="http://schemas.microsoft.com/office/drawing/2016/5/10/chartex" xmlns:cx5="http://schemas.microsoft.com/office/drawing/2016/5/11/chartex" xmlns:cx6="http://schemas.microsoft.com/office/drawing/2016/5/12/chartex" xmlns:cx7="http://schemas.microsoft.com/office/drawing/2016/5/13/chartex" xmlns:cx8="http://schemas.microsoft.com/office/drawing/2016/5/14/chartex" xmlns:mc="http://schemas.openxmlformats.org/markup-compatibility/2006" xmlns:aink="http://schemas.microsoft.com/office/drawing/2016/ink" xmlns:am3d="http://schemas.microsoft.com/office/drawing/2017/model3d" xmlns:o="urn:schemas-microsoft-com:office:office" xmlns:r="http://schemas.openxmlformats.org/officeDocument/2006/relationships" xmlns:m="http://schemas.openxmlformats.org/officeDocument/2006/math" xmlns:v="urn:schemas-microsoft-com:vml" xmlns:wp14="http://schemas.microsoft.com/office/word/2010/wordprocessingDrawing" xmlns:wp="http://schemas.openxmlformats.org/drawingml/2006/wordprocessingDrawing" xmlns:w10="urn:schemas-microsoft-com:office:word" xmlns:w="http://schemas.openxmlformats.org/wordprocessingml/2006/main" xmlns:w14="http://schemas.microsoft.com/office/word/2010/wordml" xmlns:w15="http://schemas.microsoft.com/office/word/2012/wordml" xmlns:w16cex="http://schemas.microsoft.com/office/word/2018/wordml/cex" xmlns:w16cid="http://schemas.microsoft.com/office/word/2016/wordml/cid" xmlns:w16="http://schemas.microsoft.com/office/word/2018/wordml" xmlns:w16sdtdh="http://schemas.microsoft.com/office/word/2020/wordml/sdtdatahash" xmlns:w16se="http://schemas.microsoft.com/office/word/2015/wordml/symex" xmlns:wpg="http://schemas.microsoft.com/office/word/2010/wordprocessingGroup" xmlns:wpi="http://schemas.microsoft.com/office/word/2010/wordprocessingInk" xmlns:wne="http://schemas.microsoft.com/office/word/2006/wordml" xmlns:wps="http://schemas.microsoft.com/office/word/2010/wordprocessingShape" mc:Ignorable="w14 w15 w16se w16cid w16 w16cex w16sdtdh wp14">
+  <w:p>
+    <w:pPr>
+      <w:pStyle w:val="Header"/>
+    </w:pPr>
+  </w:p>
+</w:hdr>
 </file>
 
 <file path=word/numbering.xml><?xml version="1.0" encoding="utf-8"?>
@@ -2144,6 +2380,59 @@
       <w:szCs w:val="24"/>
     </w:rPr>
   </w:style>
+  <w:style w:type="paragraph" w:styleId="Header">
+    <w:name w:val="header"/>
+    <w:basedOn w:val="Normal"/>
+    <w:link w:val="HeaderChar"/>
+    <w:uiPriority w:val="99"/>
+    <w:unhideWhenUsed/>
+    <w:rsid w:val="009B32DC"/>
+    <w:pPr>
+      <w:tabs>
+        <w:tab w:val="center" w:pos="4680"/>
+        <w:tab w:val="right" w:pos="9360"/>
+      </w:tabs>
+      <w:spacing w:after="0" w:line="240" w:lineRule="auto"/>
+    </w:pPr>
+  </w:style>
+  <w:style w:type="character" w:customStyle="1" w:styleId="HeaderChar">
+    <w:name w:val="Header Char"/>
+    <w:basedOn w:val="DefaultParagraphFont"/>
+    <w:link w:val="Header"/>
+    <w:uiPriority w:val="99"/>
+    <w:rsid w:val="009B32DC"/>
+  </w:style>
+  <w:style w:type="paragraph" w:styleId="Footer">
+    <w:name w:val="footer"/>
+    <w:basedOn w:val="Normal"/>
+    <w:link w:val="FooterChar"/>
+    <w:uiPriority w:val="99"/>
+    <w:unhideWhenUsed/>
+    <w:rsid w:val="009B32DC"/>
+    <w:pPr>
+      <w:tabs>
+        <w:tab w:val="center" w:pos="4680"/>
+        <w:tab w:val="right" w:pos="9360"/>
+      </w:tabs>
+      <w:spacing w:after="0" w:line="240" w:lineRule="auto"/>
+    </w:pPr>
+  </w:style>
+  <w:style w:type="character" w:customStyle="1" w:styleId="FooterChar">
+    <w:name w:val="Footer Char"/>
+    <w:basedOn w:val="DefaultParagraphFont"/>
+    <w:link w:val="Footer"/>
+    <w:uiPriority w:val="99"/>
+    <w:rsid w:val="009B32DC"/>
+  </w:style>
+  <w:style w:type="paragraph" w:styleId="NoSpacing">
+    <w:name w:val="No Spacing"/>
+    <w:uiPriority w:val="1"/>
+    <w:qFormat/>
+    <w:rsid w:val="009B32DC"/>
+    <w:pPr>
+      <w:spacing w:after="0" w:line="240" w:lineRule="auto"/>
+    </w:pPr>
+  </w:style>
 </w:styles>
 </file>
 

</xml_diff>

<commit_message>
[Big Orange] - updated comand list -removed duplicate parsing logic
</commit_message>
<xml_diff>
--- a/doc/Big Orange Command List.docx
+++ b/doc/Big Orange Command List.docx
@@ -1,6 +1,6 @@
 
 <file path=word/document.xml><?xml version="1.0" encoding="utf-8"?>
-<w:document xmlns:wpc="http://schemas.microsoft.com/office/word/2010/wordprocessingCanvas" xmlns:cx="http://schemas.microsoft.com/office/drawing/2014/chartex" xmlns:cx1="http://schemas.microsoft.com/office/drawing/2015/9/8/chartex" xmlns:cx2="http://schemas.microsoft.com/office/drawing/2015/10/21/chartex" xmlns:cx3="http://schemas.microsoft.com/office/drawing/2016/5/9/chartex" xmlns:cx4="http://schemas.microsoft.com/office/drawing/2016/5/10/chartex" xmlns:cx5="http://schemas.microsoft.com/office/drawing/2016/5/11/chartex" xmlns:cx6="http://schemas.microsoft.com/office/drawing/2016/5/12/chartex" xmlns:cx7="http://schemas.microsoft.com/office/drawing/2016/5/13/chartex" xmlns:cx8="http://schemas.microsoft.com/office/drawing/2016/5/14/chartex" xmlns:mc="http://schemas.openxmlformats.org/markup-compatibility/2006" xmlns:aink="http://schemas.microsoft.com/office/drawing/2016/ink" xmlns:am3d="http://schemas.microsoft.com/office/drawing/2017/model3d" xmlns:o="urn:schemas-microsoft-com:office:office" xmlns:r="http://schemas.openxmlformats.org/officeDocument/2006/relationships" xmlns:m="http://schemas.openxmlformats.org/officeDocument/2006/math" xmlns:v="urn:schemas-microsoft-com:vml" xmlns:wp14="http://schemas.microsoft.com/office/word/2010/wordprocessingDrawing" xmlns:wp="http://schemas.openxmlformats.org/drawingml/2006/wordprocessingDrawing" xmlns:w10="urn:schemas-microsoft-com:office:word" xmlns:w="http://schemas.openxmlformats.org/wordprocessingml/2006/main" xmlns:w14="http://schemas.microsoft.com/office/word/2010/wordml" xmlns:w15="http://schemas.microsoft.com/office/word/2012/wordml" xmlns:w16cex="http://schemas.microsoft.com/office/word/2018/wordml/cex" xmlns:w16cid="http://schemas.microsoft.com/office/word/2016/wordml/cid" xmlns:w16="http://schemas.microsoft.com/office/word/2018/wordml" xmlns:w16sdtdh="http://schemas.microsoft.com/office/word/2020/wordml/sdtdatahash" xmlns:w16se="http://schemas.microsoft.com/office/word/2015/wordml/symex" xmlns:wpg="http://schemas.microsoft.com/office/word/2010/wordprocessingGroup" xmlns:wpi="http://schemas.microsoft.com/office/word/2010/wordprocessingInk" xmlns:wne="http://schemas.microsoft.com/office/word/2006/wordml" xmlns:wps="http://schemas.microsoft.com/office/word/2010/wordprocessingShape" mc:Ignorable="w14 w15 w16se w16cid w16 w16cex w16sdtdh wp14">
+<w:document xmlns:wpc="http://schemas.microsoft.com/office/word/2010/wordprocessingCanvas" xmlns:cx="http://schemas.microsoft.com/office/drawing/2014/chartex" xmlns:cx1="http://schemas.microsoft.com/office/drawing/2015/9/8/chartex" xmlns:cx2="http://schemas.microsoft.com/office/drawing/2015/10/21/chartex" xmlns:cx3="http://schemas.microsoft.com/office/drawing/2016/5/9/chartex" xmlns:cx4="http://schemas.microsoft.com/office/drawing/2016/5/10/chartex" xmlns:cx5="http://schemas.microsoft.com/office/drawing/2016/5/11/chartex" xmlns:cx6="http://schemas.microsoft.com/office/drawing/2016/5/12/chartex" xmlns:cx7="http://schemas.microsoft.com/office/drawing/2016/5/13/chartex" xmlns:cx8="http://schemas.microsoft.com/office/drawing/2016/5/14/chartex" xmlns:mc="http://schemas.openxmlformats.org/markup-compatibility/2006" xmlns:aink="http://schemas.microsoft.com/office/drawing/2016/ink" xmlns:am3d="http://schemas.microsoft.com/office/drawing/2017/model3d" xmlns:o="urn:schemas-microsoft-com:office:office" xmlns:oel="http://schemas.microsoft.com/office/2019/extlst" xmlns:r="http://schemas.openxmlformats.org/officeDocument/2006/relationships" xmlns:m="http://schemas.openxmlformats.org/officeDocument/2006/math" xmlns:v="urn:schemas-microsoft-com:vml" xmlns:wp14="http://schemas.microsoft.com/office/word/2010/wordprocessingDrawing" xmlns:wp="http://schemas.openxmlformats.org/drawingml/2006/wordprocessingDrawing" xmlns:w10="urn:schemas-microsoft-com:office:word" xmlns:w="http://schemas.openxmlformats.org/wordprocessingml/2006/main" xmlns:w14="http://schemas.microsoft.com/office/word/2010/wordml" xmlns:w15="http://schemas.microsoft.com/office/word/2012/wordml" xmlns:w16cex="http://schemas.microsoft.com/office/word/2018/wordml/cex" xmlns:w16cid="http://schemas.microsoft.com/office/word/2016/wordml/cid" xmlns:w16="http://schemas.microsoft.com/office/word/2018/wordml" xmlns:w16sdtdh="http://schemas.microsoft.com/office/word/2020/wordml/sdtdatahash" xmlns:w16se="http://schemas.microsoft.com/office/word/2015/wordml/symex" xmlns:wpg="http://schemas.microsoft.com/office/word/2010/wordprocessingGroup" xmlns:wpi="http://schemas.microsoft.com/office/word/2010/wordprocessingInk" xmlns:wne="http://schemas.microsoft.com/office/word/2006/wordml" xmlns:wps="http://schemas.microsoft.com/office/word/2010/wordprocessingShape" mc:Ignorable="w14 w15 w16se w16cid w16 w16cex w16sdtdh wp14">
   <w:body>
     <w:p>
       <w:pPr>
@@ -771,6 +771,22 @@
         </w:rPr>
         <w:t xml:space="preserve"> (photos)</w:t>
       </w:r>
+      <w:r>
+        <w:rPr>
+          <w:sz w:val="38"/>
+          <w:szCs w:val="38"/>
+        </w:rPr>
+        <w:br/>
+        <w:t>show/hide your view</w:t>
+      </w:r>
+      <w:r>
+        <w:rPr>
+          <w:sz w:val="38"/>
+          <w:szCs w:val="38"/>
+        </w:rPr>
+        <w:br/>
+        <w:t>show/hide depth view</w:t>
+      </w:r>
     </w:p>
     <w:p>
       <w:pPr>
@@ -847,6 +863,7 @@
           <w:sz w:val="38"/>
           <w:szCs w:val="38"/>
         </w:rPr>
+        <w:lastRenderedPageBreak/>
         <w:t>shutdown system</w:t>
       </w:r>
       <w:r>
@@ -872,7 +889,6 @@
           <w:sz w:val="38"/>
           <w:szCs w:val="38"/>
         </w:rPr>
-        <w:lastRenderedPageBreak/>
         <w:t>battery/voltage</w:t>
       </w:r>
     </w:p>
@@ -908,6 +924,28 @@
           <w:szCs w:val="38"/>
         </w:rPr>
         <w:t>use local speech</w:t>
+      </w:r>
+      <w:r>
+        <w:rPr>
+          <w:sz w:val="38"/>
+          <w:szCs w:val="38"/>
+        </w:rPr>
+        <w:br/>
+      </w:r>
+      <w:r>
+        <w:rPr>
+          <w:sz w:val="38"/>
+          <w:szCs w:val="38"/>
+        </w:rPr>
+        <w:tab/>
+        <w:t>enable/disable movement sensing</w:t>
+      </w:r>
+      <w:r>
+        <w:rPr>
+          <w:sz w:val="38"/>
+          <w:szCs w:val="38"/>
+        </w:rPr>
+        <w:t xml:space="preserve"> (radar)</w:t>
       </w:r>
     </w:p>
     <w:p>
@@ -1093,6 +1131,13 @@
           <w:sz w:val="38"/>
           <w:szCs w:val="38"/>
         </w:rPr>
+        <w:t>i'm/</w:t>
+      </w:r>
+      <w:r>
+        <w:rPr>
+          <w:sz w:val="38"/>
+          <w:szCs w:val="38"/>
+        </w:rPr>
         <w:t>i</w:t>
       </w:r>
       <w:r>
@@ -1107,7 +1152,28 @@
           <w:sz w:val="38"/>
           <w:szCs w:val="38"/>
         </w:rPr>
-        <w:t xml:space="preserve"> (facial recognition)</w:t>
+        <w:t>/my name is &lt;name&gt;</w:t>
+      </w:r>
+      <w:r>
+        <w:rPr>
+          <w:sz w:val="38"/>
+          <w:szCs w:val="38"/>
+        </w:rPr>
+        <w:t xml:space="preserve"> (facial recog</w:t>
+      </w:r>
+      <w:r>
+        <w:rPr>
+          <w:sz w:val="38"/>
+          <w:szCs w:val="38"/>
+        </w:rPr>
+        <w:t>.</w:t>
+      </w:r>
+      <w:r>
+        <w:rPr>
+          <w:sz w:val="38"/>
+          <w:szCs w:val="38"/>
+        </w:rPr>
+        <w:t>)</w:t>
       </w:r>
     </w:p>
     <w:p>
@@ -1131,14 +1197,42 @@
           <w:sz w:val="38"/>
           <w:szCs w:val="38"/>
         </w:rPr>
-        <w:t>ello/Hi</w:t>
-      </w:r>
-      <w:r>
-        <w:rPr>
-          <w:sz w:val="38"/>
-          <w:szCs w:val="38"/>
-        </w:rPr>
-        <w:t xml:space="preserve"> (facial recognition)</w:t>
+        <w:t>ello/</w:t>
+      </w:r>
+      <w:r>
+        <w:rPr>
+          <w:sz w:val="38"/>
+          <w:szCs w:val="38"/>
+        </w:rPr>
+        <w:t>h</w:t>
+      </w:r>
+      <w:r>
+        <w:rPr>
+          <w:sz w:val="38"/>
+          <w:szCs w:val="38"/>
+        </w:rPr>
+        <w:t>i</w:t>
+      </w:r>
+      <w:r>
+        <w:rPr>
+          <w:sz w:val="38"/>
+          <w:szCs w:val="38"/>
+        </w:rPr>
+        <w:t xml:space="preserve"> (facial reco</w:t>
+      </w:r>
+      <w:r>
+        <w:rPr>
+          <w:sz w:val="38"/>
+          <w:szCs w:val="38"/>
+        </w:rPr>
+        <w:t>gnition</w:t>
+      </w:r>
+      <w:r>
+        <w:rPr>
+          <w:sz w:val="38"/>
+          <w:szCs w:val="38"/>
+        </w:rPr>
+        <w:t>)</w:t>
       </w:r>
     </w:p>
     <w:p>
@@ -1330,6 +1424,7 @@
           <w:sz w:val="38"/>
           <w:szCs w:val="38"/>
         </w:rPr>
+        <w:lastRenderedPageBreak/>
         <w:t>find &lt;person’s name&gt;</w:t>
       </w:r>
     </w:p>
@@ -1381,7 +1476,6 @@
           <w:sz w:val="38"/>
           <w:szCs w:val="38"/>
         </w:rPr>
-        <w:lastRenderedPageBreak/>
         <w:t>map the room</w:t>
       </w:r>
     </w:p>
@@ -1570,7 +1664,7 @@
 </file>
 
 <file path=word/endnotes.xml><?xml version="1.0" encoding="utf-8"?>
-<w:endnotes xmlns:wpc="http://schemas.microsoft.com/office/word/2010/wordprocessingCanvas" xmlns:cx="http://schemas.microsoft.com/office/drawing/2014/chartex" xmlns:cx1="http://schemas.microsoft.com/office/drawing/2015/9/8/chartex" xmlns:cx2="http://schemas.microsoft.com/office/drawing/2015/10/21/chartex" xmlns:cx3="http://schemas.microsoft.com/office/drawing/2016/5/9/chartex" xmlns:cx4="http://schemas.microsoft.com/office/drawing/2016/5/10/chartex" xmlns:cx5="http://schemas.microsoft.com/office/drawing/2016/5/11/chartex" xmlns:cx6="http://schemas.microsoft.com/office/drawing/2016/5/12/chartex" xmlns:cx7="http://schemas.microsoft.com/office/drawing/2016/5/13/chartex" xmlns:cx8="http://schemas.microsoft.com/office/drawing/2016/5/14/chartex" xmlns:mc="http://schemas.openxmlformats.org/markup-compatibility/2006" xmlns:aink="http://schemas.microsoft.com/office/drawing/2016/ink" xmlns:am3d="http://schemas.microsoft.com/office/drawing/2017/model3d" xmlns:o="urn:schemas-microsoft-com:office:office" xmlns:r="http://schemas.openxmlformats.org/officeDocument/2006/relationships" xmlns:m="http://schemas.openxmlformats.org/officeDocument/2006/math" xmlns:v="urn:schemas-microsoft-com:vml" xmlns:wp14="http://schemas.microsoft.com/office/word/2010/wordprocessingDrawing" xmlns:wp="http://schemas.openxmlformats.org/drawingml/2006/wordprocessingDrawing" xmlns:w10="urn:schemas-microsoft-com:office:word" xmlns:w="http://schemas.openxmlformats.org/wordprocessingml/2006/main" xmlns:w14="http://schemas.microsoft.com/office/word/2010/wordml" xmlns:w15="http://schemas.microsoft.com/office/word/2012/wordml" xmlns:w16cex="http://schemas.microsoft.com/office/word/2018/wordml/cex" xmlns:w16cid="http://schemas.microsoft.com/office/word/2016/wordml/cid" xmlns:w16="http://schemas.microsoft.com/office/word/2018/wordml" xmlns:w16sdtdh="http://schemas.microsoft.com/office/word/2020/wordml/sdtdatahash" xmlns:w16se="http://schemas.microsoft.com/office/word/2015/wordml/symex" xmlns:wpg="http://schemas.microsoft.com/office/word/2010/wordprocessingGroup" xmlns:wpi="http://schemas.microsoft.com/office/word/2010/wordprocessingInk" xmlns:wne="http://schemas.microsoft.com/office/word/2006/wordml" xmlns:wps="http://schemas.microsoft.com/office/word/2010/wordprocessingShape" mc:Ignorable="w14 w15 w16se w16cid w16 w16cex w16sdtdh wp14">
+<w:endnotes xmlns:wpc="http://schemas.microsoft.com/office/word/2010/wordprocessingCanvas" xmlns:cx="http://schemas.microsoft.com/office/drawing/2014/chartex" xmlns:cx1="http://schemas.microsoft.com/office/drawing/2015/9/8/chartex" xmlns:cx2="http://schemas.microsoft.com/office/drawing/2015/10/21/chartex" xmlns:cx3="http://schemas.microsoft.com/office/drawing/2016/5/9/chartex" xmlns:cx4="http://schemas.microsoft.com/office/drawing/2016/5/10/chartex" xmlns:cx5="http://schemas.microsoft.com/office/drawing/2016/5/11/chartex" xmlns:cx6="http://schemas.microsoft.com/office/drawing/2016/5/12/chartex" xmlns:cx7="http://schemas.microsoft.com/office/drawing/2016/5/13/chartex" xmlns:cx8="http://schemas.microsoft.com/office/drawing/2016/5/14/chartex" xmlns:mc="http://schemas.openxmlformats.org/markup-compatibility/2006" xmlns:aink="http://schemas.microsoft.com/office/drawing/2016/ink" xmlns:am3d="http://schemas.microsoft.com/office/drawing/2017/model3d" xmlns:o="urn:schemas-microsoft-com:office:office" xmlns:oel="http://schemas.microsoft.com/office/2019/extlst" xmlns:r="http://schemas.openxmlformats.org/officeDocument/2006/relationships" xmlns:m="http://schemas.openxmlformats.org/officeDocument/2006/math" xmlns:v="urn:schemas-microsoft-com:vml" xmlns:wp14="http://schemas.microsoft.com/office/word/2010/wordprocessingDrawing" xmlns:wp="http://schemas.openxmlformats.org/drawingml/2006/wordprocessingDrawing" xmlns:w10="urn:schemas-microsoft-com:office:word" xmlns:w="http://schemas.openxmlformats.org/wordprocessingml/2006/main" xmlns:w14="http://schemas.microsoft.com/office/word/2010/wordml" xmlns:w15="http://schemas.microsoft.com/office/word/2012/wordml" xmlns:w16cex="http://schemas.microsoft.com/office/word/2018/wordml/cex" xmlns:w16cid="http://schemas.microsoft.com/office/word/2016/wordml/cid" xmlns:w16="http://schemas.microsoft.com/office/word/2018/wordml" xmlns:w16sdtdh="http://schemas.microsoft.com/office/word/2020/wordml/sdtdatahash" xmlns:w16se="http://schemas.microsoft.com/office/word/2015/wordml/symex" xmlns:wpg="http://schemas.microsoft.com/office/word/2010/wordprocessingGroup" xmlns:wpi="http://schemas.microsoft.com/office/word/2010/wordprocessingInk" xmlns:wne="http://schemas.microsoft.com/office/word/2006/wordml" xmlns:wps="http://schemas.microsoft.com/office/word/2010/wordprocessingShape" mc:Ignorable="w14 w15 w16se w16cid w16 w16cex w16sdtdh wp14">
   <w:endnote w:type="separator" w:id="-1">
     <w:p>
       <w:pPr>
@@ -1595,7 +1689,7 @@
 </file>
 
 <file path=word/footer1.xml><?xml version="1.0" encoding="utf-8"?>
-<w:ftr xmlns:wpc="http://schemas.microsoft.com/office/word/2010/wordprocessingCanvas" xmlns:cx="http://schemas.microsoft.com/office/drawing/2014/chartex" xmlns:cx1="http://schemas.microsoft.com/office/drawing/2015/9/8/chartex" xmlns:cx2="http://schemas.microsoft.com/office/drawing/2015/10/21/chartex" xmlns:cx3="http://schemas.microsoft.com/office/drawing/2016/5/9/chartex" xmlns:cx4="http://schemas.microsoft.com/office/drawing/2016/5/10/chartex" xmlns:cx5="http://schemas.microsoft.com/office/drawing/2016/5/11/chartex" xmlns:cx6="http://schemas.microsoft.com/office/drawing/2016/5/12/chartex" xmlns:cx7="http://schemas.microsoft.com/office/drawing/2016/5/13/chartex" xmlns:cx8="http://schemas.microsoft.com/office/drawing/2016/5/14/chartex" xmlns:mc="http://schemas.openxmlformats.org/markup-compatibility/2006" xmlns:aink="http://schemas.microsoft.com/office/drawing/2016/ink" xmlns:am3d="http://schemas.microsoft.com/office/drawing/2017/model3d" xmlns:o="urn:schemas-microsoft-com:office:office" xmlns:r="http://schemas.openxmlformats.org/officeDocument/2006/relationships" xmlns:m="http://schemas.openxmlformats.org/officeDocument/2006/math" xmlns:v="urn:schemas-microsoft-com:vml" xmlns:wp14="http://schemas.microsoft.com/office/word/2010/wordprocessingDrawing" xmlns:wp="http://schemas.openxmlformats.org/drawingml/2006/wordprocessingDrawing" xmlns:w10="urn:schemas-microsoft-com:office:word" xmlns:w="http://schemas.openxmlformats.org/wordprocessingml/2006/main" xmlns:w14="http://schemas.microsoft.com/office/word/2010/wordml" xmlns:w15="http://schemas.microsoft.com/office/word/2012/wordml" xmlns:w16cex="http://schemas.microsoft.com/office/word/2018/wordml/cex" xmlns:w16cid="http://schemas.microsoft.com/office/word/2016/wordml/cid" xmlns:w16="http://schemas.microsoft.com/office/word/2018/wordml" xmlns:w16sdtdh="http://schemas.microsoft.com/office/word/2020/wordml/sdtdatahash" xmlns:w16se="http://schemas.microsoft.com/office/word/2015/wordml/symex" xmlns:wpg="http://schemas.microsoft.com/office/word/2010/wordprocessingGroup" xmlns:wpi="http://schemas.microsoft.com/office/word/2010/wordprocessingInk" xmlns:wne="http://schemas.microsoft.com/office/word/2006/wordml" xmlns:wps="http://schemas.microsoft.com/office/word/2010/wordprocessingShape" mc:Ignorable="w14 w15 w16se w16cid w16 w16cex w16sdtdh wp14">
+<w:ftr xmlns:wpc="http://schemas.microsoft.com/office/word/2010/wordprocessingCanvas" xmlns:cx="http://schemas.microsoft.com/office/drawing/2014/chartex" xmlns:cx1="http://schemas.microsoft.com/office/drawing/2015/9/8/chartex" xmlns:cx2="http://schemas.microsoft.com/office/drawing/2015/10/21/chartex" xmlns:cx3="http://schemas.microsoft.com/office/drawing/2016/5/9/chartex" xmlns:cx4="http://schemas.microsoft.com/office/drawing/2016/5/10/chartex" xmlns:cx5="http://schemas.microsoft.com/office/drawing/2016/5/11/chartex" xmlns:cx6="http://schemas.microsoft.com/office/drawing/2016/5/12/chartex" xmlns:cx7="http://schemas.microsoft.com/office/drawing/2016/5/13/chartex" xmlns:cx8="http://schemas.microsoft.com/office/drawing/2016/5/14/chartex" xmlns:mc="http://schemas.openxmlformats.org/markup-compatibility/2006" xmlns:aink="http://schemas.microsoft.com/office/drawing/2016/ink" xmlns:am3d="http://schemas.microsoft.com/office/drawing/2017/model3d" xmlns:o="urn:schemas-microsoft-com:office:office" xmlns:oel="http://schemas.microsoft.com/office/2019/extlst" xmlns:r="http://schemas.openxmlformats.org/officeDocument/2006/relationships" xmlns:m="http://schemas.openxmlformats.org/officeDocument/2006/math" xmlns:v="urn:schemas-microsoft-com:vml" xmlns:wp14="http://schemas.microsoft.com/office/word/2010/wordprocessingDrawing" xmlns:wp="http://schemas.openxmlformats.org/drawingml/2006/wordprocessingDrawing" xmlns:w10="urn:schemas-microsoft-com:office:word" xmlns:w="http://schemas.openxmlformats.org/wordprocessingml/2006/main" xmlns:w14="http://schemas.microsoft.com/office/word/2010/wordml" xmlns:w15="http://schemas.microsoft.com/office/word/2012/wordml" xmlns:w16cex="http://schemas.microsoft.com/office/word/2018/wordml/cex" xmlns:w16cid="http://schemas.microsoft.com/office/word/2016/wordml/cid" xmlns:w16="http://schemas.microsoft.com/office/word/2018/wordml" xmlns:w16sdtdh="http://schemas.microsoft.com/office/word/2020/wordml/sdtdatahash" xmlns:w16se="http://schemas.microsoft.com/office/word/2015/wordml/symex" xmlns:wpg="http://schemas.microsoft.com/office/word/2010/wordprocessingGroup" xmlns:wpi="http://schemas.microsoft.com/office/word/2010/wordprocessingInk" xmlns:wne="http://schemas.microsoft.com/office/word/2006/wordml" xmlns:wps="http://schemas.microsoft.com/office/word/2010/wordprocessingShape" mc:Ignorable="w14 w15 w16se w16cid w16 w16cex w16sdtdh wp14">
   <w:p>
     <w:pPr>
       <w:pStyle w:val="Footer"/>
@@ -1605,7 +1699,7 @@
 </file>
 
 <file path=word/footer2.xml><?xml version="1.0" encoding="utf-8"?>
-<w:ftr xmlns:wpc="http://schemas.microsoft.com/office/word/2010/wordprocessingCanvas" xmlns:cx="http://schemas.microsoft.com/office/drawing/2014/chartex" xmlns:cx1="http://schemas.microsoft.com/office/drawing/2015/9/8/chartex" xmlns:cx2="http://schemas.microsoft.com/office/drawing/2015/10/21/chartex" xmlns:cx3="http://schemas.microsoft.com/office/drawing/2016/5/9/chartex" xmlns:cx4="http://schemas.microsoft.com/office/drawing/2016/5/10/chartex" xmlns:cx5="http://schemas.microsoft.com/office/drawing/2016/5/11/chartex" xmlns:cx6="http://schemas.microsoft.com/office/drawing/2016/5/12/chartex" xmlns:cx7="http://schemas.microsoft.com/office/drawing/2016/5/13/chartex" xmlns:cx8="http://schemas.microsoft.com/office/drawing/2016/5/14/chartex" xmlns:mc="http://schemas.openxmlformats.org/markup-compatibility/2006" xmlns:aink="http://schemas.microsoft.com/office/drawing/2016/ink" xmlns:am3d="http://schemas.microsoft.com/office/drawing/2017/model3d" xmlns:o="urn:schemas-microsoft-com:office:office" xmlns:r="http://schemas.openxmlformats.org/officeDocument/2006/relationships" xmlns:m="http://schemas.openxmlformats.org/officeDocument/2006/math" xmlns:v="urn:schemas-microsoft-com:vml" xmlns:wp14="http://schemas.microsoft.com/office/word/2010/wordprocessingDrawing" xmlns:wp="http://schemas.openxmlformats.org/drawingml/2006/wordprocessingDrawing" xmlns:w10="urn:schemas-microsoft-com:office:word" xmlns:w="http://schemas.openxmlformats.org/wordprocessingml/2006/main" xmlns:w14="http://schemas.microsoft.com/office/word/2010/wordml" xmlns:w15="http://schemas.microsoft.com/office/word/2012/wordml" xmlns:w16cex="http://schemas.microsoft.com/office/word/2018/wordml/cex" xmlns:w16cid="http://schemas.microsoft.com/office/word/2016/wordml/cid" xmlns:w16="http://schemas.microsoft.com/office/word/2018/wordml" xmlns:w16sdtdh="http://schemas.microsoft.com/office/word/2020/wordml/sdtdatahash" xmlns:w16se="http://schemas.microsoft.com/office/word/2015/wordml/symex" xmlns:wpg="http://schemas.microsoft.com/office/word/2010/wordprocessingGroup" xmlns:wpi="http://schemas.microsoft.com/office/word/2010/wordprocessingInk" xmlns:wne="http://schemas.microsoft.com/office/word/2006/wordml" xmlns:wps="http://schemas.microsoft.com/office/word/2010/wordprocessingShape" mc:Ignorable="w14 w15 w16se w16cid w16 w16cex w16sdtdh wp14">
+<w:ftr xmlns:wpc="http://schemas.microsoft.com/office/word/2010/wordprocessingCanvas" xmlns:cx="http://schemas.microsoft.com/office/drawing/2014/chartex" xmlns:cx1="http://schemas.microsoft.com/office/drawing/2015/9/8/chartex" xmlns:cx2="http://schemas.microsoft.com/office/drawing/2015/10/21/chartex" xmlns:cx3="http://schemas.microsoft.com/office/drawing/2016/5/9/chartex" xmlns:cx4="http://schemas.microsoft.com/office/drawing/2016/5/10/chartex" xmlns:cx5="http://schemas.microsoft.com/office/drawing/2016/5/11/chartex" xmlns:cx6="http://schemas.microsoft.com/office/drawing/2016/5/12/chartex" xmlns:cx7="http://schemas.microsoft.com/office/drawing/2016/5/13/chartex" xmlns:cx8="http://schemas.microsoft.com/office/drawing/2016/5/14/chartex" xmlns:mc="http://schemas.openxmlformats.org/markup-compatibility/2006" xmlns:aink="http://schemas.microsoft.com/office/drawing/2016/ink" xmlns:am3d="http://schemas.microsoft.com/office/drawing/2017/model3d" xmlns:o="urn:schemas-microsoft-com:office:office" xmlns:oel="http://schemas.microsoft.com/office/2019/extlst" xmlns:r="http://schemas.openxmlformats.org/officeDocument/2006/relationships" xmlns:m="http://schemas.openxmlformats.org/officeDocument/2006/math" xmlns:v="urn:schemas-microsoft-com:vml" xmlns:wp14="http://schemas.microsoft.com/office/word/2010/wordprocessingDrawing" xmlns:wp="http://schemas.openxmlformats.org/drawingml/2006/wordprocessingDrawing" xmlns:w10="urn:schemas-microsoft-com:office:word" xmlns:w="http://schemas.openxmlformats.org/wordprocessingml/2006/main" xmlns:w14="http://schemas.microsoft.com/office/word/2010/wordml" xmlns:w15="http://schemas.microsoft.com/office/word/2012/wordml" xmlns:w16cex="http://schemas.microsoft.com/office/word/2018/wordml/cex" xmlns:w16cid="http://schemas.microsoft.com/office/word/2016/wordml/cid" xmlns:w16="http://schemas.microsoft.com/office/word/2018/wordml" xmlns:w16sdtdh="http://schemas.microsoft.com/office/word/2020/wordml/sdtdatahash" xmlns:w16se="http://schemas.microsoft.com/office/word/2015/wordml/symex" xmlns:wpg="http://schemas.microsoft.com/office/word/2010/wordprocessingGroup" xmlns:wpi="http://schemas.microsoft.com/office/word/2010/wordprocessingInk" xmlns:wne="http://schemas.microsoft.com/office/word/2006/wordml" xmlns:wps="http://schemas.microsoft.com/office/word/2010/wordprocessingShape" mc:Ignorable="w14 w15 w16se w16cid w16 w16cex w16sdtdh wp14">
   <w:sdt>
     <w:sdtPr>
       <w:id w:val="419533669"/>
@@ -1683,7 +1777,7 @@
 </file>
 
 <file path=word/footer3.xml><?xml version="1.0" encoding="utf-8"?>
-<w:ftr xmlns:wpc="http://schemas.microsoft.com/office/word/2010/wordprocessingCanvas" xmlns:cx="http://schemas.microsoft.com/office/drawing/2014/chartex" xmlns:cx1="http://schemas.microsoft.com/office/drawing/2015/9/8/chartex" xmlns:cx2="http://schemas.microsoft.com/office/drawing/2015/10/21/chartex" xmlns:cx3="http://schemas.microsoft.com/office/drawing/2016/5/9/chartex" xmlns:cx4="http://schemas.microsoft.com/office/drawing/2016/5/10/chartex" xmlns:cx5="http://schemas.microsoft.com/office/drawing/2016/5/11/chartex" xmlns:cx6="http://schemas.microsoft.com/office/drawing/2016/5/12/chartex" xmlns:cx7="http://schemas.microsoft.com/office/drawing/2016/5/13/chartex" xmlns:cx8="http://schemas.microsoft.com/office/drawing/2016/5/14/chartex" xmlns:mc="http://schemas.openxmlformats.org/markup-compatibility/2006" xmlns:aink="http://schemas.microsoft.com/office/drawing/2016/ink" xmlns:am3d="http://schemas.microsoft.com/office/drawing/2017/model3d" xmlns:o="urn:schemas-microsoft-com:office:office" xmlns:r="http://schemas.openxmlformats.org/officeDocument/2006/relationships" xmlns:m="http://schemas.openxmlformats.org/officeDocument/2006/math" xmlns:v="urn:schemas-microsoft-com:vml" xmlns:wp14="http://schemas.microsoft.com/office/word/2010/wordprocessingDrawing" xmlns:wp="http://schemas.openxmlformats.org/drawingml/2006/wordprocessingDrawing" xmlns:w10="urn:schemas-microsoft-com:office:word" xmlns:w="http://schemas.openxmlformats.org/wordprocessingml/2006/main" xmlns:w14="http://schemas.microsoft.com/office/word/2010/wordml" xmlns:w15="http://schemas.microsoft.com/office/word/2012/wordml" xmlns:w16cex="http://schemas.microsoft.com/office/word/2018/wordml/cex" xmlns:w16cid="http://schemas.microsoft.com/office/word/2016/wordml/cid" xmlns:w16="http://schemas.microsoft.com/office/word/2018/wordml" xmlns:w16sdtdh="http://schemas.microsoft.com/office/word/2020/wordml/sdtdatahash" xmlns:w16se="http://schemas.microsoft.com/office/word/2015/wordml/symex" xmlns:wpg="http://schemas.microsoft.com/office/word/2010/wordprocessingGroup" xmlns:wpi="http://schemas.microsoft.com/office/word/2010/wordprocessingInk" xmlns:wne="http://schemas.microsoft.com/office/word/2006/wordml" xmlns:wps="http://schemas.microsoft.com/office/word/2010/wordprocessingShape" mc:Ignorable="w14 w15 w16se w16cid w16 w16cex w16sdtdh wp14">
+<w:ftr xmlns:wpc="http://schemas.microsoft.com/office/word/2010/wordprocessingCanvas" xmlns:cx="http://schemas.microsoft.com/office/drawing/2014/chartex" xmlns:cx1="http://schemas.microsoft.com/office/drawing/2015/9/8/chartex" xmlns:cx2="http://schemas.microsoft.com/office/drawing/2015/10/21/chartex" xmlns:cx3="http://schemas.microsoft.com/office/drawing/2016/5/9/chartex" xmlns:cx4="http://schemas.microsoft.com/office/drawing/2016/5/10/chartex" xmlns:cx5="http://schemas.microsoft.com/office/drawing/2016/5/11/chartex" xmlns:cx6="http://schemas.microsoft.com/office/drawing/2016/5/12/chartex" xmlns:cx7="http://schemas.microsoft.com/office/drawing/2016/5/13/chartex" xmlns:cx8="http://schemas.microsoft.com/office/drawing/2016/5/14/chartex" xmlns:mc="http://schemas.openxmlformats.org/markup-compatibility/2006" xmlns:aink="http://schemas.microsoft.com/office/drawing/2016/ink" xmlns:am3d="http://schemas.microsoft.com/office/drawing/2017/model3d" xmlns:o="urn:schemas-microsoft-com:office:office" xmlns:oel="http://schemas.microsoft.com/office/2019/extlst" xmlns:r="http://schemas.openxmlformats.org/officeDocument/2006/relationships" xmlns:m="http://schemas.openxmlformats.org/officeDocument/2006/math" xmlns:v="urn:schemas-microsoft-com:vml" xmlns:wp14="http://schemas.microsoft.com/office/word/2010/wordprocessingDrawing" xmlns:wp="http://schemas.openxmlformats.org/drawingml/2006/wordprocessingDrawing" xmlns:w10="urn:schemas-microsoft-com:office:word" xmlns:w="http://schemas.openxmlformats.org/wordprocessingml/2006/main" xmlns:w14="http://schemas.microsoft.com/office/word/2010/wordml" xmlns:w15="http://schemas.microsoft.com/office/word/2012/wordml" xmlns:w16cex="http://schemas.microsoft.com/office/word/2018/wordml/cex" xmlns:w16cid="http://schemas.microsoft.com/office/word/2016/wordml/cid" xmlns:w16="http://schemas.microsoft.com/office/word/2018/wordml" xmlns:w16sdtdh="http://schemas.microsoft.com/office/word/2020/wordml/sdtdatahash" xmlns:w16se="http://schemas.microsoft.com/office/word/2015/wordml/symex" xmlns:wpg="http://schemas.microsoft.com/office/word/2010/wordprocessingGroup" xmlns:wpi="http://schemas.microsoft.com/office/word/2010/wordprocessingInk" xmlns:wne="http://schemas.microsoft.com/office/word/2006/wordml" xmlns:wps="http://schemas.microsoft.com/office/word/2010/wordprocessingShape" mc:Ignorable="w14 w15 w16se w16cid w16 w16cex w16sdtdh wp14">
   <w:p>
     <w:pPr>
       <w:pStyle w:val="Footer"/>
@@ -1693,7 +1787,7 @@
 </file>
 
 <file path=word/footnotes.xml><?xml version="1.0" encoding="utf-8"?>
-<w:footnotes xmlns:wpc="http://schemas.microsoft.com/office/word/2010/wordprocessingCanvas" xmlns:cx="http://schemas.microsoft.com/office/drawing/2014/chartex" xmlns:cx1="http://schemas.microsoft.com/office/drawing/2015/9/8/chartex" xmlns:cx2="http://schemas.microsoft.com/office/drawing/2015/10/21/chartex" xmlns:cx3="http://schemas.microsoft.com/office/drawing/2016/5/9/chartex" xmlns:cx4="http://schemas.microsoft.com/office/drawing/2016/5/10/chartex" xmlns:cx5="http://schemas.microsoft.com/office/drawing/2016/5/11/chartex" xmlns:cx6="http://schemas.microsoft.com/office/drawing/2016/5/12/chartex" xmlns:cx7="http://schemas.microsoft.com/office/drawing/2016/5/13/chartex" xmlns:cx8="http://schemas.microsoft.com/office/drawing/2016/5/14/chartex" xmlns:mc="http://schemas.openxmlformats.org/markup-compatibility/2006" xmlns:aink="http://schemas.microsoft.com/office/drawing/2016/ink" xmlns:am3d="http://schemas.microsoft.com/office/drawing/2017/model3d" xmlns:o="urn:schemas-microsoft-com:office:office" xmlns:r="http://schemas.openxmlformats.org/officeDocument/2006/relationships" xmlns:m="http://schemas.openxmlformats.org/officeDocument/2006/math" xmlns:v="urn:schemas-microsoft-com:vml" xmlns:wp14="http://schemas.microsoft.com/office/word/2010/wordprocessingDrawing" xmlns:wp="http://schemas.openxmlformats.org/drawingml/2006/wordprocessingDrawing" xmlns:w10="urn:schemas-microsoft-com:office:word" xmlns:w="http://schemas.openxmlformats.org/wordprocessingml/2006/main" xmlns:w14="http://schemas.microsoft.com/office/word/2010/wordml" xmlns:w15="http://schemas.microsoft.com/office/word/2012/wordml" xmlns:w16cex="http://schemas.microsoft.com/office/word/2018/wordml/cex" xmlns:w16cid="http://schemas.microsoft.com/office/word/2016/wordml/cid" xmlns:w16="http://schemas.microsoft.com/office/word/2018/wordml" xmlns:w16sdtdh="http://schemas.microsoft.com/office/word/2020/wordml/sdtdatahash" xmlns:w16se="http://schemas.microsoft.com/office/word/2015/wordml/symex" xmlns:wpg="http://schemas.microsoft.com/office/word/2010/wordprocessingGroup" xmlns:wpi="http://schemas.microsoft.com/office/word/2010/wordprocessingInk" xmlns:wne="http://schemas.microsoft.com/office/word/2006/wordml" xmlns:wps="http://schemas.microsoft.com/office/word/2010/wordprocessingShape" mc:Ignorable="w14 w15 w16se w16cid w16 w16cex w16sdtdh wp14">
+<w:footnotes xmlns:wpc="http://schemas.microsoft.com/office/word/2010/wordprocessingCanvas" xmlns:cx="http://schemas.microsoft.com/office/drawing/2014/chartex" xmlns:cx1="http://schemas.microsoft.com/office/drawing/2015/9/8/chartex" xmlns:cx2="http://schemas.microsoft.com/office/drawing/2015/10/21/chartex" xmlns:cx3="http://schemas.microsoft.com/office/drawing/2016/5/9/chartex" xmlns:cx4="http://schemas.microsoft.com/office/drawing/2016/5/10/chartex" xmlns:cx5="http://schemas.microsoft.com/office/drawing/2016/5/11/chartex" xmlns:cx6="http://schemas.microsoft.com/office/drawing/2016/5/12/chartex" xmlns:cx7="http://schemas.microsoft.com/office/drawing/2016/5/13/chartex" xmlns:cx8="http://schemas.microsoft.com/office/drawing/2016/5/14/chartex" xmlns:mc="http://schemas.openxmlformats.org/markup-compatibility/2006" xmlns:aink="http://schemas.microsoft.com/office/drawing/2016/ink" xmlns:am3d="http://schemas.microsoft.com/office/drawing/2017/model3d" xmlns:o="urn:schemas-microsoft-com:office:office" xmlns:oel="http://schemas.microsoft.com/office/2019/extlst" xmlns:r="http://schemas.openxmlformats.org/officeDocument/2006/relationships" xmlns:m="http://schemas.openxmlformats.org/officeDocument/2006/math" xmlns:v="urn:schemas-microsoft-com:vml" xmlns:wp14="http://schemas.microsoft.com/office/word/2010/wordprocessingDrawing" xmlns:wp="http://schemas.openxmlformats.org/drawingml/2006/wordprocessingDrawing" xmlns:w10="urn:schemas-microsoft-com:office:word" xmlns:w="http://schemas.openxmlformats.org/wordprocessingml/2006/main" xmlns:w14="http://schemas.microsoft.com/office/word/2010/wordml" xmlns:w15="http://schemas.microsoft.com/office/word/2012/wordml" xmlns:w16cex="http://schemas.microsoft.com/office/word/2018/wordml/cex" xmlns:w16cid="http://schemas.microsoft.com/office/word/2016/wordml/cid" xmlns:w16="http://schemas.microsoft.com/office/word/2018/wordml" xmlns:w16sdtdh="http://schemas.microsoft.com/office/word/2020/wordml/sdtdatahash" xmlns:w16se="http://schemas.microsoft.com/office/word/2015/wordml/symex" xmlns:wpg="http://schemas.microsoft.com/office/word/2010/wordprocessingGroup" xmlns:wpi="http://schemas.microsoft.com/office/word/2010/wordprocessingInk" xmlns:wne="http://schemas.microsoft.com/office/word/2006/wordml" xmlns:wps="http://schemas.microsoft.com/office/word/2010/wordprocessingShape" mc:Ignorable="w14 w15 w16se w16cid w16 w16cex w16sdtdh wp14">
   <w:footnote w:type="separator" w:id="-1">
     <w:p>
       <w:pPr>
@@ -1718,7 +1812,7 @@
 </file>
 
 <file path=word/header1.xml><?xml version="1.0" encoding="utf-8"?>
-<w:hdr xmlns:wpc="http://schemas.microsoft.com/office/word/2010/wordprocessingCanvas" xmlns:cx="http://schemas.microsoft.com/office/drawing/2014/chartex" xmlns:cx1="http://schemas.microsoft.com/office/drawing/2015/9/8/chartex" xmlns:cx2="http://schemas.microsoft.com/office/drawing/2015/10/21/chartex" xmlns:cx3="http://schemas.microsoft.com/office/drawing/2016/5/9/chartex" xmlns:cx4="http://schemas.microsoft.com/office/drawing/2016/5/10/chartex" xmlns:cx5="http://schemas.microsoft.com/office/drawing/2016/5/11/chartex" xmlns:cx6="http://schemas.microsoft.com/office/drawing/2016/5/12/chartex" xmlns:cx7="http://schemas.microsoft.com/office/drawing/2016/5/13/chartex" xmlns:cx8="http://schemas.microsoft.com/office/drawing/2016/5/14/chartex" xmlns:mc="http://schemas.openxmlformats.org/markup-compatibility/2006" xmlns:aink="http://schemas.microsoft.com/office/drawing/2016/ink" xmlns:am3d="http://schemas.microsoft.com/office/drawing/2017/model3d" xmlns:o="urn:schemas-microsoft-com:office:office" xmlns:r="http://schemas.openxmlformats.org/officeDocument/2006/relationships" xmlns:m="http://schemas.openxmlformats.org/officeDocument/2006/math" xmlns:v="urn:schemas-microsoft-com:vml" xmlns:wp14="http://schemas.microsoft.com/office/word/2010/wordprocessingDrawing" xmlns:wp="http://schemas.openxmlformats.org/drawingml/2006/wordprocessingDrawing" xmlns:w10="urn:schemas-microsoft-com:office:word" xmlns:w="http://schemas.openxmlformats.org/wordprocessingml/2006/main" xmlns:w14="http://schemas.microsoft.com/office/word/2010/wordml" xmlns:w15="http://schemas.microsoft.com/office/word/2012/wordml" xmlns:w16cex="http://schemas.microsoft.com/office/word/2018/wordml/cex" xmlns:w16cid="http://schemas.microsoft.com/office/word/2016/wordml/cid" xmlns:w16="http://schemas.microsoft.com/office/word/2018/wordml" xmlns:w16sdtdh="http://schemas.microsoft.com/office/word/2020/wordml/sdtdatahash" xmlns:w16se="http://schemas.microsoft.com/office/word/2015/wordml/symex" xmlns:wpg="http://schemas.microsoft.com/office/word/2010/wordprocessingGroup" xmlns:wpi="http://schemas.microsoft.com/office/word/2010/wordprocessingInk" xmlns:wne="http://schemas.microsoft.com/office/word/2006/wordml" xmlns:wps="http://schemas.microsoft.com/office/word/2010/wordprocessingShape" mc:Ignorable="w14 w15 w16se w16cid w16 w16cex w16sdtdh wp14">
+<w:hdr xmlns:wpc="http://schemas.microsoft.com/office/word/2010/wordprocessingCanvas" xmlns:cx="http://schemas.microsoft.com/office/drawing/2014/chartex" xmlns:cx1="http://schemas.microsoft.com/office/drawing/2015/9/8/chartex" xmlns:cx2="http://schemas.microsoft.com/office/drawing/2015/10/21/chartex" xmlns:cx3="http://schemas.microsoft.com/office/drawing/2016/5/9/chartex" xmlns:cx4="http://schemas.microsoft.com/office/drawing/2016/5/10/chartex" xmlns:cx5="http://schemas.microsoft.com/office/drawing/2016/5/11/chartex" xmlns:cx6="http://schemas.microsoft.com/office/drawing/2016/5/12/chartex" xmlns:cx7="http://schemas.microsoft.com/office/drawing/2016/5/13/chartex" xmlns:cx8="http://schemas.microsoft.com/office/drawing/2016/5/14/chartex" xmlns:mc="http://schemas.openxmlformats.org/markup-compatibility/2006" xmlns:aink="http://schemas.microsoft.com/office/drawing/2016/ink" xmlns:am3d="http://schemas.microsoft.com/office/drawing/2017/model3d" xmlns:o="urn:schemas-microsoft-com:office:office" xmlns:oel="http://schemas.microsoft.com/office/2019/extlst" xmlns:r="http://schemas.openxmlformats.org/officeDocument/2006/relationships" xmlns:m="http://schemas.openxmlformats.org/officeDocument/2006/math" xmlns:v="urn:schemas-microsoft-com:vml" xmlns:wp14="http://schemas.microsoft.com/office/word/2010/wordprocessingDrawing" xmlns:wp="http://schemas.openxmlformats.org/drawingml/2006/wordprocessingDrawing" xmlns:w10="urn:schemas-microsoft-com:office:word" xmlns:w="http://schemas.openxmlformats.org/wordprocessingml/2006/main" xmlns:w14="http://schemas.microsoft.com/office/word/2010/wordml" xmlns:w15="http://schemas.microsoft.com/office/word/2012/wordml" xmlns:w16cex="http://schemas.microsoft.com/office/word/2018/wordml/cex" xmlns:w16cid="http://schemas.microsoft.com/office/word/2016/wordml/cid" xmlns:w16="http://schemas.microsoft.com/office/word/2018/wordml" xmlns:w16sdtdh="http://schemas.microsoft.com/office/word/2020/wordml/sdtdatahash" xmlns:w16se="http://schemas.microsoft.com/office/word/2015/wordml/symex" xmlns:wpg="http://schemas.microsoft.com/office/word/2010/wordprocessingGroup" xmlns:wpi="http://schemas.microsoft.com/office/word/2010/wordprocessingInk" xmlns:wne="http://schemas.microsoft.com/office/word/2006/wordml" xmlns:wps="http://schemas.microsoft.com/office/word/2010/wordprocessingShape" mc:Ignorable="w14 w15 w16se w16cid w16 w16cex w16sdtdh wp14">
   <w:p>
     <w:pPr>
       <w:pStyle w:val="Header"/>
@@ -1728,7 +1822,7 @@
 </file>
 
 <file path=word/header2.xml><?xml version="1.0" encoding="utf-8"?>
-<w:hdr xmlns:wpc="http://schemas.microsoft.com/office/word/2010/wordprocessingCanvas" xmlns:cx="http://schemas.microsoft.com/office/drawing/2014/chartex" xmlns:cx1="http://schemas.microsoft.com/office/drawing/2015/9/8/chartex" xmlns:cx2="http://schemas.microsoft.com/office/drawing/2015/10/21/chartex" xmlns:cx3="http://schemas.microsoft.com/office/drawing/2016/5/9/chartex" xmlns:cx4="http://schemas.microsoft.com/office/drawing/2016/5/10/chartex" xmlns:cx5="http://schemas.microsoft.com/office/drawing/2016/5/11/chartex" xmlns:cx6="http://schemas.microsoft.com/office/drawing/2016/5/12/chartex" xmlns:cx7="http://schemas.microsoft.com/office/drawing/2016/5/13/chartex" xmlns:cx8="http://schemas.microsoft.com/office/drawing/2016/5/14/chartex" xmlns:mc="http://schemas.openxmlformats.org/markup-compatibility/2006" xmlns:aink="http://schemas.microsoft.com/office/drawing/2016/ink" xmlns:am3d="http://schemas.microsoft.com/office/drawing/2017/model3d" xmlns:o="urn:schemas-microsoft-com:office:office" xmlns:r="http://schemas.openxmlformats.org/officeDocument/2006/relationships" xmlns:m="http://schemas.openxmlformats.org/officeDocument/2006/math" xmlns:v="urn:schemas-microsoft-com:vml" xmlns:wp14="http://schemas.microsoft.com/office/word/2010/wordprocessingDrawing" xmlns:wp="http://schemas.openxmlformats.org/drawingml/2006/wordprocessingDrawing" xmlns:w10="urn:schemas-microsoft-com:office:word" xmlns:w="http://schemas.openxmlformats.org/wordprocessingml/2006/main" xmlns:w14="http://schemas.microsoft.com/office/word/2010/wordml" xmlns:w15="http://schemas.microsoft.com/office/word/2012/wordml" xmlns:w16cex="http://schemas.microsoft.com/office/word/2018/wordml/cex" xmlns:w16cid="http://schemas.microsoft.com/office/word/2016/wordml/cid" xmlns:w16="http://schemas.microsoft.com/office/word/2018/wordml" xmlns:w16sdtdh="http://schemas.microsoft.com/office/word/2020/wordml/sdtdatahash" xmlns:w16se="http://schemas.microsoft.com/office/word/2015/wordml/symex" xmlns:wpg="http://schemas.microsoft.com/office/word/2010/wordprocessingGroup" xmlns:wpi="http://schemas.microsoft.com/office/word/2010/wordprocessingInk" xmlns:wne="http://schemas.microsoft.com/office/word/2006/wordml" xmlns:wps="http://schemas.microsoft.com/office/word/2010/wordprocessingShape" mc:Ignorable="w14 w15 w16se w16cid w16 w16cex w16sdtdh wp14">
+<w:hdr xmlns:wpc="http://schemas.microsoft.com/office/word/2010/wordprocessingCanvas" xmlns:cx="http://schemas.microsoft.com/office/drawing/2014/chartex" xmlns:cx1="http://schemas.microsoft.com/office/drawing/2015/9/8/chartex" xmlns:cx2="http://schemas.microsoft.com/office/drawing/2015/10/21/chartex" xmlns:cx3="http://schemas.microsoft.com/office/drawing/2016/5/9/chartex" xmlns:cx4="http://schemas.microsoft.com/office/drawing/2016/5/10/chartex" xmlns:cx5="http://schemas.microsoft.com/office/drawing/2016/5/11/chartex" xmlns:cx6="http://schemas.microsoft.com/office/drawing/2016/5/12/chartex" xmlns:cx7="http://schemas.microsoft.com/office/drawing/2016/5/13/chartex" xmlns:cx8="http://schemas.microsoft.com/office/drawing/2016/5/14/chartex" xmlns:mc="http://schemas.openxmlformats.org/markup-compatibility/2006" xmlns:aink="http://schemas.microsoft.com/office/drawing/2016/ink" xmlns:am3d="http://schemas.microsoft.com/office/drawing/2017/model3d" xmlns:o="urn:schemas-microsoft-com:office:office" xmlns:oel="http://schemas.microsoft.com/office/2019/extlst" xmlns:r="http://schemas.openxmlformats.org/officeDocument/2006/relationships" xmlns:m="http://schemas.openxmlformats.org/officeDocument/2006/math" xmlns:v="urn:schemas-microsoft-com:vml" xmlns:wp14="http://schemas.microsoft.com/office/word/2010/wordprocessingDrawing" xmlns:wp="http://schemas.openxmlformats.org/drawingml/2006/wordprocessingDrawing" xmlns:w10="urn:schemas-microsoft-com:office:word" xmlns:w="http://schemas.openxmlformats.org/wordprocessingml/2006/main" xmlns:w14="http://schemas.microsoft.com/office/word/2010/wordml" xmlns:w15="http://schemas.microsoft.com/office/word/2012/wordml" xmlns:w16cex="http://schemas.microsoft.com/office/word/2018/wordml/cex" xmlns:w16cid="http://schemas.microsoft.com/office/word/2016/wordml/cid" xmlns:w16="http://schemas.microsoft.com/office/word/2018/wordml" xmlns:w16sdtdh="http://schemas.microsoft.com/office/word/2020/wordml/sdtdatahash" xmlns:w16se="http://schemas.microsoft.com/office/word/2015/wordml/symex" xmlns:wpg="http://schemas.microsoft.com/office/word/2010/wordprocessingGroup" xmlns:wpi="http://schemas.microsoft.com/office/word/2010/wordprocessingInk" xmlns:wne="http://schemas.microsoft.com/office/word/2006/wordml" xmlns:wps="http://schemas.microsoft.com/office/word/2010/wordprocessingShape" mc:Ignorable="w14 w15 w16se w16cid w16 w16cex w16sdtdh wp14">
   <w:p>
     <w:pPr>
       <w:pStyle w:val="Header"/>
@@ -1738,7 +1832,7 @@
 </file>
 
 <file path=word/header3.xml><?xml version="1.0" encoding="utf-8"?>
-<w:hdr xmlns:wpc="http://schemas.microsoft.com/office/word/2010/wordprocessingCanvas" xmlns:cx="http://schemas.microsoft.com/office/drawing/2014/chartex" xmlns:cx1="http://schemas.microsoft.com/office/drawing/2015/9/8/chartex" xmlns:cx2="http://schemas.microsoft.com/office/drawing/2015/10/21/chartex" xmlns:cx3="http://schemas.microsoft.com/office/drawing/2016/5/9/chartex" xmlns:cx4="http://schemas.microsoft.com/office/drawing/2016/5/10/chartex" xmlns:cx5="http://schemas.microsoft.com/office/drawing/2016/5/11/chartex" xmlns:cx6="http://schemas.microsoft.com/office/drawing/2016/5/12/chartex" xmlns:cx7="http://schemas.microsoft.com/office/drawing/2016/5/13/chartex" xmlns:cx8="http://schemas.microsoft.com/office/drawing/2016/5/14/chartex" xmlns:mc="http://schemas.openxmlformats.org/markup-compatibility/2006" xmlns:aink="http://schemas.microsoft.com/office/drawing/2016/ink" xmlns:am3d="http://schemas.microsoft.com/office/drawing/2017/model3d" xmlns:o="urn:schemas-microsoft-com:office:office" xmlns:r="http://schemas.openxmlformats.org/officeDocument/2006/relationships" xmlns:m="http://schemas.openxmlformats.org/officeDocument/2006/math" xmlns:v="urn:schemas-microsoft-com:vml" xmlns:wp14="http://schemas.microsoft.com/office/word/2010/wordprocessingDrawing" xmlns:wp="http://schemas.openxmlformats.org/drawingml/2006/wordprocessingDrawing" xmlns:w10="urn:schemas-microsoft-com:office:word" xmlns:w="http://schemas.openxmlformats.org/wordprocessingml/2006/main" xmlns:w14="http://schemas.microsoft.com/office/word/2010/wordml" xmlns:w15="http://schemas.microsoft.com/office/word/2012/wordml" xmlns:w16cex="http://schemas.microsoft.com/office/word/2018/wordml/cex" xmlns:w16cid="http://schemas.microsoft.com/office/word/2016/wordml/cid" xmlns:w16="http://schemas.microsoft.com/office/word/2018/wordml" xmlns:w16sdtdh="http://schemas.microsoft.com/office/word/2020/wordml/sdtdatahash" xmlns:w16se="http://schemas.microsoft.com/office/word/2015/wordml/symex" xmlns:wpg="http://schemas.microsoft.com/office/word/2010/wordprocessingGroup" xmlns:wpi="http://schemas.microsoft.com/office/word/2010/wordprocessingInk" xmlns:wne="http://schemas.microsoft.com/office/word/2006/wordml" xmlns:wps="http://schemas.microsoft.com/office/word/2010/wordprocessingShape" mc:Ignorable="w14 w15 w16se w16cid w16 w16cex w16sdtdh wp14">
+<w:hdr xmlns:wpc="http://schemas.microsoft.com/office/word/2010/wordprocessingCanvas" xmlns:cx="http://schemas.microsoft.com/office/drawing/2014/chartex" xmlns:cx1="http://schemas.microsoft.com/office/drawing/2015/9/8/chartex" xmlns:cx2="http://schemas.microsoft.com/office/drawing/2015/10/21/chartex" xmlns:cx3="http://schemas.microsoft.com/office/drawing/2016/5/9/chartex" xmlns:cx4="http://schemas.microsoft.com/office/drawing/2016/5/10/chartex" xmlns:cx5="http://schemas.microsoft.com/office/drawing/2016/5/11/chartex" xmlns:cx6="http://schemas.microsoft.com/office/drawing/2016/5/12/chartex" xmlns:cx7="http://schemas.microsoft.com/office/drawing/2016/5/13/chartex" xmlns:cx8="http://schemas.microsoft.com/office/drawing/2016/5/14/chartex" xmlns:mc="http://schemas.openxmlformats.org/markup-compatibility/2006" xmlns:aink="http://schemas.microsoft.com/office/drawing/2016/ink" xmlns:am3d="http://schemas.microsoft.com/office/drawing/2017/model3d" xmlns:o="urn:schemas-microsoft-com:office:office" xmlns:oel="http://schemas.microsoft.com/office/2019/extlst" xmlns:r="http://schemas.openxmlformats.org/officeDocument/2006/relationships" xmlns:m="http://schemas.openxmlformats.org/officeDocument/2006/math" xmlns:v="urn:schemas-microsoft-com:vml" xmlns:wp14="http://schemas.microsoft.com/office/word/2010/wordprocessingDrawing" xmlns:wp="http://schemas.openxmlformats.org/drawingml/2006/wordprocessingDrawing" xmlns:w10="urn:schemas-microsoft-com:office:word" xmlns:w="http://schemas.openxmlformats.org/wordprocessingml/2006/main" xmlns:w14="http://schemas.microsoft.com/office/word/2010/wordml" xmlns:w15="http://schemas.microsoft.com/office/word/2012/wordml" xmlns:w16cex="http://schemas.microsoft.com/office/word/2018/wordml/cex" xmlns:w16cid="http://schemas.microsoft.com/office/word/2016/wordml/cid" xmlns:w16="http://schemas.microsoft.com/office/word/2018/wordml" xmlns:w16sdtdh="http://schemas.microsoft.com/office/word/2020/wordml/sdtdatahash" xmlns:w16se="http://schemas.microsoft.com/office/word/2015/wordml/symex" xmlns:wpg="http://schemas.microsoft.com/office/word/2010/wordprocessingGroup" xmlns:wpi="http://schemas.microsoft.com/office/word/2010/wordprocessingInk" xmlns:wne="http://schemas.microsoft.com/office/word/2006/wordml" xmlns:wps="http://schemas.microsoft.com/office/word/2010/wordprocessingShape" mc:Ignorable="w14 w15 w16se w16cid w16 w16cex w16sdtdh wp14">
   <w:p>
     <w:pPr>
       <w:pStyle w:val="Header"/>
@@ -1748,7 +1842,7 @@
 </file>
 
 <file path=word/numbering.xml><?xml version="1.0" encoding="utf-8"?>
-<w:numbering xmlns:wpc="http://schemas.microsoft.com/office/word/2010/wordprocessingCanvas" xmlns:cx="http://schemas.microsoft.com/office/drawing/2014/chartex" xmlns:cx1="http://schemas.microsoft.com/office/drawing/2015/9/8/chartex" xmlns:cx2="http://schemas.microsoft.com/office/drawing/2015/10/21/chartex" xmlns:cx3="http://schemas.microsoft.com/office/drawing/2016/5/9/chartex" xmlns:cx4="http://schemas.microsoft.com/office/drawing/2016/5/10/chartex" xmlns:cx5="http://schemas.microsoft.com/office/drawing/2016/5/11/chartex" xmlns:cx6="http://schemas.microsoft.com/office/drawing/2016/5/12/chartex" xmlns:cx7="http://schemas.microsoft.com/office/drawing/2016/5/13/chartex" xmlns:cx8="http://schemas.microsoft.com/office/drawing/2016/5/14/chartex" xmlns:mc="http://schemas.openxmlformats.org/markup-compatibility/2006" xmlns:aink="http://schemas.microsoft.com/office/drawing/2016/ink" xmlns:am3d="http://schemas.microsoft.com/office/drawing/2017/model3d" xmlns:o="urn:schemas-microsoft-com:office:office" xmlns:r="http://schemas.openxmlformats.org/officeDocument/2006/relationships" xmlns:m="http://schemas.openxmlformats.org/officeDocument/2006/math" xmlns:v="urn:schemas-microsoft-com:vml" xmlns:wp14="http://schemas.microsoft.com/office/word/2010/wordprocessingDrawing" xmlns:wp="http://schemas.openxmlformats.org/drawingml/2006/wordprocessingDrawing" xmlns:w10="urn:schemas-microsoft-com:office:word" xmlns:w="http://schemas.openxmlformats.org/wordprocessingml/2006/main" xmlns:w14="http://schemas.microsoft.com/office/word/2010/wordml" xmlns:w15="http://schemas.microsoft.com/office/word/2012/wordml" xmlns:w16cex="http://schemas.microsoft.com/office/word/2018/wordml/cex" xmlns:w16cid="http://schemas.microsoft.com/office/word/2016/wordml/cid" xmlns:w16="http://schemas.microsoft.com/office/word/2018/wordml" xmlns:w16sdtdh="http://schemas.microsoft.com/office/word/2020/wordml/sdtdatahash" xmlns:w16se="http://schemas.microsoft.com/office/word/2015/wordml/symex" xmlns:wpg="http://schemas.microsoft.com/office/word/2010/wordprocessingGroup" xmlns:wpi="http://schemas.microsoft.com/office/word/2010/wordprocessingInk" xmlns:wne="http://schemas.microsoft.com/office/word/2006/wordml" xmlns:wps="http://schemas.microsoft.com/office/word/2010/wordprocessingShape" mc:Ignorable="w14 w15 w16se w16cid w16 w16cex w16sdtdh wp14">
+<w:numbering xmlns:wpc="http://schemas.microsoft.com/office/word/2010/wordprocessingCanvas" xmlns:cx="http://schemas.microsoft.com/office/drawing/2014/chartex" xmlns:cx1="http://schemas.microsoft.com/office/drawing/2015/9/8/chartex" xmlns:cx2="http://schemas.microsoft.com/office/drawing/2015/10/21/chartex" xmlns:cx3="http://schemas.microsoft.com/office/drawing/2016/5/9/chartex" xmlns:cx4="http://schemas.microsoft.com/office/drawing/2016/5/10/chartex" xmlns:cx5="http://schemas.microsoft.com/office/drawing/2016/5/11/chartex" xmlns:cx6="http://schemas.microsoft.com/office/drawing/2016/5/12/chartex" xmlns:cx7="http://schemas.microsoft.com/office/drawing/2016/5/13/chartex" xmlns:cx8="http://schemas.microsoft.com/office/drawing/2016/5/14/chartex" xmlns:mc="http://schemas.openxmlformats.org/markup-compatibility/2006" xmlns:aink="http://schemas.microsoft.com/office/drawing/2016/ink" xmlns:am3d="http://schemas.microsoft.com/office/drawing/2017/model3d" xmlns:o="urn:schemas-microsoft-com:office:office" xmlns:oel="http://schemas.microsoft.com/office/2019/extlst" xmlns:r="http://schemas.openxmlformats.org/officeDocument/2006/relationships" xmlns:m="http://schemas.openxmlformats.org/officeDocument/2006/math" xmlns:v="urn:schemas-microsoft-com:vml" xmlns:wp14="http://schemas.microsoft.com/office/word/2010/wordprocessingDrawing" xmlns:wp="http://schemas.openxmlformats.org/drawingml/2006/wordprocessingDrawing" xmlns:w10="urn:schemas-microsoft-com:office:word" xmlns:w="http://schemas.openxmlformats.org/wordprocessingml/2006/main" xmlns:w14="http://schemas.microsoft.com/office/word/2010/wordml" xmlns:w15="http://schemas.microsoft.com/office/word/2012/wordml" xmlns:w16cex="http://schemas.microsoft.com/office/word/2018/wordml/cex" xmlns:w16cid="http://schemas.microsoft.com/office/word/2016/wordml/cid" xmlns:w16="http://schemas.microsoft.com/office/word/2018/wordml" xmlns:w16sdtdh="http://schemas.microsoft.com/office/word/2020/wordml/sdtdatahash" xmlns:w16se="http://schemas.microsoft.com/office/word/2015/wordml/symex" xmlns:wpg="http://schemas.microsoft.com/office/word/2010/wordprocessingGroup" xmlns:wpi="http://schemas.microsoft.com/office/word/2010/wordprocessingInk" xmlns:wne="http://schemas.microsoft.com/office/word/2006/wordml" xmlns:wps="http://schemas.microsoft.com/office/word/2010/wordprocessingShape" mc:Ignorable="w14 w15 w16se w16cid w16 w16cex w16sdtdh wp14">
   <w:abstractNum w:abstractNumId="0" w15:restartNumberingAfterBreak="0">
     <w:nsid w:val="3BA85EC7"/>
     <w:multiLevelType w:val="hybridMultilevel"/>
@@ -1835,7 +1929,7 @@
       </w:pPr>
     </w:lvl>
   </w:abstractNum>
-  <w:num w:numId="1">
+  <w:num w:numId="1" w16cid:durableId="766967851">
     <w:abstractNumId w:val="0"/>
   </w:num>
 </w:numbering>

</xml_diff>

<commit_message>
[Big Orange] - added V4 presentation, updated block diagram and command list
</commit_message>
<xml_diff>
--- a/doc/Big Orange Command List.docx
+++ b/doc/Big Orange Command List.docx
@@ -376,23 +376,6 @@
           <w:sz w:val="38"/>
           <w:szCs w:val="38"/>
         </w:rPr>
-        <w:t>go home</w:t>
-      </w:r>
-    </w:p>
-    <w:p>
-      <w:pPr>
-        <w:pStyle w:val="Heading2"/>
-        <w:ind w:left="720"/>
-        <w:rPr>
-          <w:sz w:val="38"/>
-          <w:szCs w:val="38"/>
-        </w:rPr>
-      </w:pPr>
-      <w:r>
-        <w:rPr>
-          <w:sz w:val="38"/>
-          <w:szCs w:val="38"/>
-        </w:rPr>
         <w:t>go forward/backward/right/left [at &lt;d&gt; degrees] &lt;n&gt; centimeters/meters/inches/yards</w:t>
       </w:r>
     </w:p>
@@ -427,7 +410,6 @@
           <w:sz w:val="38"/>
           <w:szCs w:val="38"/>
         </w:rPr>
-        <w:lastRenderedPageBreak/>
         <w:t xml:space="preserve">go to &lt;location&gt; </w:t>
       </w:r>
     </w:p>
@@ -863,7 +845,6 @@
           <w:sz w:val="38"/>
           <w:szCs w:val="38"/>
         </w:rPr>
-        <w:lastRenderedPageBreak/>
         <w:t>shutdown system</w:t>
       </w:r>
       <w:r>
@@ -1054,20 +1035,6 @@
         </w:rPr>
         <w:t>ake a picture</w:t>
       </w:r>
-      <w:r>
-        <w:rPr>
-          <w:sz w:val="38"/>
-          <w:szCs w:val="38"/>
-        </w:rPr>
-        <w:t xml:space="preserve"> </w:t>
-      </w:r>
-      <w:r>
-        <w:rPr>
-          <w:sz w:val="38"/>
-          <w:szCs w:val="38"/>
-        </w:rPr>
-        <w:t>- only if web cam is installed currently</w:t>
-      </w:r>
     </w:p>
     <w:p>
       <w:pPr>
@@ -1265,6 +1232,27 @@
         </w:rPr>
         <w:t>ames&gt; in/at &lt;location&gt;</w:t>
       </w:r>
+      <w:r>
+        <w:rPr>
+          <w:sz w:val="38"/>
+          <w:szCs w:val="38"/>
+        </w:rPr>
+        <w:t xml:space="preserve"> (any person</w:t>
+      </w:r>
+      <w:r>
+        <w:rPr>
+          <w:sz w:val="38"/>
+          <w:szCs w:val="38"/>
+        </w:rPr>
+        <w:t xml:space="preserve"> seen</w:t>
+      </w:r>
+      <w:r>
+        <w:rPr>
+          <w:sz w:val="38"/>
+          <w:szCs w:val="38"/>
+        </w:rPr>
+        <w:t>)</w:t>
+      </w:r>
     </w:p>
     <w:p>
       <w:pPr>
@@ -1371,6 +1359,23 @@
           <w:szCs w:val="38"/>
         </w:rPr>
         <w:t>come here</w:t>
+      </w:r>
+    </w:p>
+    <w:p>
+      <w:pPr>
+        <w:pStyle w:val="Heading2"/>
+        <w:ind w:left="720"/>
+        <w:rPr>
+          <w:sz w:val="38"/>
+          <w:szCs w:val="38"/>
+        </w:rPr>
+      </w:pPr>
+      <w:r>
+        <w:rPr>
+          <w:sz w:val="38"/>
+          <w:szCs w:val="38"/>
+        </w:rPr>
+        <w:t>go there [point to place on floor]</w:t>
       </w:r>
     </w:p>
     <w:p>
@@ -1392,6 +1397,74 @@
         </w:rPr>
         <w:t>Wish List</w:t>
       </w:r>
+      <w:r>
+        <w:rPr>
+          <w:b/>
+          <w:bCs/>
+          <w:sz w:val="38"/>
+          <w:szCs w:val="38"/>
+        </w:rPr>
+        <w:t xml:space="preserve"> (Not yet Implemented)</w:t>
+      </w:r>
+    </w:p>
+    <w:p>
+      <w:pPr>
+        <w:pStyle w:val="Heading2"/>
+        <w:ind w:left="720"/>
+        <w:rPr>
+          <w:sz w:val="38"/>
+          <w:szCs w:val="38"/>
+        </w:rPr>
+      </w:pPr>
+      <w:r>
+        <w:rPr>
+          <w:sz w:val="38"/>
+          <w:szCs w:val="38"/>
+        </w:rPr>
+        <w:t>t</w:t>
+      </w:r>
+      <w:r>
+        <w:rPr>
+          <w:sz w:val="38"/>
+          <w:szCs w:val="38"/>
+        </w:rPr>
+        <w:t xml:space="preserve">ake this/these &lt;objects&gt; to &lt;one or more </w:t>
+      </w:r>
+      <w:r>
+        <w:rPr>
+          <w:sz w:val="38"/>
+          <w:szCs w:val="38"/>
+        </w:rPr>
+        <w:t>n</w:t>
+      </w:r>
+      <w:r>
+        <w:rPr>
+          <w:sz w:val="38"/>
+          <w:szCs w:val="38"/>
+        </w:rPr>
+        <w:t>ames&gt; in/at &lt;location&gt;</w:t>
+      </w:r>
+      <w:r>
+        <w:rPr>
+          <w:sz w:val="38"/>
+          <w:szCs w:val="38"/>
+        </w:rPr>
+        <w:t xml:space="preserve"> (specific person</w:t>
+      </w:r>
+      <w:r>
+        <w:rPr>
+          <w:sz w:val="38"/>
+          <w:szCs w:val="38"/>
+        </w:rPr>
+        <w:t xml:space="preserve"> by face</w:t>
+      </w:r>
+      <w:r>
+        <w:rPr>
+          <w:sz w:val="38"/>
+          <w:szCs w:val="38"/>
+        </w:rPr>
+        <w:t>)</w:t>
+      </w:r>
     </w:p>
     <w:p>
       <w:pPr>
@@ -1424,7 +1497,6 @@
           <w:sz w:val="38"/>
           <w:szCs w:val="38"/>
         </w:rPr>
-        <w:lastRenderedPageBreak/>
         <w:t>find &lt;person’s name&gt;</w:t>
       </w:r>
     </w:p>
@@ -1459,23 +1531,6 @@
           <w:sz w:val="38"/>
           <w:szCs w:val="38"/>
         </w:rPr>
-        <w:t>raise alert if someone falls</w:t>
-      </w:r>
-    </w:p>
-    <w:p>
-      <w:pPr>
-        <w:pStyle w:val="Heading2"/>
-        <w:ind w:left="720"/>
-        <w:rPr>
-          <w:sz w:val="38"/>
-          <w:szCs w:val="38"/>
-        </w:rPr>
-      </w:pPr>
-      <w:r>
-        <w:rPr>
-          <w:sz w:val="38"/>
-          <w:szCs w:val="38"/>
-        </w:rPr>
         <w:t>map the room</w:t>
       </w:r>
     </w:p>
@@ -1494,23 +1549,6 @@
           <w:szCs w:val="38"/>
         </w:rPr>
         <w:t>map the house</w:t>
-      </w:r>
-    </w:p>
-    <w:p>
-      <w:pPr>
-        <w:pStyle w:val="Heading2"/>
-        <w:ind w:left="720"/>
-        <w:rPr>
-          <w:sz w:val="38"/>
-          <w:szCs w:val="38"/>
-        </w:rPr>
-      </w:pPr>
-      <w:r>
-        <w:rPr>
-          <w:sz w:val="38"/>
-          <w:szCs w:val="38"/>
-        </w:rPr>
-        <w:t>go over there [point to place on floor]</w:t>
       </w:r>
     </w:p>
     <w:p>

</xml_diff>

<commit_message>
[Big Orange] updated command list and presentation
</commit_message>
<xml_diff>
--- a/doc/Big Orange Command List.docx
+++ b/doc/Big Orange Command List.docx
@@ -1,6 +1,6 @@
 
 <file path=word/document.xml><?xml version="1.0" encoding="utf-8"?>
-<w:document xmlns:wpc="http://schemas.microsoft.com/office/word/2010/wordprocessingCanvas" xmlns:cx="http://schemas.microsoft.com/office/drawing/2014/chartex" xmlns:cx1="http://schemas.microsoft.com/office/drawing/2015/9/8/chartex" xmlns:cx2="http://schemas.microsoft.com/office/drawing/2015/10/21/chartex" xmlns:cx3="http://schemas.microsoft.com/office/drawing/2016/5/9/chartex" xmlns:cx4="http://schemas.microsoft.com/office/drawing/2016/5/10/chartex" xmlns:cx5="http://schemas.microsoft.com/office/drawing/2016/5/11/chartex" xmlns:cx6="http://schemas.microsoft.com/office/drawing/2016/5/12/chartex" xmlns:cx7="http://schemas.microsoft.com/office/drawing/2016/5/13/chartex" xmlns:cx8="http://schemas.microsoft.com/office/drawing/2016/5/14/chartex" xmlns:mc="http://schemas.openxmlformats.org/markup-compatibility/2006" xmlns:aink="http://schemas.microsoft.com/office/drawing/2016/ink" xmlns:am3d="http://schemas.microsoft.com/office/drawing/2017/model3d" xmlns:o="urn:schemas-microsoft-com:office:office" xmlns:oel="http://schemas.microsoft.com/office/2019/extlst" xmlns:r="http://schemas.openxmlformats.org/officeDocument/2006/relationships" xmlns:m="http://schemas.openxmlformats.org/officeDocument/2006/math" xmlns:v="urn:schemas-microsoft-com:vml" xmlns:wp14="http://schemas.microsoft.com/office/word/2010/wordprocessingDrawing" xmlns:wp="http://schemas.openxmlformats.org/drawingml/2006/wordprocessingDrawing" xmlns:w10="urn:schemas-microsoft-com:office:word" xmlns:w="http://schemas.openxmlformats.org/wordprocessingml/2006/main" xmlns:w14="http://schemas.microsoft.com/office/word/2010/wordml" xmlns:w15="http://schemas.microsoft.com/office/word/2012/wordml" xmlns:w16cex="http://schemas.microsoft.com/office/word/2018/wordml/cex" xmlns:w16cid="http://schemas.microsoft.com/office/word/2016/wordml/cid" xmlns:w16="http://schemas.microsoft.com/office/word/2018/wordml" xmlns:w16sdtdh="http://schemas.microsoft.com/office/word/2020/wordml/sdtdatahash" xmlns:w16se="http://schemas.microsoft.com/office/word/2015/wordml/symex" xmlns:wpg="http://schemas.microsoft.com/office/word/2010/wordprocessingGroup" xmlns:wpi="http://schemas.microsoft.com/office/word/2010/wordprocessingInk" xmlns:wne="http://schemas.microsoft.com/office/word/2006/wordml" xmlns:wps="http://schemas.microsoft.com/office/word/2010/wordprocessingShape" mc:Ignorable="w14 w15 w16se w16cid w16 w16cex w16sdtdh wp14">
+<w:document xmlns:wpc="http://schemas.microsoft.com/office/word/2010/wordprocessingCanvas" xmlns:cx="http://schemas.microsoft.com/office/drawing/2014/chartex" xmlns:cx1="http://schemas.microsoft.com/office/drawing/2015/9/8/chartex" xmlns:cx2="http://schemas.microsoft.com/office/drawing/2015/10/21/chartex" xmlns:cx3="http://schemas.microsoft.com/office/drawing/2016/5/9/chartex" xmlns:cx4="http://schemas.microsoft.com/office/drawing/2016/5/10/chartex" xmlns:cx5="http://schemas.microsoft.com/office/drawing/2016/5/11/chartex" xmlns:cx6="http://schemas.microsoft.com/office/drawing/2016/5/12/chartex" xmlns:cx7="http://schemas.microsoft.com/office/drawing/2016/5/13/chartex" xmlns:cx8="http://schemas.microsoft.com/office/drawing/2016/5/14/chartex" xmlns:mc="http://schemas.openxmlformats.org/markup-compatibility/2006" xmlns:aink="http://schemas.microsoft.com/office/drawing/2016/ink" xmlns:am3d="http://schemas.microsoft.com/office/drawing/2017/model3d" xmlns:o="urn:schemas-microsoft-com:office:office" xmlns:oel="http://schemas.microsoft.com/office/2019/extlst" xmlns:r="http://schemas.openxmlformats.org/officeDocument/2006/relationships" xmlns:m="http://schemas.openxmlformats.org/officeDocument/2006/math" xmlns:v="urn:schemas-microsoft-com:vml" xmlns:wp14="http://schemas.microsoft.com/office/word/2010/wordprocessingDrawing" xmlns:wp="http://schemas.openxmlformats.org/drawingml/2006/wordprocessingDrawing" xmlns:w10="urn:schemas-microsoft-com:office:word" xmlns:w="http://schemas.openxmlformats.org/wordprocessingml/2006/main" xmlns:w14="http://schemas.microsoft.com/office/word/2010/wordml" xmlns:w15="http://schemas.microsoft.com/office/word/2012/wordml" xmlns:w16cex="http://schemas.microsoft.com/office/word/2018/wordml/cex" xmlns:w16cid="http://schemas.microsoft.com/office/word/2016/wordml/cid" xmlns:w16="http://schemas.microsoft.com/office/word/2018/wordml" xmlns:w16du="http://schemas.microsoft.com/office/word/2023/wordml/word16du" xmlns:w16sdtdh="http://schemas.microsoft.com/office/word/2020/wordml/sdtdatahash" xmlns:w16se="http://schemas.microsoft.com/office/word/2015/wordml/symex" xmlns:wpg="http://schemas.microsoft.com/office/word/2010/wordprocessingGroup" xmlns:wpi="http://schemas.microsoft.com/office/word/2010/wordprocessingInk" xmlns:wne="http://schemas.microsoft.com/office/word/2006/wordml" xmlns:wps="http://schemas.microsoft.com/office/word/2010/wordprocessingShape" mc:Ignorable="w14 w15 w16se w16cid w16 w16cex w16sdtdh wp14">
   <w:body>
     <w:p>
       <w:pPr>
@@ -164,6 +164,102 @@
           <w:sz w:val="38"/>
           <w:szCs w:val="38"/>
         </w:rPr>
+        <w:t>open chat</w:t>
+      </w:r>
+      <w:r>
+        <w:rPr>
+          <w:sz w:val="38"/>
+          <w:szCs w:val="38"/>
+        </w:rPr>
+        <w:t xml:space="preserve"> / open chat cloud</w:t>
+      </w:r>
+    </w:p>
+    <w:p>
+      <w:pPr>
+        <w:pStyle w:val="Heading2"/>
+        <w:ind w:left="720" w:firstLine="720"/>
+        <w:rPr>
+          <w:sz w:val="38"/>
+          <w:szCs w:val="38"/>
+        </w:rPr>
+      </w:pPr>
+      <w:r>
+        <w:rPr>
+          <w:sz w:val="38"/>
+          <w:szCs w:val="38"/>
+        </w:rPr>
+        <w:t>reset chat</w:t>
+      </w:r>
+    </w:p>
+    <w:p>
+      <w:pPr>
+        <w:pStyle w:val="Heading2"/>
+        <w:ind w:left="720" w:firstLine="720"/>
+        <w:rPr>
+          <w:sz w:val="38"/>
+          <w:szCs w:val="38"/>
+        </w:rPr>
+      </w:pPr>
+      <w:r>
+        <w:rPr>
+          <w:sz w:val="38"/>
+          <w:szCs w:val="38"/>
+        </w:rPr>
+        <w:t>restart chat</w:t>
+      </w:r>
+    </w:p>
+    <w:p>
+      <w:pPr>
+        <w:pStyle w:val="Heading2"/>
+        <w:ind w:left="720" w:firstLine="720"/>
+        <w:rPr>
+          <w:sz w:val="38"/>
+          <w:szCs w:val="38"/>
+        </w:rPr>
+      </w:pPr>
+      <w:r>
+        <w:rPr>
+          <w:sz w:val="38"/>
+          <w:szCs w:val="38"/>
+        </w:rPr>
+        <w:t>show log</w:t>
+      </w:r>
+      <w:r>
+        <w:rPr>
+          <w:sz w:val="38"/>
+          <w:szCs w:val="38"/>
+        </w:rPr>
+        <w:br/>
+      </w:r>
+      <w:r>
+        <w:rPr>
+          <w:sz w:val="38"/>
+          <w:szCs w:val="38"/>
+        </w:rPr>
+        <w:t xml:space="preserve">open weather </w:t>
+      </w:r>
+      <w:r>
+        <w:rPr>
+          <w:sz w:val="38"/>
+          <w:szCs w:val="38"/>
+        </w:rPr>
+        <w:t>chat</w:t>
+      </w:r>
+    </w:p>
+    <w:p>
+      <w:pPr>
+        <w:pStyle w:val="Heading2"/>
+        <w:ind w:left="720"/>
+        <w:rPr>
+          <w:sz w:val="38"/>
+          <w:szCs w:val="38"/>
+        </w:rPr>
+      </w:pPr>
+      <w:r>
+        <w:rPr>
+          <w:sz w:val="38"/>
+          <w:szCs w:val="38"/>
+        </w:rPr>
         <w:t>resume listening</w:t>
       </w:r>
     </w:p>
@@ -278,6 +374,20 @@
           <w:szCs w:val="38"/>
         </w:rPr>
       </w:pPr>
+      <w:r>
+        <w:rPr>
+          <w:sz w:val="38"/>
+          <w:szCs w:val="38"/>
+        </w:rPr>
+        <w:t xml:space="preserve">what is your </w:t>
+      </w:r>
+      <w:r>
+        <w:rPr>
+          <w:sz w:val="38"/>
+          <w:szCs w:val="38"/>
+        </w:rPr>
+        <w:tab/>
+      </w:r>
       <w:r>
         <w:rPr>
           <w:sz w:val="38"/>
@@ -359,6 +469,7 @@
           <w:sz w:val="38"/>
           <w:szCs w:val="38"/>
         </w:rPr>
+        <w:lastRenderedPageBreak/>
         <w:t>go recharge / go to dock</w:t>
       </w:r>
     </w:p>
@@ -636,6 +747,13 @@
           <w:szCs w:val="38"/>
         </w:rPr>
         <w:t>top</w:t>
+      </w:r>
+      <w:r>
+        <w:rPr>
+          <w:sz w:val="38"/>
+          <w:szCs w:val="38"/>
+        </w:rPr>
+        <w:t xml:space="preserve"> all</w:t>
       </w:r>
     </w:p>
     <w:p>
@@ -744,6 +862,7 @@
           <w:sz w:val="38"/>
           <w:szCs w:val="38"/>
         </w:rPr>
+        <w:lastRenderedPageBreak/>
         <w:t>clear windows</w:t>
       </w:r>
       <w:r>
@@ -759,7 +878,21 @@
           <w:szCs w:val="38"/>
         </w:rPr>
         <w:br/>
-        <w:t>show/hide your view</w:t>
+        <w:t xml:space="preserve">show/hide </w:t>
+      </w:r>
+      <w:r>
+        <w:rPr>
+          <w:sz w:val="38"/>
+          <w:szCs w:val="38"/>
+        </w:rPr>
+        <w:t>rgb</w:t>
+      </w:r>
+      <w:r>
+        <w:rPr>
+          <w:sz w:val="38"/>
+          <w:szCs w:val="38"/>
+        </w:rPr>
+        <w:t xml:space="preserve"> view</w:t>
       </w:r>
       <w:r>
         <w:rPr>
@@ -919,14 +1052,21 @@
           <w:szCs w:val="38"/>
         </w:rPr>
         <w:tab/>
-        <w:t>enable/disable movement sensing</w:t>
-      </w:r>
-      <w:r>
-        <w:rPr>
-          <w:sz w:val="38"/>
-          <w:szCs w:val="38"/>
-        </w:rPr>
-        <w:t xml:space="preserve"> (radar)</w:t>
+        <w:t xml:space="preserve">enable/disable </w:t>
+      </w:r>
+      <w:r>
+        <w:rPr>
+          <w:sz w:val="38"/>
+          <w:szCs w:val="38"/>
+        </w:rPr>
+        <w:t>radar</w:t>
+      </w:r>
+      <w:r>
+        <w:rPr>
+          <w:sz w:val="38"/>
+          <w:szCs w:val="38"/>
+        </w:rPr>
+        <w:t xml:space="preserve"> (movement sensing)</w:t>
       </w:r>
     </w:p>
     <w:p>
@@ -1050,6 +1190,58 @@
           <w:sz w:val="38"/>
           <w:szCs w:val="38"/>
         </w:rPr>
+        <w:t>t</w:t>
+      </w:r>
+      <w:r>
+        <w:rPr>
+          <w:sz w:val="38"/>
+          <w:szCs w:val="38"/>
+        </w:rPr>
+        <w:t xml:space="preserve">ake </w:t>
+      </w:r>
+      <w:r>
+        <w:rPr>
+          <w:sz w:val="38"/>
+          <w:szCs w:val="38"/>
+        </w:rPr>
+        <w:t>my</w:t>
+      </w:r>
+      <w:r>
+        <w:rPr>
+          <w:sz w:val="38"/>
+          <w:szCs w:val="38"/>
+        </w:rPr>
+        <w:t xml:space="preserve"> picture</w:t>
+      </w:r>
+      <w:r>
+        <w:rPr>
+          <w:sz w:val="38"/>
+          <w:szCs w:val="38"/>
+        </w:rPr>
+        <w:t xml:space="preserve"> – robot first turns toward sound, looks for person</w:t>
+      </w:r>
+      <w:r>
+        <w:rPr>
+          <w:sz w:val="38"/>
+          <w:szCs w:val="38"/>
+        </w:rPr>
+        <w:t>, pitches up.</w:t>
+      </w:r>
+    </w:p>
+    <w:p>
+      <w:pPr>
+        <w:pStyle w:val="Heading2"/>
+        <w:ind w:left="720"/>
+        <w:rPr>
+          <w:sz w:val="38"/>
+          <w:szCs w:val="38"/>
+        </w:rPr>
+      </w:pPr>
+      <w:r>
+        <w:rPr>
+          <w:sz w:val="38"/>
+          <w:szCs w:val="38"/>
+        </w:rPr>
         <w:t>what do you see? - only if web cam is installed</w:t>
       </w:r>
       <w:r>
@@ -1157,6 +1349,7 @@
           <w:sz w:val="38"/>
           <w:szCs w:val="38"/>
         </w:rPr>
+        <w:lastRenderedPageBreak/>
         <w:t>h</w:t>
       </w:r>
       <w:r>
@@ -1641,6 +1834,7 @@
           <w:sz w:val="38"/>
           <w:szCs w:val="38"/>
         </w:rPr>
+        <w:lastRenderedPageBreak/>
         <w:t>Via text input</w:t>
       </w:r>
       <w:r>
@@ -1686,12 +1880,12 @@
     </w:p>
     <w:p/>
     <w:sectPr>
-      <w:headerReference w:type="even" r:id="rId7"/>
-      <w:headerReference w:type="default" r:id="rId8"/>
-      <w:footerReference w:type="even" r:id="rId9"/>
-      <w:footerReference w:type="default" r:id="rId10"/>
-      <w:headerReference w:type="first" r:id="rId11"/>
-      <w:footerReference w:type="first" r:id="rId12"/>
+      <w:headerReference w:type="even" r:id="rId8"/>
+      <w:headerReference w:type="default" r:id="rId9"/>
+      <w:footerReference w:type="even" r:id="rId10"/>
+      <w:footerReference w:type="default" r:id="rId11"/>
+      <w:headerReference w:type="first" r:id="rId12"/>
+      <w:footerReference w:type="first" r:id="rId13"/>
       <w:pgSz w:w="12240" w:h="15840"/>
       <w:pgMar w:top="1440" w:right="1440" w:bottom="1440" w:left="1440" w:header="720" w:footer="720" w:gutter="0"/>
       <w:cols w:space="720"/>
@@ -1702,7 +1896,7 @@
 </file>
 
 <file path=word/endnotes.xml><?xml version="1.0" encoding="utf-8"?>
-<w:endnotes xmlns:wpc="http://schemas.microsoft.com/office/word/2010/wordprocessingCanvas" xmlns:cx="http://schemas.microsoft.com/office/drawing/2014/chartex" xmlns:cx1="http://schemas.microsoft.com/office/drawing/2015/9/8/chartex" xmlns:cx2="http://schemas.microsoft.com/office/drawing/2015/10/21/chartex" xmlns:cx3="http://schemas.microsoft.com/office/drawing/2016/5/9/chartex" xmlns:cx4="http://schemas.microsoft.com/office/drawing/2016/5/10/chartex" xmlns:cx5="http://schemas.microsoft.com/office/drawing/2016/5/11/chartex" xmlns:cx6="http://schemas.microsoft.com/office/drawing/2016/5/12/chartex" xmlns:cx7="http://schemas.microsoft.com/office/drawing/2016/5/13/chartex" xmlns:cx8="http://schemas.microsoft.com/office/drawing/2016/5/14/chartex" xmlns:mc="http://schemas.openxmlformats.org/markup-compatibility/2006" xmlns:aink="http://schemas.microsoft.com/office/drawing/2016/ink" xmlns:am3d="http://schemas.microsoft.com/office/drawing/2017/model3d" xmlns:o="urn:schemas-microsoft-com:office:office" xmlns:oel="http://schemas.microsoft.com/office/2019/extlst" xmlns:r="http://schemas.openxmlformats.org/officeDocument/2006/relationships" xmlns:m="http://schemas.openxmlformats.org/officeDocument/2006/math" xmlns:v="urn:schemas-microsoft-com:vml" xmlns:wp14="http://schemas.microsoft.com/office/word/2010/wordprocessingDrawing" xmlns:wp="http://schemas.openxmlformats.org/drawingml/2006/wordprocessingDrawing" xmlns:w10="urn:schemas-microsoft-com:office:word" xmlns:w="http://schemas.openxmlformats.org/wordprocessingml/2006/main" xmlns:w14="http://schemas.microsoft.com/office/word/2010/wordml" xmlns:w15="http://schemas.microsoft.com/office/word/2012/wordml" xmlns:w16cex="http://schemas.microsoft.com/office/word/2018/wordml/cex" xmlns:w16cid="http://schemas.microsoft.com/office/word/2016/wordml/cid" xmlns:w16="http://schemas.microsoft.com/office/word/2018/wordml" xmlns:w16sdtdh="http://schemas.microsoft.com/office/word/2020/wordml/sdtdatahash" xmlns:w16se="http://schemas.microsoft.com/office/word/2015/wordml/symex" xmlns:wpg="http://schemas.microsoft.com/office/word/2010/wordprocessingGroup" xmlns:wpi="http://schemas.microsoft.com/office/word/2010/wordprocessingInk" xmlns:wne="http://schemas.microsoft.com/office/word/2006/wordml" xmlns:wps="http://schemas.microsoft.com/office/word/2010/wordprocessingShape" mc:Ignorable="w14 w15 w16se w16cid w16 w16cex w16sdtdh wp14">
+<w:endnotes xmlns:wpc="http://schemas.microsoft.com/office/word/2010/wordprocessingCanvas" xmlns:cx="http://schemas.microsoft.com/office/drawing/2014/chartex" xmlns:cx1="http://schemas.microsoft.com/office/drawing/2015/9/8/chartex" xmlns:cx2="http://schemas.microsoft.com/office/drawing/2015/10/21/chartex" xmlns:cx3="http://schemas.microsoft.com/office/drawing/2016/5/9/chartex" xmlns:cx4="http://schemas.microsoft.com/office/drawing/2016/5/10/chartex" xmlns:cx5="http://schemas.microsoft.com/office/drawing/2016/5/11/chartex" xmlns:cx6="http://schemas.microsoft.com/office/drawing/2016/5/12/chartex" xmlns:cx7="http://schemas.microsoft.com/office/drawing/2016/5/13/chartex" xmlns:cx8="http://schemas.microsoft.com/office/drawing/2016/5/14/chartex" xmlns:mc="http://schemas.openxmlformats.org/markup-compatibility/2006" xmlns:aink="http://schemas.microsoft.com/office/drawing/2016/ink" xmlns:am3d="http://schemas.microsoft.com/office/drawing/2017/model3d" xmlns:o="urn:schemas-microsoft-com:office:office" xmlns:oel="http://schemas.microsoft.com/office/2019/extlst" xmlns:r="http://schemas.openxmlformats.org/officeDocument/2006/relationships" xmlns:m="http://schemas.openxmlformats.org/officeDocument/2006/math" xmlns:v="urn:schemas-microsoft-com:vml" xmlns:wp14="http://schemas.microsoft.com/office/word/2010/wordprocessingDrawing" xmlns:wp="http://schemas.openxmlformats.org/drawingml/2006/wordprocessingDrawing" xmlns:w10="urn:schemas-microsoft-com:office:word" xmlns:w="http://schemas.openxmlformats.org/wordprocessingml/2006/main" xmlns:w14="http://schemas.microsoft.com/office/word/2010/wordml" xmlns:w15="http://schemas.microsoft.com/office/word/2012/wordml" xmlns:w16cex="http://schemas.microsoft.com/office/word/2018/wordml/cex" xmlns:w16cid="http://schemas.microsoft.com/office/word/2016/wordml/cid" xmlns:w16="http://schemas.microsoft.com/office/word/2018/wordml" xmlns:w16du="http://schemas.microsoft.com/office/word/2023/wordml/word16du" xmlns:w16sdtdh="http://schemas.microsoft.com/office/word/2020/wordml/sdtdatahash" xmlns:w16se="http://schemas.microsoft.com/office/word/2015/wordml/symex" xmlns:wpg="http://schemas.microsoft.com/office/word/2010/wordprocessingGroup" xmlns:wpi="http://schemas.microsoft.com/office/word/2010/wordprocessingInk" xmlns:wne="http://schemas.microsoft.com/office/word/2006/wordml" xmlns:wps="http://schemas.microsoft.com/office/word/2010/wordprocessingShape" mc:Ignorable="w14 w15 w16se w16cid w16 w16cex w16sdtdh wp14">
   <w:endnote w:type="separator" w:id="-1">
     <w:p>
       <w:pPr>
@@ -1727,7 +1921,7 @@
 </file>
 
 <file path=word/footer1.xml><?xml version="1.0" encoding="utf-8"?>
-<w:ftr xmlns:wpc="http://schemas.microsoft.com/office/word/2010/wordprocessingCanvas" xmlns:cx="http://schemas.microsoft.com/office/drawing/2014/chartex" xmlns:cx1="http://schemas.microsoft.com/office/drawing/2015/9/8/chartex" xmlns:cx2="http://schemas.microsoft.com/office/drawing/2015/10/21/chartex" xmlns:cx3="http://schemas.microsoft.com/office/drawing/2016/5/9/chartex" xmlns:cx4="http://schemas.microsoft.com/office/drawing/2016/5/10/chartex" xmlns:cx5="http://schemas.microsoft.com/office/drawing/2016/5/11/chartex" xmlns:cx6="http://schemas.microsoft.com/office/drawing/2016/5/12/chartex" xmlns:cx7="http://schemas.microsoft.com/office/drawing/2016/5/13/chartex" xmlns:cx8="http://schemas.microsoft.com/office/drawing/2016/5/14/chartex" xmlns:mc="http://schemas.openxmlformats.org/markup-compatibility/2006" xmlns:aink="http://schemas.microsoft.com/office/drawing/2016/ink" xmlns:am3d="http://schemas.microsoft.com/office/drawing/2017/model3d" xmlns:o="urn:schemas-microsoft-com:office:office" xmlns:oel="http://schemas.microsoft.com/office/2019/extlst" xmlns:r="http://schemas.openxmlformats.org/officeDocument/2006/relationships" xmlns:m="http://schemas.openxmlformats.org/officeDocument/2006/math" xmlns:v="urn:schemas-microsoft-com:vml" xmlns:wp14="http://schemas.microsoft.com/office/word/2010/wordprocessingDrawing" xmlns:wp="http://schemas.openxmlformats.org/drawingml/2006/wordprocessingDrawing" xmlns:w10="urn:schemas-microsoft-com:office:word" xmlns:w="http://schemas.openxmlformats.org/wordprocessingml/2006/main" xmlns:w14="http://schemas.microsoft.com/office/word/2010/wordml" xmlns:w15="http://schemas.microsoft.com/office/word/2012/wordml" xmlns:w16cex="http://schemas.microsoft.com/office/word/2018/wordml/cex" xmlns:w16cid="http://schemas.microsoft.com/office/word/2016/wordml/cid" xmlns:w16="http://schemas.microsoft.com/office/word/2018/wordml" xmlns:w16sdtdh="http://schemas.microsoft.com/office/word/2020/wordml/sdtdatahash" xmlns:w16se="http://schemas.microsoft.com/office/word/2015/wordml/symex" xmlns:wpg="http://schemas.microsoft.com/office/word/2010/wordprocessingGroup" xmlns:wpi="http://schemas.microsoft.com/office/word/2010/wordprocessingInk" xmlns:wne="http://schemas.microsoft.com/office/word/2006/wordml" xmlns:wps="http://schemas.microsoft.com/office/word/2010/wordprocessingShape" mc:Ignorable="w14 w15 w16se w16cid w16 w16cex w16sdtdh wp14">
+<w:ftr xmlns:wpc="http://schemas.microsoft.com/office/word/2010/wordprocessingCanvas" xmlns:cx="http://schemas.microsoft.com/office/drawing/2014/chartex" xmlns:cx1="http://schemas.microsoft.com/office/drawing/2015/9/8/chartex" xmlns:cx2="http://schemas.microsoft.com/office/drawing/2015/10/21/chartex" xmlns:cx3="http://schemas.microsoft.com/office/drawing/2016/5/9/chartex" xmlns:cx4="http://schemas.microsoft.com/office/drawing/2016/5/10/chartex" xmlns:cx5="http://schemas.microsoft.com/office/drawing/2016/5/11/chartex" xmlns:cx6="http://schemas.microsoft.com/office/drawing/2016/5/12/chartex" xmlns:cx7="http://schemas.microsoft.com/office/drawing/2016/5/13/chartex" xmlns:cx8="http://schemas.microsoft.com/office/drawing/2016/5/14/chartex" xmlns:mc="http://schemas.openxmlformats.org/markup-compatibility/2006" xmlns:aink="http://schemas.microsoft.com/office/drawing/2016/ink" xmlns:am3d="http://schemas.microsoft.com/office/drawing/2017/model3d" xmlns:o="urn:schemas-microsoft-com:office:office" xmlns:oel="http://schemas.microsoft.com/office/2019/extlst" xmlns:r="http://schemas.openxmlformats.org/officeDocument/2006/relationships" xmlns:m="http://schemas.openxmlformats.org/officeDocument/2006/math" xmlns:v="urn:schemas-microsoft-com:vml" xmlns:wp14="http://schemas.microsoft.com/office/word/2010/wordprocessingDrawing" xmlns:wp="http://schemas.openxmlformats.org/drawingml/2006/wordprocessingDrawing" xmlns:w10="urn:schemas-microsoft-com:office:word" xmlns:w="http://schemas.openxmlformats.org/wordprocessingml/2006/main" xmlns:w14="http://schemas.microsoft.com/office/word/2010/wordml" xmlns:w15="http://schemas.microsoft.com/office/word/2012/wordml" xmlns:w16cex="http://schemas.microsoft.com/office/word/2018/wordml/cex" xmlns:w16cid="http://schemas.microsoft.com/office/word/2016/wordml/cid" xmlns:w16="http://schemas.microsoft.com/office/word/2018/wordml" xmlns:w16du="http://schemas.microsoft.com/office/word/2023/wordml/word16du" xmlns:w16sdtdh="http://schemas.microsoft.com/office/word/2020/wordml/sdtdatahash" xmlns:w16se="http://schemas.microsoft.com/office/word/2015/wordml/symex" xmlns:wpg="http://schemas.microsoft.com/office/word/2010/wordprocessingGroup" xmlns:wpi="http://schemas.microsoft.com/office/word/2010/wordprocessingInk" xmlns:wne="http://schemas.microsoft.com/office/word/2006/wordml" xmlns:wps="http://schemas.microsoft.com/office/word/2010/wordprocessingShape" mc:Ignorable="w14 w15 w16se w16cid w16 w16cex w16sdtdh wp14">
   <w:p>
     <w:pPr>
       <w:pStyle w:val="Footer"/>
@@ -1737,7 +1931,7 @@
 </file>
 
 <file path=word/footer2.xml><?xml version="1.0" encoding="utf-8"?>
-<w:ftr xmlns:wpc="http://schemas.microsoft.com/office/word/2010/wordprocessingCanvas" xmlns:cx="http://schemas.microsoft.com/office/drawing/2014/chartex" xmlns:cx1="http://schemas.microsoft.com/office/drawing/2015/9/8/chartex" xmlns:cx2="http://schemas.microsoft.com/office/drawing/2015/10/21/chartex" xmlns:cx3="http://schemas.microsoft.com/office/drawing/2016/5/9/chartex" xmlns:cx4="http://schemas.microsoft.com/office/drawing/2016/5/10/chartex" xmlns:cx5="http://schemas.microsoft.com/office/drawing/2016/5/11/chartex" xmlns:cx6="http://schemas.microsoft.com/office/drawing/2016/5/12/chartex" xmlns:cx7="http://schemas.microsoft.com/office/drawing/2016/5/13/chartex" xmlns:cx8="http://schemas.microsoft.com/office/drawing/2016/5/14/chartex" xmlns:mc="http://schemas.openxmlformats.org/markup-compatibility/2006" xmlns:aink="http://schemas.microsoft.com/office/drawing/2016/ink" xmlns:am3d="http://schemas.microsoft.com/office/drawing/2017/model3d" xmlns:o="urn:schemas-microsoft-com:office:office" xmlns:oel="http://schemas.microsoft.com/office/2019/extlst" xmlns:r="http://schemas.openxmlformats.org/officeDocument/2006/relationships" xmlns:m="http://schemas.openxmlformats.org/officeDocument/2006/math" xmlns:v="urn:schemas-microsoft-com:vml" xmlns:wp14="http://schemas.microsoft.com/office/word/2010/wordprocessingDrawing" xmlns:wp="http://schemas.openxmlformats.org/drawingml/2006/wordprocessingDrawing" xmlns:w10="urn:schemas-microsoft-com:office:word" xmlns:w="http://schemas.openxmlformats.org/wordprocessingml/2006/main" xmlns:w14="http://schemas.microsoft.com/office/word/2010/wordml" xmlns:w15="http://schemas.microsoft.com/office/word/2012/wordml" xmlns:w16cex="http://schemas.microsoft.com/office/word/2018/wordml/cex" xmlns:w16cid="http://schemas.microsoft.com/office/word/2016/wordml/cid" xmlns:w16="http://schemas.microsoft.com/office/word/2018/wordml" xmlns:w16sdtdh="http://schemas.microsoft.com/office/word/2020/wordml/sdtdatahash" xmlns:w16se="http://schemas.microsoft.com/office/word/2015/wordml/symex" xmlns:wpg="http://schemas.microsoft.com/office/word/2010/wordprocessingGroup" xmlns:wpi="http://schemas.microsoft.com/office/word/2010/wordprocessingInk" xmlns:wne="http://schemas.microsoft.com/office/word/2006/wordml" xmlns:wps="http://schemas.microsoft.com/office/word/2010/wordprocessingShape" mc:Ignorable="w14 w15 w16se w16cid w16 w16cex w16sdtdh wp14">
+<w:ftr xmlns:wpc="http://schemas.microsoft.com/office/word/2010/wordprocessingCanvas" xmlns:cx="http://schemas.microsoft.com/office/drawing/2014/chartex" xmlns:cx1="http://schemas.microsoft.com/office/drawing/2015/9/8/chartex" xmlns:cx2="http://schemas.microsoft.com/office/drawing/2015/10/21/chartex" xmlns:cx3="http://schemas.microsoft.com/office/drawing/2016/5/9/chartex" xmlns:cx4="http://schemas.microsoft.com/office/drawing/2016/5/10/chartex" xmlns:cx5="http://schemas.microsoft.com/office/drawing/2016/5/11/chartex" xmlns:cx6="http://schemas.microsoft.com/office/drawing/2016/5/12/chartex" xmlns:cx7="http://schemas.microsoft.com/office/drawing/2016/5/13/chartex" xmlns:cx8="http://schemas.microsoft.com/office/drawing/2016/5/14/chartex" xmlns:mc="http://schemas.openxmlformats.org/markup-compatibility/2006" xmlns:aink="http://schemas.microsoft.com/office/drawing/2016/ink" xmlns:am3d="http://schemas.microsoft.com/office/drawing/2017/model3d" xmlns:o="urn:schemas-microsoft-com:office:office" xmlns:oel="http://schemas.microsoft.com/office/2019/extlst" xmlns:r="http://schemas.openxmlformats.org/officeDocument/2006/relationships" xmlns:m="http://schemas.openxmlformats.org/officeDocument/2006/math" xmlns:v="urn:schemas-microsoft-com:vml" xmlns:wp14="http://schemas.microsoft.com/office/word/2010/wordprocessingDrawing" xmlns:wp="http://schemas.openxmlformats.org/drawingml/2006/wordprocessingDrawing" xmlns:w10="urn:schemas-microsoft-com:office:word" xmlns:w="http://schemas.openxmlformats.org/wordprocessingml/2006/main" xmlns:w14="http://schemas.microsoft.com/office/word/2010/wordml" xmlns:w15="http://schemas.microsoft.com/office/word/2012/wordml" xmlns:w16cex="http://schemas.microsoft.com/office/word/2018/wordml/cex" xmlns:w16cid="http://schemas.microsoft.com/office/word/2016/wordml/cid" xmlns:w16="http://schemas.microsoft.com/office/word/2018/wordml" xmlns:w16du="http://schemas.microsoft.com/office/word/2023/wordml/word16du" xmlns:w16sdtdh="http://schemas.microsoft.com/office/word/2020/wordml/sdtdatahash" xmlns:w16se="http://schemas.microsoft.com/office/word/2015/wordml/symex" xmlns:wpg="http://schemas.microsoft.com/office/word/2010/wordprocessingGroup" xmlns:wpi="http://schemas.microsoft.com/office/word/2010/wordprocessingInk" xmlns:wne="http://schemas.microsoft.com/office/word/2006/wordml" xmlns:wps="http://schemas.microsoft.com/office/word/2010/wordprocessingShape" mc:Ignorable="w14 w15 w16se w16cid w16 w16cex w16sdtdh wp14">
   <w:sdt>
     <w:sdtPr>
       <w:id w:val="419533669"/>
@@ -1815,7 +2009,7 @@
 </file>
 
 <file path=word/footer3.xml><?xml version="1.0" encoding="utf-8"?>
-<w:ftr xmlns:wpc="http://schemas.microsoft.com/office/word/2010/wordprocessingCanvas" xmlns:cx="http://schemas.microsoft.com/office/drawing/2014/chartex" xmlns:cx1="http://schemas.microsoft.com/office/drawing/2015/9/8/chartex" xmlns:cx2="http://schemas.microsoft.com/office/drawing/2015/10/21/chartex" xmlns:cx3="http://schemas.microsoft.com/office/drawing/2016/5/9/chartex" xmlns:cx4="http://schemas.microsoft.com/office/drawing/2016/5/10/chartex" xmlns:cx5="http://schemas.microsoft.com/office/drawing/2016/5/11/chartex" xmlns:cx6="http://schemas.microsoft.com/office/drawing/2016/5/12/chartex" xmlns:cx7="http://schemas.microsoft.com/office/drawing/2016/5/13/chartex" xmlns:cx8="http://schemas.microsoft.com/office/drawing/2016/5/14/chartex" xmlns:mc="http://schemas.openxmlformats.org/markup-compatibility/2006" xmlns:aink="http://schemas.microsoft.com/office/drawing/2016/ink" xmlns:am3d="http://schemas.microsoft.com/office/drawing/2017/model3d" xmlns:o="urn:schemas-microsoft-com:office:office" xmlns:oel="http://schemas.microsoft.com/office/2019/extlst" xmlns:r="http://schemas.openxmlformats.org/officeDocument/2006/relationships" xmlns:m="http://schemas.openxmlformats.org/officeDocument/2006/math" xmlns:v="urn:schemas-microsoft-com:vml" xmlns:wp14="http://schemas.microsoft.com/office/word/2010/wordprocessingDrawing" xmlns:wp="http://schemas.openxmlformats.org/drawingml/2006/wordprocessingDrawing" xmlns:w10="urn:schemas-microsoft-com:office:word" xmlns:w="http://schemas.openxmlformats.org/wordprocessingml/2006/main" xmlns:w14="http://schemas.microsoft.com/office/word/2010/wordml" xmlns:w15="http://schemas.microsoft.com/office/word/2012/wordml" xmlns:w16cex="http://schemas.microsoft.com/office/word/2018/wordml/cex" xmlns:w16cid="http://schemas.microsoft.com/office/word/2016/wordml/cid" xmlns:w16="http://schemas.microsoft.com/office/word/2018/wordml" xmlns:w16sdtdh="http://schemas.microsoft.com/office/word/2020/wordml/sdtdatahash" xmlns:w16se="http://schemas.microsoft.com/office/word/2015/wordml/symex" xmlns:wpg="http://schemas.microsoft.com/office/word/2010/wordprocessingGroup" xmlns:wpi="http://schemas.microsoft.com/office/word/2010/wordprocessingInk" xmlns:wne="http://schemas.microsoft.com/office/word/2006/wordml" xmlns:wps="http://schemas.microsoft.com/office/word/2010/wordprocessingShape" mc:Ignorable="w14 w15 w16se w16cid w16 w16cex w16sdtdh wp14">
+<w:ftr xmlns:wpc="http://schemas.microsoft.com/office/word/2010/wordprocessingCanvas" xmlns:cx="http://schemas.microsoft.com/office/drawing/2014/chartex" xmlns:cx1="http://schemas.microsoft.com/office/drawing/2015/9/8/chartex" xmlns:cx2="http://schemas.microsoft.com/office/drawing/2015/10/21/chartex" xmlns:cx3="http://schemas.microsoft.com/office/drawing/2016/5/9/chartex" xmlns:cx4="http://schemas.microsoft.com/office/drawing/2016/5/10/chartex" xmlns:cx5="http://schemas.microsoft.com/office/drawing/2016/5/11/chartex" xmlns:cx6="http://schemas.microsoft.com/office/drawing/2016/5/12/chartex" xmlns:cx7="http://schemas.microsoft.com/office/drawing/2016/5/13/chartex" xmlns:cx8="http://schemas.microsoft.com/office/drawing/2016/5/14/chartex" xmlns:mc="http://schemas.openxmlformats.org/markup-compatibility/2006" xmlns:aink="http://schemas.microsoft.com/office/drawing/2016/ink" xmlns:am3d="http://schemas.microsoft.com/office/drawing/2017/model3d" xmlns:o="urn:schemas-microsoft-com:office:office" xmlns:oel="http://schemas.microsoft.com/office/2019/extlst" xmlns:r="http://schemas.openxmlformats.org/officeDocument/2006/relationships" xmlns:m="http://schemas.openxmlformats.org/officeDocument/2006/math" xmlns:v="urn:schemas-microsoft-com:vml" xmlns:wp14="http://schemas.microsoft.com/office/word/2010/wordprocessingDrawing" xmlns:wp="http://schemas.openxmlformats.org/drawingml/2006/wordprocessingDrawing" xmlns:w10="urn:schemas-microsoft-com:office:word" xmlns:w="http://schemas.openxmlformats.org/wordprocessingml/2006/main" xmlns:w14="http://schemas.microsoft.com/office/word/2010/wordml" xmlns:w15="http://schemas.microsoft.com/office/word/2012/wordml" xmlns:w16cex="http://schemas.microsoft.com/office/word/2018/wordml/cex" xmlns:w16cid="http://schemas.microsoft.com/office/word/2016/wordml/cid" xmlns:w16="http://schemas.microsoft.com/office/word/2018/wordml" xmlns:w16du="http://schemas.microsoft.com/office/word/2023/wordml/word16du" xmlns:w16sdtdh="http://schemas.microsoft.com/office/word/2020/wordml/sdtdatahash" xmlns:w16se="http://schemas.microsoft.com/office/word/2015/wordml/symex" xmlns:wpg="http://schemas.microsoft.com/office/word/2010/wordprocessingGroup" xmlns:wpi="http://schemas.microsoft.com/office/word/2010/wordprocessingInk" xmlns:wne="http://schemas.microsoft.com/office/word/2006/wordml" xmlns:wps="http://schemas.microsoft.com/office/word/2010/wordprocessingShape" mc:Ignorable="w14 w15 w16se w16cid w16 w16cex w16sdtdh wp14">
   <w:p>
     <w:pPr>
       <w:pStyle w:val="Footer"/>
@@ -1825,7 +2019,7 @@
 </file>
 
 <file path=word/footnotes.xml><?xml version="1.0" encoding="utf-8"?>
-<w:footnotes xmlns:wpc="http://schemas.microsoft.com/office/word/2010/wordprocessingCanvas" xmlns:cx="http://schemas.microsoft.com/office/drawing/2014/chartex" xmlns:cx1="http://schemas.microsoft.com/office/drawing/2015/9/8/chartex" xmlns:cx2="http://schemas.microsoft.com/office/drawing/2015/10/21/chartex" xmlns:cx3="http://schemas.microsoft.com/office/drawing/2016/5/9/chartex" xmlns:cx4="http://schemas.microsoft.com/office/drawing/2016/5/10/chartex" xmlns:cx5="http://schemas.microsoft.com/office/drawing/2016/5/11/chartex" xmlns:cx6="http://schemas.microsoft.com/office/drawing/2016/5/12/chartex" xmlns:cx7="http://schemas.microsoft.com/office/drawing/2016/5/13/chartex" xmlns:cx8="http://schemas.microsoft.com/office/drawing/2016/5/14/chartex" xmlns:mc="http://schemas.openxmlformats.org/markup-compatibility/2006" xmlns:aink="http://schemas.microsoft.com/office/drawing/2016/ink" xmlns:am3d="http://schemas.microsoft.com/office/drawing/2017/model3d" xmlns:o="urn:schemas-microsoft-com:office:office" xmlns:oel="http://schemas.microsoft.com/office/2019/extlst" xmlns:r="http://schemas.openxmlformats.org/officeDocument/2006/relationships" xmlns:m="http://schemas.openxmlformats.org/officeDocument/2006/math" xmlns:v="urn:schemas-microsoft-com:vml" xmlns:wp14="http://schemas.microsoft.com/office/word/2010/wordprocessingDrawing" xmlns:wp="http://schemas.openxmlformats.org/drawingml/2006/wordprocessingDrawing" xmlns:w10="urn:schemas-microsoft-com:office:word" xmlns:w="http://schemas.openxmlformats.org/wordprocessingml/2006/main" xmlns:w14="http://schemas.microsoft.com/office/word/2010/wordml" xmlns:w15="http://schemas.microsoft.com/office/word/2012/wordml" xmlns:w16cex="http://schemas.microsoft.com/office/word/2018/wordml/cex" xmlns:w16cid="http://schemas.microsoft.com/office/word/2016/wordml/cid" xmlns:w16="http://schemas.microsoft.com/office/word/2018/wordml" xmlns:w16sdtdh="http://schemas.microsoft.com/office/word/2020/wordml/sdtdatahash" xmlns:w16se="http://schemas.microsoft.com/office/word/2015/wordml/symex" xmlns:wpg="http://schemas.microsoft.com/office/word/2010/wordprocessingGroup" xmlns:wpi="http://schemas.microsoft.com/office/word/2010/wordprocessingInk" xmlns:wne="http://schemas.microsoft.com/office/word/2006/wordml" xmlns:wps="http://schemas.microsoft.com/office/word/2010/wordprocessingShape" mc:Ignorable="w14 w15 w16se w16cid w16 w16cex w16sdtdh wp14">
+<w:footnotes xmlns:wpc="http://schemas.microsoft.com/office/word/2010/wordprocessingCanvas" xmlns:cx="http://schemas.microsoft.com/office/drawing/2014/chartex" xmlns:cx1="http://schemas.microsoft.com/office/drawing/2015/9/8/chartex" xmlns:cx2="http://schemas.microsoft.com/office/drawing/2015/10/21/chartex" xmlns:cx3="http://schemas.microsoft.com/office/drawing/2016/5/9/chartex" xmlns:cx4="http://schemas.microsoft.com/office/drawing/2016/5/10/chartex" xmlns:cx5="http://schemas.microsoft.com/office/drawing/2016/5/11/chartex" xmlns:cx6="http://schemas.microsoft.com/office/drawing/2016/5/12/chartex" xmlns:cx7="http://schemas.microsoft.com/office/drawing/2016/5/13/chartex" xmlns:cx8="http://schemas.microsoft.com/office/drawing/2016/5/14/chartex" xmlns:mc="http://schemas.openxmlformats.org/markup-compatibility/2006" xmlns:aink="http://schemas.microsoft.com/office/drawing/2016/ink" xmlns:am3d="http://schemas.microsoft.com/office/drawing/2017/model3d" xmlns:o="urn:schemas-microsoft-com:office:office" xmlns:oel="http://schemas.microsoft.com/office/2019/extlst" xmlns:r="http://schemas.openxmlformats.org/officeDocument/2006/relationships" xmlns:m="http://schemas.openxmlformats.org/officeDocument/2006/math" xmlns:v="urn:schemas-microsoft-com:vml" xmlns:wp14="http://schemas.microsoft.com/office/word/2010/wordprocessingDrawing" xmlns:wp="http://schemas.openxmlformats.org/drawingml/2006/wordprocessingDrawing" xmlns:w10="urn:schemas-microsoft-com:office:word" xmlns:w="http://schemas.openxmlformats.org/wordprocessingml/2006/main" xmlns:w14="http://schemas.microsoft.com/office/word/2010/wordml" xmlns:w15="http://schemas.microsoft.com/office/word/2012/wordml" xmlns:w16cex="http://schemas.microsoft.com/office/word/2018/wordml/cex" xmlns:w16cid="http://schemas.microsoft.com/office/word/2016/wordml/cid" xmlns:w16="http://schemas.microsoft.com/office/word/2018/wordml" xmlns:w16du="http://schemas.microsoft.com/office/word/2023/wordml/word16du" xmlns:w16sdtdh="http://schemas.microsoft.com/office/word/2020/wordml/sdtdatahash" xmlns:w16se="http://schemas.microsoft.com/office/word/2015/wordml/symex" xmlns:wpg="http://schemas.microsoft.com/office/word/2010/wordprocessingGroup" xmlns:wpi="http://schemas.microsoft.com/office/word/2010/wordprocessingInk" xmlns:wne="http://schemas.microsoft.com/office/word/2006/wordml" xmlns:wps="http://schemas.microsoft.com/office/word/2010/wordprocessingShape" mc:Ignorable="w14 w15 w16se w16cid w16 w16cex w16sdtdh wp14">
   <w:footnote w:type="separator" w:id="-1">
     <w:p>
       <w:pPr>
@@ -1850,7 +2044,7 @@
 </file>
 
 <file path=word/header1.xml><?xml version="1.0" encoding="utf-8"?>
-<w:hdr xmlns:wpc="http://schemas.microsoft.com/office/word/2010/wordprocessingCanvas" xmlns:cx="http://schemas.microsoft.com/office/drawing/2014/chartex" xmlns:cx1="http://schemas.microsoft.com/office/drawing/2015/9/8/chartex" xmlns:cx2="http://schemas.microsoft.com/office/drawing/2015/10/21/chartex" xmlns:cx3="http://schemas.microsoft.com/office/drawing/2016/5/9/chartex" xmlns:cx4="http://schemas.microsoft.com/office/drawing/2016/5/10/chartex" xmlns:cx5="http://schemas.microsoft.com/office/drawing/2016/5/11/chartex" xmlns:cx6="http://schemas.microsoft.com/office/drawing/2016/5/12/chartex" xmlns:cx7="http://schemas.microsoft.com/office/drawing/2016/5/13/chartex" xmlns:cx8="http://schemas.microsoft.com/office/drawing/2016/5/14/chartex" xmlns:mc="http://schemas.openxmlformats.org/markup-compatibility/2006" xmlns:aink="http://schemas.microsoft.com/office/drawing/2016/ink" xmlns:am3d="http://schemas.microsoft.com/office/drawing/2017/model3d" xmlns:o="urn:schemas-microsoft-com:office:office" xmlns:oel="http://schemas.microsoft.com/office/2019/extlst" xmlns:r="http://schemas.openxmlformats.org/officeDocument/2006/relationships" xmlns:m="http://schemas.openxmlformats.org/officeDocument/2006/math" xmlns:v="urn:schemas-microsoft-com:vml" xmlns:wp14="http://schemas.microsoft.com/office/word/2010/wordprocessingDrawing" xmlns:wp="http://schemas.openxmlformats.org/drawingml/2006/wordprocessingDrawing" xmlns:w10="urn:schemas-microsoft-com:office:word" xmlns:w="http://schemas.openxmlformats.org/wordprocessingml/2006/main" xmlns:w14="http://schemas.microsoft.com/office/word/2010/wordml" xmlns:w15="http://schemas.microsoft.com/office/word/2012/wordml" xmlns:w16cex="http://schemas.microsoft.com/office/word/2018/wordml/cex" xmlns:w16cid="http://schemas.microsoft.com/office/word/2016/wordml/cid" xmlns:w16="http://schemas.microsoft.com/office/word/2018/wordml" xmlns:w16sdtdh="http://schemas.microsoft.com/office/word/2020/wordml/sdtdatahash" xmlns:w16se="http://schemas.microsoft.com/office/word/2015/wordml/symex" xmlns:wpg="http://schemas.microsoft.com/office/word/2010/wordprocessingGroup" xmlns:wpi="http://schemas.microsoft.com/office/word/2010/wordprocessingInk" xmlns:wne="http://schemas.microsoft.com/office/word/2006/wordml" xmlns:wps="http://schemas.microsoft.com/office/word/2010/wordprocessingShape" mc:Ignorable="w14 w15 w16se w16cid w16 w16cex w16sdtdh wp14">
+<w:hdr xmlns:wpc="http://schemas.microsoft.com/office/word/2010/wordprocessingCanvas" xmlns:cx="http://schemas.microsoft.com/office/drawing/2014/chartex" xmlns:cx1="http://schemas.microsoft.com/office/drawing/2015/9/8/chartex" xmlns:cx2="http://schemas.microsoft.com/office/drawing/2015/10/21/chartex" xmlns:cx3="http://schemas.microsoft.com/office/drawing/2016/5/9/chartex" xmlns:cx4="http://schemas.microsoft.com/office/drawing/2016/5/10/chartex" xmlns:cx5="http://schemas.microsoft.com/office/drawing/2016/5/11/chartex" xmlns:cx6="http://schemas.microsoft.com/office/drawing/2016/5/12/chartex" xmlns:cx7="http://schemas.microsoft.com/office/drawing/2016/5/13/chartex" xmlns:cx8="http://schemas.microsoft.com/office/drawing/2016/5/14/chartex" xmlns:mc="http://schemas.openxmlformats.org/markup-compatibility/2006" xmlns:aink="http://schemas.microsoft.com/office/drawing/2016/ink" xmlns:am3d="http://schemas.microsoft.com/office/drawing/2017/model3d" xmlns:o="urn:schemas-microsoft-com:office:office" xmlns:oel="http://schemas.microsoft.com/office/2019/extlst" xmlns:r="http://schemas.openxmlformats.org/officeDocument/2006/relationships" xmlns:m="http://schemas.openxmlformats.org/officeDocument/2006/math" xmlns:v="urn:schemas-microsoft-com:vml" xmlns:wp14="http://schemas.microsoft.com/office/word/2010/wordprocessingDrawing" xmlns:wp="http://schemas.openxmlformats.org/drawingml/2006/wordprocessingDrawing" xmlns:w10="urn:schemas-microsoft-com:office:word" xmlns:w="http://schemas.openxmlformats.org/wordprocessingml/2006/main" xmlns:w14="http://schemas.microsoft.com/office/word/2010/wordml" xmlns:w15="http://schemas.microsoft.com/office/word/2012/wordml" xmlns:w16cex="http://schemas.microsoft.com/office/word/2018/wordml/cex" xmlns:w16cid="http://schemas.microsoft.com/office/word/2016/wordml/cid" xmlns:w16="http://schemas.microsoft.com/office/word/2018/wordml" xmlns:w16du="http://schemas.microsoft.com/office/word/2023/wordml/word16du" xmlns:w16sdtdh="http://schemas.microsoft.com/office/word/2020/wordml/sdtdatahash" xmlns:w16se="http://schemas.microsoft.com/office/word/2015/wordml/symex" xmlns:wpg="http://schemas.microsoft.com/office/word/2010/wordprocessingGroup" xmlns:wpi="http://schemas.microsoft.com/office/word/2010/wordprocessingInk" xmlns:wne="http://schemas.microsoft.com/office/word/2006/wordml" xmlns:wps="http://schemas.microsoft.com/office/word/2010/wordprocessingShape" mc:Ignorable="w14 w15 w16se w16cid w16 w16cex w16sdtdh wp14">
   <w:p>
     <w:pPr>
       <w:pStyle w:val="Header"/>
@@ -1860,7 +2054,7 @@
 </file>
 
 <file path=word/header2.xml><?xml version="1.0" encoding="utf-8"?>
-<w:hdr xmlns:wpc="http://schemas.microsoft.com/office/word/2010/wordprocessingCanvas" xmlns:cx="http://schemas.microsoft.com/office/drawing/2014/chartex" xmlns:cx1="http://schemas.microsoft.com/office/drawing/2015/9/8/chartex" xmlns:cx2="http://schemas.microsoft.com/office/drawing/2015/10/21/chartex" xmlns:cx3="http://schemas.microsoft.com/office/drawing/2016/5/9/chartex" xmlns:cx4="http://schemas.microsoft.com/office/drawing/2016/5/10/chartex" xmlns:cx5="http://schemas.microsoft.com/office/drawing/2016/5/11/chartex" xmlns:cx6="http://schemas.microsoft.com/office/drawing/2016/5/12/chartex" xmlns:cx7="http://schemas.microsoft.com/office/drawing/2016/5/13/chartex" xmlns:cx8="http://schemas.microsoft.com/office/drawing/2016/5/14/chartex" xmlns:mc="http://schemas.openxmlformats.org/markup-compatibility/2006" xmlns:aink="http://schemas.microsoft.com/office/drawing/2016/ink" xmlns:am3d="http://schemas.microsoft.com/office/drawing/2017/model3d" xmlns:o="urn:schemas-microsoft-com:office:office" xmlns:oel="http://schemas.microsoft.com/office/2019/extlst" xmlns:r="http://schemas.openxmlformats.org/officeDocument/2006/relationships" xmlns:m="http://schemas.openxmlformats.org/officeDocument/2006/math" xmlns:v="urn:schemas-microsoft-com:vml" xmlns:wp14="http://schemas.microsoft.com/office/word/2010/wordprocessingDrawing" xmlns:wp="http://schemas.openxmlformats.org/drawingml/2006/wordprocessingDrawing" xmlns:w10="urn:schemas-microsoft-com:office:word" xmlns:w="http://schemas.openxmlformats.org/wordprocessingml/2006/main" xmlns:w14="http://schemas.microsoft.com/office/word/2010/wordml" xmlns:w15="http://schemas.microsoft.com/office/word/2012/wordml" xmlns:w16cex="http://schemas.microsoft.com/office/word/2018/wordml/cex" xmlns:w16cid="http://schemas.microsoft.com/office/word/2016/wordml/cid" xmlns:w16="http://schemas.microsoft.com/office/word/2018/wordml" xmlns:w16sdtdh="http://schemas.microsoft.com/office/word/2020/wordml/sdtdatahash" xmlns:w16se="http://schemas.microsoft.com/office/word/2015/wordml/symex" xmlns:wpg="http://schemas.microsoft.com/office/word/2010/wordprocessingGroup" xmlns:wpi="http://schemas.microsoft.com/office/word/2010/wordprocessingInk" xmlns:wne="http://schemas.microsoft.com/office/word/2006/wordml" xmlns:wps="http://schemas.microsoft.com/office/word/2010/wordprocessingShape" mc:Ignorable="w14 w15 w16se w16cid w16 w16cex w16sdtdh wp14">
+<w:hdr xmlns:wpc="http://schemas.microsoft.com/office/word/2010/wordprocessingCanvas" xmlns:cx="http://schemas.microsoft.com/office/drawing/2014/chartex" xmlns:cx1="http://schemas.microsoft.com/office/drawing/2015/9/8/chartex" xmlns:cx2="http://schemas.microsoft.com/office/drawing/2015/10/21/chartex" xmlns:cx3="http://schemas.microsoft.com/office/drawing/2016/5/9/chartex" xmlns:cx4="http://schemas.microsoft.com/office/drawing/2016/5/10/chartex" xmlns:cx5="http://schemas.microsoft.com/office/drawing/2016/5/11/chartex" xmlns:cx6="http://schemas.microsoft.com/office/drawing/2016/5/12/chartex" xmlns:cx7="http://schemas.microsoft.com/office/drawing/2016/5/13/chartex" xmlns:cx8="http://schemas.microsoft.com/office/drawing/2016/5/14/chartex" xmlns:mc="http://schemas.openxmlformats.org/markup-compatibility/2006" xmlns:aink="http://schemas.microsoft.com/office/drawing/2016/ink" xmlns:am3d="http://schemas.microsoft.com/office/drawing/2017/model3d" xmlns:o="urn:schemas-microsoft-com:office:office" xmlns:oel="http://schemas.microsoft.com/office/2019/extlst" xmlns:r="http://schemas.openxmlformats.org/officeDocument/2006/relationships" xmlns:m="http://schemas.openxmlformats.org/officeDocument/2006/math" xmlns:v="urn:schemas-microsoft-com:vml" xmlns:wp14="http://schemas.microsoft.com/office/word/2010/wordprocessingDrawing" xmlns:wp="http://schemas.openxmlformats.org/drawingml/2006/wordprocessingDrawing" xmlns:w10="urn:schemas-microsoft-com:office:word" xmlns:w="http://schemas.openxmlformats.org/wordprocessingml/2006/main" xmlns:w14="http://schemas.microsoft.com/office/word/2010/wordml" xmlns:w15="http://schemas.microsoft.com/office/word/2012/wordml" xmlns:w16cex="http://schemas.microsoft.com/office/word/2018/wordml/cex" xmlns:w16cid="http://schemas.microsoft.com/office/word/2016/wordml/cid" xmlns:w16="http://schemas.microsoft.com/office/word/2018/wordml" xmlns:w16du="http://schemas.microsoft.com/office/word/2023/wordml/word16du" xmlns:w16sdtdh="http://schemas.microsoft.com/office/word/2020/wordml/sdtdatahash" xmlns:w16se="http://schemas.microsoft.com/office/word/2015/wordml/symex" xmlns:wpg="http://schemas.microsoft.com/office/word/2010/wordprocessingGroup" xmlns:wpi="http://schemas.microsoft.com/office/word/2010/wordprocessingInk" xmlns:wne="http://schemas.microsoft.com/office/word/2006/wordml" xmlns:wps="http://schemas.microsoft.com/office/word/2010/wordprocessingShape" mc:Ignorable="w14 w15 w16se w16cid w16 w16cex w16sdtdh wp14">
   <w:p>
     <w:pPr>
       <w:pStyle w:val="Header"/>
@@ -1870,7 +2064,7 @@
 </file>
 
 <file path=word/header3.xml><?xml version="1.0" encoding="utf-8"?>
-<w:hdr xmlns:wpc="http://schemas.microsoft.com/office/word/2010/wordprocessingCanvas" xmlns:cx="http://schemas.microsoft.com/office/drawing/2014/chartex" xmlns:cx1="http://schemas.microsoft.com/office/drawing/2015/9/8/chartex" xmlns:cx2="http://schemas.microsoft.com/office/drawing/2015/10/21/chartex" xmlns:cx3="http://schemas.microsoft.com/office/drawing/2016/5/9/chartex" xmlns:cx4="http://schemas.microsoft.com/office/drawing/2016/5/10/chartex" xmlns:cx5="http://schemas.microsoft.com/office/drawing/2016/5/11/chartex" xmlns:cx6="http://schemas.microsoft.com/office/drawing/2016/5/12/chartex" xmlns:cx7="http://schemas.microsoft.com/office/drawing/2016/5/13/chartex" xmlns:cx8="http://schemas.microsoft.com/office/drawing/2016/5/14/chartex" xmlns:mc="http://schemas.openxmlformats.org/markup-compatibility/2006" xmlns:aink="http://schemas.microsoft.com/office/drawing/2016/ink" xmlns:am3d="http://schemas.microsoft.com/office/drawing/2017/model3d" xmlns:o="urn:schemas-microsoft-com:office:office" xmlns:oel="http://schemas.microsoft.com/office/2019/extlst" xmlns:r="http://schemas.openxmlformats.org/officeDocument/2006/relationships" xmlns:m="http://schemas.openxmlformats.org/officeDocument/2006/math" xmlns:v="urn:schemas-microsoft-com:vml" xmlns:wp14="http://schemas.microsoft.com/office/word/2010/wordprocessingDrawing" xmlns:wp="http://schemas.openxmlformats.org/drawingml/2006/wordprocessingDrawing" xmlns:w10="urn:schemas-microsoft-com:office:word" xmlns:w="http://schemas.openxmlformats.org/wordprocessingml/2006/main" xmlns:w14="http://schemas.microsoft.com/office/word/2010/wordml" xmlns:w15="http://schemas.microsoft.com/office/word/2012/wordml" xmlns:w16cex="http://schemas.microsoft.com/office/word/2018/wordml/cex" xmlns:w16cid="http://schemas.microsoft.com/office/word/2016/wordml/cid" xmlns:w16="http://schemas.microsoft.com/office/word/2018/wordml" xmlns:w16sdtdh="http://schemas.microsoft.com/office/word/2020/wordml/sdtdatahash" xmlns:w16se="http://schemas.microsoft.com/office/word/2015/wordml/symex" xmlns:wpg="http://schemas.microsoft.com/office/word/2010/wordprocessingGroup" xmlns:wpi="http://schemas.microsoft.com/office/word/2010/wordprocessingInk" xmlns:wne="http://schemas.microsoft.com/office/word/2006/wordml" xmlns:wps="http://schemas.microsoft.com/office/word/2010/wordprocessingShape" mc:Ignorable="w14 w15 w16se w16cid w16 w16cex w16sdtdh wp14">
+<w:hdr xmlns:wpc="http://schemas.microsoft.com/office/word/2010/wordprocessingCanvas" xmlns:cx="http://schemas.microsoft.com/office/drawing/2014/chartex" xmlns:cx1="http://schemas.microsoft.com/office/drawing/2015/9/8/chartex" xmlns:cx2="http://schemas.microsoft.com/office/drawing/2015/10/21/chartex" xmlns:cx3="http://schemas.microsoft.com/office/drawing/2016/5/9/chartex" xmlns:cx4="http://schemas.microsoft.com/office/drawing/2016/5/10/chartex" xmlns:cx5="http://schemas.microsoft.com/office/drawing/2016/5/11/chartex" xmlns:cx6="http://schemas.microsoft.com/office/drawing/2016/5/12/chartex" xmlns:cx7="http://schemas.microsoft.com/office/drawing/2016/5/13/chartex" xmlns:cx8="http://schemas.microsoft.com/office/drawing/2016/5/14/chartex" xmlns:mc="http://schemas.openxmlformats.org/markup-compatibility/2006" xmlns:aink="http://schemas.microsoft.com/office/drawing/2016/ink" xmlns:am3d="http://schemas.microsoft.com/office/drawing/2017/model3d" xmlns:o="urn:schemas-microsoft-com:office:office" xmlns:oel="http://schemas.microsoft.com/office/2019/extlst" xmlns:r="http://schemas.openxmlformats.org/officeDocument/2006/relationships" xmlns:m="http://schemas.openxmlformats.org/officeDocument/2006/math" xmlns:v="urn:schemas-microsoft-com:vml" xmlns:wp14="http://schemas.microsoft.com/office/word/2010/wordprocessingDrawing" xmlns:wp="http://schemas.openxmlformats.org/drawingml/2006/wordprocessingDrawing" xmlns:w10="urn:schemas-microsoft-com:office:word" xmlns:w="http://schemas.openxmlformats.org/wordprocessingml/2006/main" xmlns:w14="http://schemas.microsoft.com/office/word/2010/wordml" xmlns:w15="http://schemas.microsoft.com/office/word/2012/wordml" xmlns:w16cex="http://schemas.microsoft.com/office/word/2018/wordml/cex" xmlns:w16cid="http://schemas.microsoft.com/office/word/2016/wordml/cid" xmlns:w16="http://schemas.microsoft.com/office/word/2018/wordml" xmlns:w16du="http://schemas.microsoft.com/office/word/2023/wordml/word16du" xmlns:w16sdtdh="http://schemas.microsoft.com/office/word/2020/wordml/sdtdatahash" xmlns:w16se="http://schemas.microsoft.com/office/word/2015/wordml/symex" xmlns:wpg="http://schemas.microsoft.com/office/word/2010/wordprocessingGroup" xmlns:wpi="http://schemas.microsoft.com/office/word/2010/wordprocessingInk" xmlns:wne="http://schemas.microsoft.com/office/word/2006/wordml" xmlns:wps="http://schemas.microsoft.com/office/word/2010/wordprocessingShape" mc:Ignorable="w14 w15 w16se w16cid w16 w16cex w16sdtdh wp14">
   <w:p>
     <w:pPr>
       <w:pStyle w:val="Header"/>
@@ -1880,7 +2074,7 @@
 </file>
 
 <file path=word/numbering.xml><?xml version="1.0" encoding="utf-8"?>
-<w:numbering xmlns:wpc="http://schemas.microsoft.com/office/word/2010/wordprocessingCanvas" xmlns:cx="http://schemas.microsoft.com/office/drawing/2014/chartex" xmlns:cx1="http://schemas.microsoft.com/office/drawing/2015/9/8/chartex" xmlns:cx2="http://schemas.microsoft.com/office/drawing/2015/10/21/chartex" xmlns:cx3="http://schemas.microsoft.com/office/drawing/2016/5/9/chartex" xmlns:cx4="http://schemas.microsoft.com/office/drawing/2016/5/10/chartex" xmlns:cx5="http://schemas.microsoft.com/office/drawing/2016/5/11/chartex" xmlns:cx6="http://schemas.microsoft.com/office/drawing/2016/5/12/chartex" xmlns:cx7="http://schemas.microsoft.com/office/drawing/2016/5/13/chartex" xmlns:cx8="http://schemas.microsoft.com/office/drawing/2016/5/14/chartex" xmlns:mc="http://schemas.openxmlformats.org/markup-compatibility/2006" xmlns:aink="http://schemas.microsoft.com/office/drawing/2016/ink" xmlns:am3d="http://schemas.microsoft.com/office/drawing/2017/model3d" xmlns:o="urn:schemas-microsoft-com:office:office" xmlns:oel="http://schemas.microsoft.com/office/2019/extlst" xmlns:r="http://schemas.openxmlformats.org/officeDocument/2006/relationships" xmlns:m="http://schemas.openxmlformats.org/officeDocument/2006/math" xmlns:v="urn:schemas-microsoft-com:vml" xmlns:wp14="http://schemas.microsoft.com/office/word/2010/wordprocessingDrawing" xmlns:wp="http://schemas.openxmlformats.org/drawingml/2006/wordprocessingDrawing" xmlns:w10="urn:schemas-microsoft-com:office:word" xmlns:w="http://schemas.openxmlformats.org/wordprocessingml/2006/main" xmlns:w14="http://schemas.microsoft.com/office/word/2010/wordml" xmlns:w15="http://schemas.microsoft.com/office/word/2012/wordml" xmlns:w16cex="http://schemas.microsoft.com/office/word/2018/wordml/cex" xmlns:w16cid="http://schemas.microsoft.com/office/word/2016/wordml/cid" xmlns:w16="http://schemas.microsoft.com/office/word/2018/wordml" xmlns:w16sdtdh="http://schemas.microsoft.com/office/word/2020/wordml/sdtdatahash" xmlns:w16se="http://schemas.microsoft.com/office/word/2015/wordml/symex" xmlns:wpg="http://schemas.microsoft.com/office/word/2010/wordprocessingGroup" xmlns:wpi="http://schemas.microsoft.com/office/word/2010/wordprocessingInk" xmlns:wne="http://schemas.microsoft.com/office/word/2006/wordml" xmlns:wps="http://schemas.microsoft.com/office/word/2010/wordprocessingShape" mc:Ignorable="w14 w15 w16se w16cid w16 w16cex w16sdtdh wp14">
+<w:numbering xmlns:wpc="http://schemas.microsoft.com/office/word/2010/wordprocessingCanvas" xmlns:cx="http://schemas.microsoft.com/office/drawing/2014/chartex" xmlns:cx1="http://schemas.microsoft.com/office/drawing/2015/9/8/chartex" xmlns:cx2="http://schemas.microsoft.com/office/drawing/2015/10/21/chartex" xmlns:cx3="http://schemas.microsoft.com/office/drawing/2016/5/9/chartex" xmlns:cx4="http://schemas.microsoft.com/office/drawing/2016/5/10/chartex" xmlns:cx5="http://schemas.microsoft.com/office/drawing/2016/5/11/chartex" xmlns:cx6="http://schemas.microsoft.com/office/drawing/2016/5/12/chartex" xmlns:cx7="http://schemas.microsoft.com/office/drawing/2016/5/13/chartex" xmlns:cx8="http://schemas.microsoft.com/office/drawing/2016/5/14/chartex" xmlns:mc="http://schemas.openxmlformats.org/markup-compatibility/2006" xmlns:aink="http://schemas.microsoft.com/office/drawing/2016/ink" xmlns:am3d="http://schemas.microsoft.com/office/drawing/2017/model3d" xmlns:o="urn:schemas-microsoft-com:office:office" xmlns:oel="http://schemas.microsoft.com/office/2019/extlst" xmlns:r="http://schemas.openxmlformats.org/officeDocument/2006/relationships" xmlns:m="http://schemas.openxmlformats.org/officeDocument/2006/math" xmlns:v="urn:schemas-microsoft-com:vml" xmlns:wp14="http://schemas.microsoft.com/office/word/2010/wordprocessingDrawing" xmlns:wp="http://schemas.openxmlformats.org/drawingml/2006/wordprocessingDrawing" xmlns:w10="urn:schemas-microsoft-com:office:word" xmlns:w="http://schemas.openxmlformats.org/wordprocessingml/2006/main" xmlns:w14="http://schemas.microsoft.com/office/word/2010/wordml" xmlns:w15="http://schemas.microsoft.com/office/word/2012/wordml" xmlns:w16cex="http://schemas.microsoft.com/office/word/2018/wordml/cex" xmlns:w16cid="http://schemas.microsoft.com/office/word/2016/wordml/cid" xmlns:w16="http://schemas.microsoft.com/office/word/2018/wordml" xmlns:w16du="http://schemas.microsoft.com/office/word/2023/wordml/word16du" xmlns:w16sdtdh="http://schemas.microsoft.com/office/word/2020/wordml/sdtdatahash" xmlns:w16se="http://schemas.microsoft.com/office/word/2015/wordml/symex" xmlns:wpg="http://schemas.microsoft.com/office/word/2010/wordprocessingGroup" xmlns:wpi="http://schemas.microsoft.com/office/word/2010/wordprocessingInk" xmlns:wne="http://schemas.microsoft.com/office/word/2006/wordml" xmlns:wps="http://schemas.microsoft.com/office/word/2010/wordprocessingShape" mc:Ignorable="w14 w15 w16se w16cid w16 w16cex w16sdtdh wp14">
   <w:abstractNum w:abstractNumId="0" w15:restartNumberingAfterBreak="0">
     <w:nsid w:val="3BA85EC7"/>
     <w:multiLevelType w:val="hybridMultilevel"/>
@@ -2827,4 +3021,16 @@
     </a:ext>
   </a:extLst>
 </a:theme>
+</file>
+
+<file path=customXml/item1.xml><?xml version="1.0" encoding="utf-8"?>
+<b:Sources xmlns:b="http://schemas.openxmlformats.org/officeDocument/2006/bibliography" xmlns="http://schemas.openxmlformats.org/officeDocument/2006/bibliography" SelectedStyle="\apasixtheditionofficeonline.xsl" StyleName="APA" Version="6"/>
+</file>
+
+<file path=customXml/itemProps1.xml><?xml version="1.0" encoding="utf-8"?>
+<ds:datastoreItem xmlns:ds="http://schemas.openxmlformats.org/officeDocument/2006/customXml" ds:itemID="{D56601A6-D46B-4B23-9183-05CC08AD4A24}">
+  <ds:schemaRefs>
+    <ds:schemaRef ds:uri="http://schemas.openxmlformats.org/officeDocument/2006/bibliography"/>
+  </ds:schemaRefs>
+</ds:datastoreItem>
 </file>
</xml_diff>

<commit_message>
[Big Orange] - Major upgrade of CPU to LattePanda 3 Delta - Reorgnize repo to have submodules - Checkout repo directly to deployment location in miniconda env - created install.bat to capture all installation steps. - moved SLAMTEC maps and location pkl files to maps directory - Initialize chatbot by default on startup     - send any unhandled voice command to chatbot     - if certain phrases like "you see" or "identify this" are heard, then take picture and send to chatbot     - require wake word while chatbot is active     - updated deprecated chatbot OpenAI API call - fixed any problems with tests and updated all tests in tests folder to run from their location - moved reference files to reference dir - renamed unittest.py because of conflict with some installed libraries.
</commit_message>
<xml_diff>
--- a/doc/Big Orange Command List.docx
+++ b/doc/Big Orange Command List.docx
@@ -55,7 +55,7 @@
           <w:sz w:val="38"/>
           <w:shd w:fill="auto" w:val="clear"/>
         </w:rPr>
-        <w:t xml:space="preserve">All commands preceded by “Orange”</w:t>
+        <w:t xml:space="preserve">All following commands preceded by “Hey Orange” </w:t>
       </w:r>
     </w:p>
     <w:p>
@@ -85,7 +85,7 @@
           <w:sz w:val="38"/>
           <w:shd w:fill="auto" w:val="clear"/>
         </w:rPr>
-        <w:t xml:space="preserve">Questions not requiring a proceeding “Orange.”</w:t>
+        <w:t xml:space="preserve">Questions not requiring a proceeding “Hey Orange.”</w:t>
       </w:r>
     </w:p>
     <w:p>
@@ -199,15 +199,15 @@
           <w:sz w:val="38"/>
           <w:shd w:fill="auto" w:val="clear"/>
         </w:rPr>
-        <w:t xml:space="preserve">open chat / open chat cloud</w:t>
-      </w:r>
-    </w:p>
-    <w:p>
-      <w:pPr>
-        <w:keepNext w:val="true"/>
-        <w:keepLines w:val="true"/>
-        <w:spacing w:before="40" w:after="0" w:line="259"/>
-        <w:ind w:right="0" w:left="720" w:firstLine="720"/>
+        <w:t xml:space="preserve">enable chatbot / disable chatbot</w:t>
+      </w:r>
+    </w:p>
+    <w:p>
+      <w:pPr>
+        <w:keepNext w:val="true"/>
+        <w:keepLines w:val="true"/>
+        <w:spacing w:before="40" w:after="0" w:line="259"/>
+        <w:ind w:right="0" w:left="0" w:firstLine="720"/>
         <w:jc w:val="left"/>
         <w:rPr>
           <w:rFonts w:ascii="Calibri Light" w:hAnsi="Calibri Light" w:cs="Calibri Light" w:eastAsia="Calibri Light"/>
@@ -235,7 +235,7 @@
         <w:keepNext w:val="true"/>
         <w:keepLines w:val="true"/>
         <w:spacing w:before="40" w:after="0" w:line="259"/>
-        <w:ind w:right="0" w:left="720" w:firstLine="720"/>
+        <w:ind w:right="0" w:left="0" w:firstLine="720"/>
         <w:jc w:val="left"/>
         <w:rPr>
           <w:rFonts w:ascii="Calibri Light" w:hAnsi="Calibri Light" w:cs="Calibri Light" w:eastAsia="Calibri Light"/>
@@ -263,7 +263,7 @@
         <w:keepNext w:val="true"/>
         <w:keepLines w:val="true"/>
         <w:spacing w:before="40" w:after="0" w:line="259"/>
-        <w:ind w:right="0" w:left="720" w:firstLine="720"/>
+        <w:ind w:right="0" w:left="0" w:firstLine="720"/>
         <w:jc w:val="left"/>
         <w:rPr>
           <w:rFonts w:ascii="Calibri Light" w:hAnsi="Calibri Light" w:cs="Calibri Light" w:eastAsia="Calibri Light"/>
@@ -285,6 +285,7 @@
         </w:rPr>
         <w:t xml:space="preserve">show log</w:t>
         <w:br/>
+        <w:tab/>
         <w:t xml:space="preserve">open weather chat</w:t>
       </w:r>
     </w:p>
@@ -509,11 +510,7 @@
           <w:sz w:val="38"/>
           <w:shd w:fill="auto" w:val="clear"/>
         </w:rPr>
-        <w:t xml:space="preserve">what is your </w:t>
-        <w:tab/>
-        <w:t xml:space="preserve">status?</w:t>
-        <w:br/>
-        <w:t xml:space="preserve">ask google, &lt;question to google&gt;?</w:t>
+        <w:t xml:space="preserve">what is your status?</w:t>
       </w:r>
     </w:p>
     <w:p>
@@ -1903,6 +1900,62 @@
       <w:pPr>
         <w:keepNext w:val="true"/>
         <w:keepLines w:val="true"/>
+        <w:spacing w:before="40" w:after="0" w:line="259"/>
+        <w:ind w:right="0" w:left="720" w:firstLine="0"/>
+        <w:jc w:val="left"/>
+        <w:rPr>
+          <w:rFonts w:ascii="Calibri Light" w:hAnsi="Calibri Light" w:cs="Calibri Light" w:eastAsia="Calibri Light"/>
+          <w:color w:val="2F5496"/>
+          <w:spacing w:val="0"/>
+          <w:position w:val="0"/>
+          <w:sz w:val="38"/>
+          <w:shd w:fill="auto" w:val="clear"/>
+        </w:rPr>
+      </w:pPr>
+      <w:r>
+        <w:rPr>
+          <w:rFonts w:ascii="Calibri Light" w:hAnsi="Calibri Light" w:cs="Calibri Light" w:eastAsia="Calibri Light"/>
+          <w:color w:val="2F5496"/>
+          <w:spacing w:val="0"/>
+          <w:position w:val="0"/>
+          <w:sz w:val="38"/>
+          <w:shd w:fill="auto" w:val="clear"/>
+        </w:rPr>
+        <w:t xml:space="preserve">look over here</w:t>
+      </w:r>
+    </w:p>
+    <w:p>
+      <w:pPr>
+        <w:keepNext w:val="true"/>
+        <w:keepLines w:val="true"/>
+        <w:spacing w:before="40" w:after="0" w:line="259"/>
+        <w:ind w:right="0" w:left="720" w:firstLine="0"/>
+        <w:jc w:val="left"/>
+        <w:rPr>
+          <w:rFonts w:ascii="Calibri Light" w:hAnsi="Calibri Light" w:cs="Calibri Light" w:eastAsia="Calibri Light"/>
+          <w:color w:val="2F5496"/>
+          <w:spacing w:val="0"/>
+          <w:position w:val="0"/>
+          <w:sz w:val="38"/>
+          <w:shd w:fill="auto" w:val="clear"/>
+        </w:rPr>
+      </w:pPr>
+      <w:r>
+        <w:rPr>
+          <w:rFonts w:ascii="Calibri Light" w:hAnsi="Calibri Light" w:cs="Calibri Light" w:eastAsia="Calibri Light"/>
+          <w:color w:val="2F5496"/>
+          <w:spacing w:val="0"/>
+          <w:position w:val="0"/>
+          <w:sz w:val="38"/>
+          <w:shd w:fill="auto" w:val="clear"/>
+        </w:rPr>
+        <w:t xml:space="preserve">dance with me</w:t>
+      </w:r>
+    </w:p>
+    <w:p>
+      <w:pPr>
+        <w:keepNext w:val="true"/>
+        <w:keepLines w:val="true"/>
         <w:spacing w:before="240" w:after="0" w:line="259"/>
         <w:ind w:right="0" w:left="0" w:firstLine="0"/>
         <w:jc w:val="left"/>
@@ -1954,7 +2007,7 @@
           <w:sz w:val="38"/>
           <w:shd w:fill="auto" w:val="clear"/>
         </w:rPr>
-        <w:t xml:space="preserve">dance with me (using human pose detector)</w:t>
+        <w:t xml:space="preserve">mirror dance with me (using human pose detector)</w:t>
       </w:r>
     </w:p>
     <w:p>

</xml_diff>